<commit_message>
update Handover document catalog
</commit_message>
<xml_diff>
--- a/documents/家乐福销售预测与需求计划项目交接文档Chinese.docx
+++ b/documents/家乐福销售预测与需求计划项目交接文档Chinese.docx
@@ -102,7 +102,7 @@
           <w:sz w:val="56"/>
           <w:lang w:eastAsia="zh-CN"/>
         </w:rPr>
-        <w:t>销售预测与需求计划项目</w:t>
+        <w:t>销售预测与需求计划</w:t>
       </w:r>
     </w:p>
     <w:p>
@@ -110,6 +110,7 @@
         <w:pStyle w:val="Title"/>
         <w:rPr>
           <w:rFonts w:ascii="Hiragino Sans GB W3" w:eastAsia="Hiragino Sans GB W3" w:hAnsi="Hiragino Sans GB W3"/>
+          <w:sz w:val="56"/>
           <w:lang w:eastAsia="zh-CN"/>
         </w:rPr>
       </w:pPr>
@@ -119,6 +120,14 @@
           <w:sz w:val="56"/>
           <w:lang w:eastAsia="zh-CN"/>
         </w:rPr>
+        <w:t>项目</w:t>
+      </w:r>
+      <w:r>
+        <w:rPr>
+          <w:rFonts w:ascii="Hiragino Sans GB W3" w:eastAsia="Hiragino Sans GB W3" w:hAnsi="Hiragino Sans GB W3" w:hint="eastAsia"/>
+          <w:sz w:val="56"/>
+          <w:lang w:eastAsia="zh-CN"/>
+        </w:rPr>
         <w:t>文档</w:t>
       </w:r>
     </w:p>
@@ -310,6 +319,15 @@
         <w:lastRenderedPageBreak/>
         <w:t>目录</w:t>
       </w:r>
+    </w:p>
+    <w:p>
+      <w:pPr>
+        <w:pStyle w:val="Title"/>
+        <w:rPr>
+          <w:rFonts w:ascii="Hiragino Sans GB W3" w:eastAsia="Hiragino Sans GB W3" w:hAnsi="Hiragino Sans GB W3" w:hint="eastAsia"/>
+          <w:lang w:eastAsia="zh-CN"/>
+        </w:rPr>
+      </w:pPr>
     </w:p>
     <w:p>
       <w:pPr>
@@ -349,6 +367,28 @@
         </w:rPr>
         <w:t>解决方案</w:t>
       </w:r>
+      <w:r>
+        <w:rPr>
+          <w:rFonts w:ascii="Hiragino Sans GB W3" w:eastAsia="Hiragino Sans GB W3" w:hAnsi="Hiragino Sans GB W3"/>
+          <w:b/>
+          <w:bCs/>
+        </w:rPr>
+        <w:t>(</w:t>
+      </w:r>
+      <w:r>
+        <w:rPr>
+          <w:rFonts w:hint="eastAsia"/>
+        </w:rPr>
+        <w:t>解决方案详细文件</w:t>
+      </w:r>
+      <w:r>
+        <w:rPr>
+          <w:rFonts w:ascii="Hiragino Sans GB W3" w:eastAsia="Hiragino Sans GB W3" w:hAnsi="Hiragino Sans GB W3"/>
+          <w:b/>
+          <w:bCs/>
+        </w:rPr>
+        <w:t>)</w:t>
+      </w:r>
     </w:p>
     <w:p>
       <w:pPr>
@@ -405,7 +445,7 @@
         </w:numPr>
         <w:ind w:rightChars="-21" w:right="-42" w:firstLineChars="0"/>
         <w:rPr>
-          <w:rFonts w:ascii="Hiragino Sans GB W3" w:eastAsia="Hiragino Sans GB W3" w:hAnsi="Hiragino Sans GB W3" w:hint="eastAsia"/>
+          <w:rFonts w:ascii="Hiragino Sans GB W3" w:eastAsia="Hiragino Sans GB W3" w:hAnsi="Hiragino Sans GB W3"/>
           <w:sz w:val="22"/>
           <w:szCs w:val="22"/>
         </w:rPr>
@@ -464,6 +504,28 @@
         </w:rPr>
         <w:t>系统设计与架构</w:t>
       </w:r>
+      <w:r>
+        <w:rPr>
+          <w:rFonts w:ascii="Hiragino Sans GB W3" w:eastAsia="Hiragino Sans GB W3" w:hAnsi="Hiragino Sans GB W3" w:hint="eastAsia"/>
+          <w:b/>
+          <w:bCs/>
+        </w:rPr>
+        <w:t>(</w:t>
+      </w:r>
+      <w:r>
+        <w:rPr>
+          <w:rFonts w:hint="eastAsia"/>
+        </w:rPr>
+        <w:t>技术文档</w:t>
+      </w:r>
+      <w:r>
+        <w:rPr>
+          <w:rFonts w:ascii="Hiragino Sans GB W3" w:eastAsia="Hiragino Sans GB W3" w:hAnsi="Hiragino Sans GB W3"/>
+          <w:b/>
+          <w:bCs/>
+        </w:rPr>
+        <w:t>)</w:t>
+      </w:r>
     </w:p>
     <w:p>
       <w:pPr>
@@ -474,7 +536,7 @@
         </w:numPr>
         <w:ind w:rightChars="-21" w:right="-42" w:firstLineChars="0"/>
         <w:rPr>
-          <w:rFonts w:ascii="Hiragino Sans GB W3" w:eastAsia="Hiragino Sans GB W3" w:hAnsi="Hiragino Sans GB W3" w:hint="eastAsia"/>
+          <w:rFonts w:ascii="Hiragino Sans GB W3" w:eastAsia="Hiragino Sans GB W3" w:hAnsi="Hiragino Sans GB W3"/>
           <w:b/>
           <w:bCs/>
           <w:sz w:val="22"/>
@@ -574,6 +636,28 @@
         </w:rPr>
         <w:t>特征工程</w:t>
       </w:r>
+      <w:r>
+        <w:rPr>
+          <w:rFonts w:ascii="Hiragino Sans GB W3" w:eastAsia="Hiragino Sans GB W3" w:hAnsi="Hiragino Sans GB W3" w:hint="eastAsia"/>
+          <w:b/>
+          <w:bCs/>
+        </w:rPr>
+        <w:t>(</w:t>
+      </w:r>
+      <w:r>
+        <w:rPr>
+          <w:rFonts w:hint="eastAsia"/>
+        </w:rPr>
+        <w:t>技术文档</w:t>
+      </w:r>
+      <w:r>
+        <w:rPr>
+          <w:rFonts w:ascii="Hiragino Sans GB W3" w:eastAsia="Hiragino Sans GB W3" w:hAnsi="Hiragino Sans GB W3"/>
+          <w:b/>
+          <w:bCs/>
+        </w:rPr>
+        <w:t>)</w:t>
+      </w:r>
     </w:p>
     <w:p>
       <w:pPr>
@@ -763,7 +847,7 @@
         </w:numPr>
         <w:ind w:rightChars="-21" w:right="-42" w:firstLineChars="0"/>
         <w:rPr>
-          <w:rFonts w:ascii="Hiragino Sans GB W3" w:eastAsia="Hiragino Sans GB W3" w:hAnsi="Hiragino Sans GB W3" w:hint="eastAsia"/>
+          <w:rFonts w:ascii="Hiragino Sans GB W3" w:eastAsia="Hiragino Sans GB W3" w:hAnsi="Hiragino Sans GB W3"/>
           <w:sz w:val="22"/>
           <w:szCs w:val="22"/>
         </w:rPr>
@@ -957,7 +1041,7 @@
         </w:numPr>
         <w:ind w:rightChars="-21" w:right="-42" w:firstLineChars="0"/>
         <w:rPr>
-          <w:rFonts w:ascii="Hiragino Sans GB W3" w:eastAsia="Hiragino Sans GB W3" w:hAnsi="Hiragino Sans GB W3" w:hint="eastAsia"/>
+          <w:rFonts w:ascii="Hiragino Sans GB W3" w:eastAsia="Hiragino Sans GB W3" w:hAnsi="Hiragino Sans GB W3"/>
           <w:sz w:val="22"/>
           <w:szCs w:val="22"/>
         </w:rPr>
@@ -1009,6 +1093,28 @@
         </w:rPr>
         <w:t>建模</w:t>
       </w:r>
+      <w:r>
+        <w:rPr>
+          <w:rFonts w:ascii="Hiragino Sans GB W3" w:eastAsia="Hiragino Sans GB W3" w:hAnsi="Hiragino Sans GB W3" w:hint="eastAsia"/>
+          <w:b/>
+          <w:bCs/>
+        </w:rPr>
+        <w:t>(</w:t>
+      </w:r>
+      <w:r>
+        <w:rPr>
+          <w:rFonts w:hint="eastAsia"/>
+        </w:rPr>
+        <w:t>技术文档</w:t>
+      </w:r>
+      <w:r>
+        <w:rPr>
+          <w:rFonts w:ascii="Hiragino Sans GB W3" w:eastAsia="Hiragino Sans GB W3" w:hAnsi="Hiragino Sans GB W3"/>
+          <w:b/>
+          <w:bCs/>
+        </w:rPr>
+        <w:t>)</w:t>
+      </w:r>
     </w:p>
     <w:p>
       <w:pPr>
@@ -1294,6 +1400,28 @@
         </w:rPr>
         <w:t>逻辑</w:t>
       </w:r>
+      <w:r>
+        <w:rPr>
+          <w:rFonts w:ascii="Hiragino Sans GB W3" w:eastAsia="Hiragino Sans GB W3" w:hAnsi="Hiragino Sans GB W3" w:hint="eastAsia"/>
+          <w:b/>
+          <w:bCs/>
+        </w:rPr>
+        <w:t>(</w:t>
+      </w:r>
+      <w:r>
+        <w:rPr>
+          <w:rFonts w:hint="eastAsia"/>
+        </w:rPr>
+        <w:t>技术文档</w:t>
+      </w:r>
+      <w:r>
+        <w:rPr>
+          <w:rFonts w:ascii="Hiragino Sans GB W3" w:eastAsia="Hiragino Sans GB W3" w:hAnsi="Hiragino Sans GB W3"/>
+          <w:b/>
+          <w:bCs/>
+        </w:rPr>
+        <w:t>)</w:t>
+      </w:r>
     </w:p>
     <w:p>
       <w:pPr>
@@ -1327,7 +1455,7 @@
         </w:numPr>
         <w:ind w:rightChars="-21" w:right="-42" w:firstLineChars="0"/>
         <w:rPr>
-          <w:rFonts w:ascii="Hiragino Sans GB W3" w:eastAsia="Hiragino Sans GB W3" w:hAnsi="Hiragino Sans GB W3" w:hint="eastAsia"/>
+          <w:rFonts w:ascii="Hiragino Sans GB W3" w:eastAsia="Hiragino Sans GB W3" w:hAnsi="Hiragino Sans GB W3"/>
           <w:sz w:val="22"/>
           <w:szCs w:val="22"/>
         </w:rPr>
@@ -1340,6 +1468,86 @@
         </w:rPr>
         <w:t>逻辑</w:t>
       </w:r>
+    </w:p>
+    <w:p>
+      <w:pPr>
+        <w:ind w:rightChars="-21" w:right="-42"/>
+        <w:rPr>
+          <w:rFonts w:ascii="Hiragino Sans GB W3" w:eastAsia="Hiragino Sans GB W3" w:hAnsi="Hiragino Sans GB W3"/>
+          <w:sz w:val="22"/>
+          <w:szCs w:val="22"/>
+        </w:rPr>
+      </w:pPr>
+    </w:p>
+    <w:p>
+      <w:pPr>
+        <w:ind w:rightChars="-21" w:right="-42"/>
+        <w:rPr>
+          <w:rFonts w:ascii="Hiragino Sans GB W3" w:eastAsia="Hiragino Sans GB W3" w:hAnsi="Hiragino Sans GB W3"/>
+          <w:sz w:val="22"/>
+          <w:szCs w:val="22"/>
+        </w:rPr>
+      </w:pPr>
+    </w:p>
+    <w:p>
+      <w:pPr>
+        <w:ind w:rightChars="-21" w:right="-42"/>
+        <w:rPr>
+          <w:rFonts w:ascii="Hiragino Sans GB W3" w:eastAsia="Hiragino Sans GB W3" w:hAnsi="Hiragino Sans GB W3"/>
+          <w:sz w:val="22"/>
+          <w:szCs w:val="22"/>
+        </w:rPr>
+      </w:pPr>
+    </w:p>
+    <w:p>
+      <w:pPr>
+        <w:ind w:rightChars="-21" w:right="-42"/>
+        <w:rPr>
+          <w:rFonts w:ascii="Hiragino Sans GB W3" w:eastAsia="Hiragino Sans GB W3" w:hAnsi="Hiragino Sans GB W3"/>
+          <w:sz w:val="22"/>
+          <w:szCs w:val="22"/>
+        </w:rPr>
+      </w:pPr>
+    </w:p>
+    <w:p>
+      <w:pPr>
+        <w:ind w:rightChars="-21" w:right="-42"/>
+        <w:rPr>
+          <w:rFonts w:ascii="Hiragino Sans GB W3" w:eastAsia="Hiragino Sans GB W3" w:hAnsi="Hiragino Sans GB W3"/>
+          <w:sz w:val="22"/>
+          <w:szCs w:val="22"/>
+        </w:rPr>
+      </w:pPr>
+    </w:p>
+    <w:p>
+      <w:pPr>
+        <w:ind w:rightChars="-21" w:right="-42"/>
+        <w:rPr>
+          <w:rFonts w:ascii="Hiragino Sans GB W3" w:eastAsia="Hiragino Sans GB W3" w:hAnsi="Hiragino Sans GB W3"/>
+          <w:sz w:val="22"/>
+          <w:szCs w:val="22"/>
+        </w:rPr>
+      </w:pPr>
+    </w:p>
+    <w:p>
+      <w:pPr>
+        <w:ind w:rightChars="-21" w:right="-42"/>
+        <w:rPr>
+          <w:rFonts w:ascii="Hiragino Sans GB W3" w:eastAsia="Hiragino Sans GB W3" w:hAnsi="Hiragino Sans GB W3"/>
+          <w:sz w:val="22"/>
+          <w:szCs w:val="22"/>
+        </w:rPr>
+      </w:pPr>
+    </w:p>
+    <w:p>
+      <w:pPr>
+        <w:ind w:rightChars="-21" w:right="-42"/>
+        <w:rPr>
+          <w:rFonts w:ascii="Hiragino Sans GB W3" w:eastAsia="Hiragino Sans GB W3" w:hAnsi="Hiragino Sans GB W3"/>
+          <w:sz w:val="22"/>
+          <w:szCs w:val="22"/>
+        </w:rPr>
+      </w:pPr>
     </w:p>
     <w:p>
       <w:pPr>
@@ -1361,7 +1569,30 @@
           <w:b/>
           <w:bCs/>
         </w:rPr>
+        <w:lastRenderedPageBreak/>
         <w:t>使用说明</w:t>
+      </w:r>
+      <w:r>
+        <w:rPr>
+          <w:rFonts w:ascii="Hiragino Sans GB W3" w:eastAsia="Hiragino Sans GB W3" w:hAnsi="Hiragino Sans GB W3"/>
+          <w:sz w:val="22"/>
+          <w:szCs w:val="22"/>
+        </w:rPr>
+        <w:t>(</w:t>
+      </w:r>
+      <w:r>
+        <w:rPr>
+          <w:rFonts w:hint="eastAsia"/>
+        </w:rPr>
+        <w:t>用户文档</w:t>
+      </w:r>
+      <w:r>
+        <w:rPr>
+          <w:rFonts w:ascii="Hiragino Sans GB W3" w:eastAsia="Hiragino Sans GB W3" w:hAnsi="Hiragino Sans GB W3"/>
+          <w:sz w:val="22"/>
+          <w:szCs w:val="22"/>
+        </w:rPr>
+        <w:t>)</w:t>
       </w:r>
     </w:p>
     <w:p>
@@ -1373,7 +1604,38 @@
         </w:numPr>
         <w:ind w:rightChars="-21" w:right="-42" w:firstLineChars="0"/>
         <w:rPr>
+          <w:rFonts w:ascii="Hiragino Sans GB W3" w:eastAsia="Hiragino Sans GB W3" w:hAnsi="Hiragino Sans GB W3"/>
+          <w:sz w:val="22"/>
+          <w:szCs w:val="22"/>
+        </w:rPr>
+      </w:pPr>
+      <w:r>
+        <w:rPr>
           <w:rFonts w:ascii="Hiragino Sans GB W3" w:eastAsia="Hiragino Sans GB W3" w:hAnsi="Hiragino Sans GB W3" w:hint="eastAsia"/>
+          <w:sz w:val="22"/>
+          <w:szCs w:val="22"/>
+        </w:rPr>
+        <w:t>交接文档内容</w:t>
+      </w:r>
+      <w:r>
+        <w:rPr>
+          <w:rFonts w:ascii="Hiragino Sans GB W3" w:eastAsia="Hiragino Sans GB W3" w:hAnsi="Hiragino Sans GB W3" w:hint="eastAsia"/>
+          <w:sz w:val="22"/>
+          <w:szCs w:val="22"/>
+        </w:rPr>
+        <w:t>介绍</w:t>
+      </w:r>
+    </w:p>
+    <w:p>
+      <w:pPr>
+        <w:pStyle w:val="ListParagraph"/>
+        <w:numPr>
+          <w:ilvl w:val="1"/>
+          <w:numId w:val="34"/>
+        </w:numPr>
+        <w:ind w:rightChars="-21" w:right="-42" w:firstLineChars="0"/>
+        <w:rPr>
+          <w:rFonts w:ascii="Hiragino Sans GB W3" w:eastAsia="Hiragino Sans GB W3" w:hAnsi="Hiragino Sans GB W3"/>
           <w:sz w:val="22"/>
           <w:szCs w:val="22"/>
         </w:rPr>
@@ -1396,7 +1658,7 @@
         </w:numPr>
         <w:ind w:rightChars="-21" w:right="-42" w:firstLineChars="0"/>
         <w:rPr>
-          <w:rFonts w:ascii="Hiragino Sans GB W3" w:eastAsia="Hiragino Sans GB W3" w:hAnsi="Hiragino Sans GB W3" w:hint="eastAsia"/>
+          <w:rFonts w:ascii="Hiragino Sans GB W3" w:eastAsia="Hiragino Sans GB W3" w:hAnsi="Hiragino Sans GB W3"/>
           <w:sz w:val="22"/>
           <w:szCs w:val="22"/>
         </w:rPr>
@@ -1419,7 +1681,7 @@
         </w:numPr>
         <w:ind w:rightChars="-21" w:right="-42" w:firstLineChars="0"/>
         <w:rPr>
-          <w:rFonts w:ascii="Hiragino Sans GB W3" w:eastAsia="Hiragino Sans GB W3" w:hAnsi="Hiragino Sans GB W3" w:hint="eastAsia"/>
+          <w:rFonts w:ascii="Hiragino Sans GB W3" w:eastAsia="Hiragino Sans GB W3" w:hAnsi="Hiragino Sans GB W3"/>
           <w:sz w:val="22"/>
           <w:szCs w:val="22"/>
         </w:rPr>
@@ -1474,18 +1736,71 @@
         </w:numPr>
         <w:ind w:rightChars="-21" w:right="-42" w:firstLineChars="0"/>
         <w:rPr>
+          <w:rFonts w:ascii="Hiragino Sans GB W3" w:eastAsia="Hiragino Sans GB W3" w:hAnsi="Hiragino Sans GB W3"/>
+          <w:sz w:val="22"/>
+          <w:szCs w:val="22"/>
+        </w:rPr>
+      </w:pPr>
+      <w:r>
+        <w:rPr>
           <w:rFonts w:ascii="Hiragino Sans GB W3" w:eastAsia="Hiragino Sans GB W3" w:hAnsi="Hiragino Sans GB W3" w:hint="eastAsia"/>
           <w:sz w:val="22"/>
           <w:szCs w:val="22"/>
         </w:rPr>
+        <w:t>Airflow的操作方法</w:t>
+      </w:r>
+    </w:p>
+    <w:p>
+      <w:pPr>
+        <w:pStyle w:val="ListParagraph"/>
+        <w:numPr>
+          <w:ilvl w:val="0"/>
+          <w:numId w:val="34"/>
+        </w:numPr>
+        <w:ind w:rightChars="-21" w:right="-42" w:firstLineChars="0"/>
+        <w:rPr>
+          <w:rFonts w:ascii="Hiragino Sans GB W3" w:eastAsia="Hiragino Sans GB W3" w:hAnsi="Hiragino Sans GB W3"/>
+          <w:sz w:val="22"/>
+          <w:szCs w:val="22"/>
+        </w:rPr>
       </w:pPr>
       <w:r>
         <w:rPr>
           <w:rFonts w:ascii="Hiragino Sans GB W3" w:eastAsia="Hiragino Sans GB W3" w:hAnsi="Hiragino Sans GB W3" w:hint="eastAsia"/>
-          <w:sz w:val="22"/>
-          <w:szCs w:val="22"/>
-        </w:rPr>
-        <w:t>Airflow的操作方法</w:t>
+          <w:b/>
+          <w:bCs/>
+        </w:rPr>
+        <w:t>测试</w:t>
+      </w:r>
+      <w:r>
+        <w:rPr>
+          <w:rFonts w:ascii="Hiragino Sans GB W3" w:eastAsia="Hiragino Sans GB W3" w:hAnsi="Hiragino Sans GB W3" w:hint="eastAsia"/>
+          <w:b/>
+          <w:bCs/>
+        </w:rPr>
+        <w:t>方法</w:t>
+      </w:r>
+      <w:r>
+        <w:rPr>
+          <w:rFonts w:ascii="Hiragino Sans GB W3" w:eastAsia="Hiragino Sans GB W3" w:hAnsi="Hiragino Sans GB W3" w:hint="eastAsia"/>
+          <w:sz w:val="22"/>
+          <w:szCs w:val="22"/>
+        </w:rPr>
+        <w:t>(</w:t>
+      </w:r>
+      <w:r>
+        <w:rPr>
+          <w:rFonts w:hint="eastAsia"/>
+        </w:rPr>
+        <w:t>测试文档</w:t>
+      </w:r>
+      <w:r>
+        <w:rPr>
+          <w:rFonts w:ascii="Hiragino Sans GB W3" w:eastAsia="Hiragino Sans GB W3" w:hAnsi="Hiragino Sans GB W3"/>
+          <w:sz w:val="22"/>
+          <w:szCs w:val="22"/>
+        </w:rPr>
+        <w:t>)</w:t>
       </w:r>
     </w:p>
     <w:p>
@@ -1508,7 +1823,7 @@
           <w:sz w:val="22"/>
           <w:szCs w:val="22"/>
         </w:rPr>
-        <w:t>测试</w:t>
+        <w:t>样本数据</w:t>
       </w:r>
       <w:r>
         <w:rPr>
@@ -1516,7 +1831,171 @@
           <w:sz w:val="22"/>
           <w:szCs w:val="22"/>
         </w:rPr>
+        <w:t>说明</w:t>
+      </w:r>
+    </w:p>
+    <w:p>
+      <w:pPr>
+        <w:pStyle w:val="ListParagraph"/>
+        <w:numPr>
+          <w:ilvl w:val="1"/>
+          <w:numId w:val="34"/>
+        </w:numPr>
+        <w:ind w:rightChars="-21" w:right="-42" w:firstLineChars="0"/>
+        <w:rPr>
+          <w:rFonts w:ascii="Hiragino Sans GB W3" w:eastAsia="Hiragino Sans GB W3" w:hAnsi="Hiragino Sans GB W3"/>
+          <w:sz w:val="22"/>
+          <w:szCs w:val="22"/>
+        </w:rPr>
+      </w:pPr>
+      <w:r>
+        <w:rPr>
+          <w:rFonts w:ascii="Hiragino Sans GB W3" w:eastAsia="Hiragino Sans GB W3" w:hAnsi="Hiragino Sans GB W3" w:hint="eastAsia"/>
+          <w:sz w:val="22"/>
+          <w:szCs w:val="22"/>
+        </w:rPr>
+        <w:t>日志检索</w:t>
+      </w:r>
+      <w:r>
+        <w:rPr>
+          <w:rFonts w:ascii="Hiragino Sans GB W3" w:eastAsia="Hiragino Sans GB W3" w:hAnsi="Hiragino Sans GB W3" w:hint="eastAsia"/>
+          <w:sz w:val="22"/>
+          <w:szCs w:val="22"/>
+        </w:rPr>
+        <w:t>以及</w:t>
+      </w:r>
+      <w:r>
+        <w:rPr>
+          <w:rFonts w:ascii="Hiragino Sans GB W3" w:eastAsia="Hiragino Sans GB W3" w:hAnsi="Hiragino Sans GB W3" w:hint="eastAsia"/>
+          <w:sz w:val="22"/>
+          <w:szCs w:val="22"/>
+        </w:rPr>
+        <w:t>排错方法</w:t>
+      </w:r>
+    </w:p>
+    <w:p>
+      <w:pPr>
+        <w:pStyle w:val="ListParagraph"/>
+        <w:numPr>
+          <w:ilvl w:val="0"/>
+          <w:numId w:val="34"/>
+        </w:numPr>
+        <w:ind w:rightChars="-21" w:right="-42" w:firstLineChars="0"/>
+        <w:rPr>
+          <w:rFonts w:ascii="Hiragino Sans GB W3" w:eastAsia="Hiragino Sans GB W3" w:hAnsi="Hiragino Sans GB W3"/>
+        </w:rPr>
+      </w:pPr>
+      <w:r>
+        <w:rPr>
+          <w:rFonts w:ascii="Hiragino Sans GB W3" w:eastAsia="Hiragino Sans GB W3" w:hAnsi="Hiragino Sans GB W3" w:hint="eastAsia"/>
+          <w:b/>
+          <w:bCs/>
+        </w:rPr>
+        <w:t>安装</w:t>
+      </w:r>
+      <w:r>
+        <w:rPr>
+          <w:rFonts w:ascii="Hiragino Sans GB W3" w:eastAsia="Hiragino Sans GB W3" w:hAnsi="Hiragino Sans GB W3" w:hint="eastAsia"/>
+          <w:b/>
+          <w:bCs/>
+        </w:rPr>
+        <w:t>和</w:t>
+      </w:r>
+      <w:r>
+        <w:rPr>
+          <w:rFonts w:ascii="Hiragino Sans GB W3" w:eastAsia="Hiragino Sans GB W3" w:hAnsi="Hiragino Sans GB W3" w:hint="eastAsia"/>
+          <w:b/>
+          <w:bCs/>
+        </w:rPr>
+        <w:t>部署</w:t>
+      </w:r>
+      <w:r>
+        <w:rPr>
+          <w:rFonts w:ascii="Hiragino Sans GB W3" w:eastAsia="Hiragino Sans GB W3" w:hAnsi="Hiragino Sans GB W3" w:hint="eastAsia"/>
+          <w:b/>
+          <w:bCs/>
+        </w:rPr>
         <w:t>方法</w:t>
+      </w:r>
+      <w:r>
+        <w:rPr>
+          <w:rFonts w:ascii="Hiragino Sans GB W3" w:eastAsia="Hiragino Sans GB W3" w:hAnsi="Hiragino Sans GB W3" w:hint="eastAsia"/>
+        </w:rPr>
+        <w:t>(</w:t>
+      </w:r>
+      <w:r>
+        <w:rPr>
+          <w:rFonts w:ascii="Hiragino Sans GB W3" w:eastAsia="Hiragino Sans GB W3" w:hAnsi="Hiragino Sans GB W3" w:hint="eastAsia"/>
+        </w:rPr>
+        <w:t>部署文档</w:t>
+      </w:r>
+      <w:r>
+        <w:rPr>
+          <w:rFonts w:ascii="Hiragino Sans GB W3" w:eastAsia="Hiragino Sans GB W3" w:hAnsi="Hiragino Sans GB W3"/>
+        </w:rPr>
+        <w:t>)</w:t>
+      </w:r>
+    </w:p>
+    <w:p>
+      <w:pPr>
+        <w:pStyle w:val="ListParagraph"/>
+        <w:numPr>
+          <w:ilvl w:val="1"/>
+          <w:numId w:val="34"/>
+        </w:numPr>
+        <w:ind w:rightChars="-21" w:right="-42" w:firstLineChars="0"/>
+        <w:rPr>
+          <w:rFonts w:ascii="Hiragino Sans GB W3" w:eastAsia="Hiragino Sans GB W3" w:hAnsi="Hiragino Sans GB W3"/>
+          <w:sz w:val="22"/>
+          <w:szCs w:val="22"/>
+        </w:rPr>
+      </w:pPr>
+      <w:r>
+        <w:rPr>
+          <w:rFonts w:ascii="Hiragino Sans GB W3" w:eastAsia="Hiragino Sans GB W3" w:hAnsi="Hiragino Sans GB W3" w:hint="eastAsia"/>
+          <w:sz w:val="22"/>
+          <w:szCs w:val="22"/>
+        </w:rPr>
+        <w:t>运行环境</w:t>
+      </w:r>
+    </w:p>
+    <w:p>
+      <w:pPr>
+        <w:pStyle w:val="ListParagraph"/>
+        <w:numPr>
+          <w:ilvl w:val="1"/>
+          <w:numId w:val="34"/>
+        </w:numPr>
+        <w:ind w:rightChars="-21" w:right="-42" w:firstLineChars="0"/>
+        <w:rPr>
+          <w:rFonts w:ascii="Hiragino Sans GB W3" w:eastAsia="Hiragino Sans GB W3" w:hAnsi="Hiragino Sans GB W3" w:hint="eastAsia"/>
+          <w:sz w:val="22"/>
+          <w:szCs w:val="22"/>
+        </w:rPr>
+      </w:pPr>
+      <w:r>
+        <w:rPr>
+          <w:rFonts w:ascii="Hiragino Sans GB W3" w:eastAsia="Hiragino Sans GB W3" w:hAnsi="Hiragino Sans GB W3" w:hint="eastAsia"/>
+          <w:sz w:val="22"/>
+          <w:szCs w:val="22"/>
+        </w:rPr>
+        <w:t>安装</w:t>
+      </w:r>
+      <w:r>
+        <w:rPr>
+          <w:rFonts w:ascii="Hiragino Sans GB W3" w:eastAsia="Hiragino Sans GB W3" w:hAnsi="Hiragino Sans GB W3" w:hint="eastAsia"/>
+          <w:sz w:val="22"/>
+          <w:szCs w:val="22"/>
+        </w:rPr>
+        <w:t>和</w:t>
+      </w:r>
+      <w:r>
+        <w:rPr>
+          <w:rFonts w:ascii="Hiragino Sans GB W3" w:eastAsia="Hiragino Sans GB W3" w:hAnsi="Hiragino Sans GB W3" w:hint="eastAsia"/>
+          <w:sz w:val="22"/>
+          <w:szCs w:val="22"/>
+        </w:rPr>
+        <w:t>配置</w:t>
       </w:r>
     </w:p>
     <w:p>
@@ -1528,26 +2007,18 @@
         </w:numPr>
         <w:ind w:rightChars="-21" w:right="-42" w:firstLineChars="0"/>
         <w:rPr>
+          <w:rFonts w:ascii="Hiragino Sans GB W3" w:eastAsia="Hiragino Sans GB W3" w:hAnsi="Hiragino Sans GB W3"/>
+          <w:sz w:val="22"/>
+          <w:szCs w:val="22"/>
+        </w:rPr>
+      </w:pPr>
+      <w:r>
+        <w:rPr>
           <w:rFonts w:ascii="Hiragino Sans GB W3" w:eastAsia="Hiragino Sans GB W3" w:hAnsi="Hiragino Sans GB W3" w:hint="eastAsia"/>
           <w:sz w:val="22"/>
           <w:szCs w:val="22"/>
         </w:rPr>
-      </w:pPr>
-      <w:r>
-        <w:rPr>
-          <w:rFonts w:ascii="Hiragino Sans GB W3" w:eastAsia="Hiragino Sans GB W3" w:hAnsi="Hiragino Sans GB W3" w:hint="eastAsia"/>
-          <w:sz w:val="22"/>
-          <w:szCs w:val="22"/>
-        </w:rPr>
-        <w:t>使用样本数据</w:t>
-      </w:r>
-      <w:r>
-        <w:rPr>
-          <w:rFonts w:ascii="Hiragino Sans GB W3" w:eastAsia="Hiragino Sans GB W3" w:hAnsi="Hiragino Sans GB W3" w:hint="eastAsia"/>
-          <w:sz w:val="22"/>
-          <w:szCs w:val="22"/>
-        </w:rPr>
-        <w:t>做测试</w:t>
+        <w:t>Airflow</w:t>
       </w:r>
     </w:p>
     <w:p>
@@ -1559,26 +2030,26 @@
         </w:numPr>
         <w:ind w:rightChars="-21" w:right="-42" w:firstLineChars="0"/>
         <w:rPr>
-          <w:rFonts w:ascii="Hiragino Sans GB W3" w:eastAsia="Hiragino Sans GB W3" w:hAnsi="Hiragino Sans GB W3"/>
+          <w:rFonts w:ascii="Hiragino Sans GB W3" w:eastAsia="Hiragino Sans GB W3" w:hAnsi="Hiragino Sans GB W3" w:hint="eastAsia"/>
           <w:sz w:val="22"/>
           <w:szCs w:val="22"/>
         </w:rPr>
       </w:pPr>
       <w:r>
         <w:rPr>
-          <w:rFonts w:ascii="Hiragino Sans GB W3" w:eastAsia="Hiragino Sans GB W3" w:hAnsi="Hiragino Sans GB W3" w:hint="eastAsia"/>
-          <w:sz w:val="22"/>
-          <w:szCs w:val="22"/>
-        </w:rPr>
-        <w:t>日志检索</w:t>
+          <w:rFonts w:ascii="Hiragino Sans GB W3" w:eastAsia="Hiragino Sans GB W3" w:hAnsi="Hiragino Sans GB W3"/>
+          <w:sz w:val="22"/>
+          <w:szCs w:val="22"/>
+        </w:rPr>
+        <w:t>Python</w:t>
       </w:r>
       <w:r>
         <w:rPr>
-          <w:rFonts w:ascii="Hiragino Sans GB W3" w:eastAsia="Hiragino Sans GB W3" w:hAnsi="Hiragino Sans GB W3" w:hint="eastAsia"/>
-          <w:sz w:val="22"/>
-          <w:szCs w:val="22"/>
-        </w:rPr>
-        <w:t>以及</w:t>
+          <w:rFonts w:ascii="Hiragino Sans GB W3" w:eastAsia="Hiragino Sans GB W3" w:hAnsi="Hiragino Sans GB W3"/>
+          <w:sz w:val="22"/>
+          <w:szCs w:val="22"/>
+        </w:rPr>
+        <w:t>3</w:t>
       </w:r>
       <w:r>
         <w:rPr>
@@ -1586,20 +2057,490 @@
           <w:sz w:val="22"/>
           <w:szCs w:val="22"/>
         </w:rPr>
-        <w:t>排错方法</w:t>
+        <w:t xml:space="preserve"> library</w:t>
       </w:r>
     </w:p>
     <w:p>
       <w:pPr>
-        <w:ind w:rightChars="-21" w:right="-42"/>
-        <w:rPr>
-          <w:rFonts w:ascii="Hiragino Sans GB W3" w:eastAsia="Hiragino Sans GB W3" w:hAnsi="Hiragino Sans GB W3"/>
-          <w:sz w:val="22"/>
-          <w:szCs w:val="22"/>
-        </w:rPr>
-      </w:pPr>
+        <w:pStyle w:val="ListParagraph"/>
+        <w:numPr>
+          <w:ilvl w:val="2"/>
+          <w:numId w:val="34"/>
+        </w:numPr>
+        <w:ind w:rightChars="-21" w:right="-42" w:firstLineChars="0"/>
+        <w:rPr>
+          <w:rFonts w:ascii="Hiragino Sans GB W3" w:eastAsia="Hiragino Sans GB W3" w:hAnsi="Hiragino Sans GB W3" w:hint="eastAsia"/>
+          <w:b/>
+          <w:bCs/>
+          <w:sz w:val="22"/>
+          <w:szCs w:val="22"/>
+        </w:rPr>
+      </w:pPr>
+      <w:r>
+        <w:rPr>
+          <w:rFonts w:ascii="Hiragino Sans GB W3" w:eastAsia="Hiragino Sans GB W3" w:hAnsi="Hiragino Sans GB W3"/>
+          <w:sz w:val="22"/>
+          <w:szCs w:val="22"/>
+        </w:rPr>
+        <w:t>Spark</w:t>
+      </w:r>
       <w:bookmarkStart w:id="0" w:name="_GoBack"/>
       <w:bookmarkEnd w:id="0"/>
+    </w:p>
+    <w:p>
+      <w:pPr>
+        <w:ind w:rightChars="-21" w:right="-42"/>
+        <w:rPr>
+          <w:rFonts w:ascii="Hiragino Sans GB W3" w:eastAsia="Hiragino Sans GB W3" w:hAnsi="Hiragino Sans GB W3"/>
+          <w:b/>
+          <w:bCs/>
+          <w:sz w:val="22"/>
+          <w:szCs w:val="22"/>
+          <w:lang w:eastAsia="zh-CN"/>
+        </w:rPr>
+      </w:pPr>
+    </w:p>
+    <w:p>
+      <w:pPr>
+        <w:ind w:rightChars="-21" w:right="-42"/>
+        <w:rPr>
+          <w:rFonts w:ascii="Hiragino Sans GB W3" w:eastAsia="Hiragino Sans GB W3" w:hAnsi="Hiragino Sans GB W3"/>
+          <w:b/>
+          <w:bCs/>
+          <w:sz w:val="22"/>
+          <w:szCs w:val="22"/>
+          <w:lang w:eastAsia="zh-CN"/>
+        </w:rPr>
+      </w:pPr>
+    </w:p>
+    <w:p>
+      <w:pPr>
+        <w:ind w:rightChars="-21" w:right="-42"/>
+        <w:rPr>
+          <w:rFonts w:ascii="Hiragino Sans GB W3" w:eastAsia="Hiragino Sans GB W3" w:hAnsi="Hiragino Sans GB W3"/>
+          <w:b/>
+          <w:bCs/>
+          <w:sz w:val="22"/>
+          <w:szCs w:val="22"/>
+          <w:lang w:eastAsia="zh-CN"/>
+        </w:rPr>
+      </w:pPr>
+    </w:p>
+    <w:p>
+      <w:pPr>
+        <w:ind w:rightChars="-21" w:right="-42"/>
+        <w:rPr>
+          <w:rFonts w:ascii="Hiragino Sans GB W3" w:eastAsia="Hiragino Sans GB W3" w:hAnsi="Hiragino Sans GB W3"/>
+          <w:b/>
+          <w:bCs/>
+          <w:sz w:val="22"/>
+          <w:szCs w:val="22"/>
+          <w:lang w:eastAsia="zh-CN"/>
+        </w:rPr>
+      </w:pPr>
+    </w:p>
+    <w:p>
+      <w:pPr>
+        <w:ind w:rightChars="-21" w:right="-42"/>
+        <w:rPr>
+          <w:rFonts w:ascii="Hiragino Sans GB W3" w:eastAsia="Hiragino Sans GB W3" w:hAnsi="Hiragino Sans GB W3"/>
+          <w:b/>
+          <w:bCs/>
+          <w:sz w:val="22"/>
+          <w:szCs w:val="22"/>
+          <w:lang w:eastAsia="zh-CN"/>
+        </w:rPr>
+      </w:pPr>
+    </w:p>
+    <w:p>
+      <w:pPr>
+        <w:ind w:rightChars="-21" w:right="-42"/>
+        <w:rPr>
+          <w:rFonts w:ascii="Hiragino Sans GB W3" w:eastAsia="Hiragino Sans GB W3" w:hAnsi="Hiragino Sans GB W3"/>
+          <w:b/>
+          <w:bCs/>
+          <w:sz w:val="22"/>
+          <w:szCs w:val="22"/>
+          <w:lang w:eastAsia="zh-CN"/>
+        </w:rPr>
+      </w:pPr>
+    </w:p>
+    <w:p>
+      <w:pPr>
+        <w:ind w:rightChars="-21" w:right="-42"/>
+        <w:rPr>
+          <w:rFonts w:ascii="Hiragino Sans GB W3" w:eastAsia="Hiragino Sans GB W3" w:hAnsi="Hiragino Sans GB W3"/>
+          <w:b/>
+          <w:bCs/>
+          <w:sz w:val="22"/>
+          <w:szCs w:val="22"/>
+          <w:lang w:eastAsia="zh-CN"/>
+        </w:rPr>
+      </w:pPr>
+    </w:p>
+    <w:p>
+      <w:pPr>
+        <w:ind w:rightChars="-21" w:right="-42"/>
+        <w:rPr>
+          <w:rFonts w:ascii="Hiragino Sans GB W3" w:eastAsia="Hiragino Sans GB W3" w:hAnsi="Hiragino Sans GB W3"/>
+          <w:b/>
+          <w:bCs/>
+          <w:sz w:val="22"/>
+          <w:szCs w:val="22"/>
+          <w:lang w:eastAsia="zh-CN"/>
+        </w:rPr>
+      </w:pPr>
+    </w:p>
+    <w:p>
+      <w:pPr>
+        <w:ind w:rightChars="-21" w:right="-42"/>
+        <w:rPr>
+          <w:rFonts w:ascii="Hiragino Sans GB W3" w:eastAsia="Hiragino Sans GB W3" w:hAnsi="Hiragino Sans GB W3"/>
+          <w:b/>
+          <w:bCs/>
+          <w:sz w:val="22"/>
+          <w:szCs w:val="22"/>
+          <w:lang w:eastAsia="zh-CN"/>
+        </w:rPr>
+      </w:pPr>
+    </w:p>
+    <w:p>
+      <w:pPr>
+        <w:ind w:rightChars="-21" w:right="-42"/>
+        <w:rPr>
+          <w:rFonts w:ascii="Hiragino Sans GB W3" w:eastAsia="Hiragino Sans GB W3" w:hAnsi="Hiragino Sans GB W3"/>
+          <w:b/>
+          <w:bCs/>
+          <w:sz w:val="22"/>
+          <w:szCs w:val="22"/>
+          <w:lang w:eastAsia="zh-CN"/>
+        </w:rPr>
+      </w:pPr>
+    </w:p>
+    <w:p>
+      <w:pPr>
+        <w:ind w:rightChars="-21" w:right="-42"/>
+        <w:rPr>
+          <w:rFonts w:ascii="Hiragino Sans GB W3" w:eastAsia="Hiragino Sans GB W3" w:hAnsi="Hiragino Sans GB W3"/>
+          <w:b/>
+          <w:bCs/>
+          <w:sz w:val="22"/>
+          <w:szCs w:val="22"/>
+          <w:lang w:eastAsia="zh-CN"/>
+        </w:rPr>
+      </w:pPr>
+    </w:p>
+    <w:p>
+      <w:pPr>
+        <w:ind w:rightChars="-21" w:right="-42"/>
+        <w:rPr>
+          <w:rFonts w:ascii="Hiragino Sans GB W3" w:eastAsia="Hiragino Sans GB W3" w:hAnsi="Hiragino Sans GB W3"/>
+          <w:b/>
+          <w:bCs/>
+          <w:sz w:val="22"/>
+          <w:szCs w:val="22"/>
+          <w:lang w:eastAsia="zh-CN"/>
+        </w:rPr>
+      </w:pPr>
+    </w:p>
+    <w:p>
+      <w:pPr>
+        <w:ind w:rightChars="-21" w:right="-42"/>
+        <w:rPr>
+          <w:rFonts w:ascii="Hiragino Sans GB W3" w:eastAsia="Hiragino Sans GB W3" w:hAnsi="Hiragino Sans GB W3"/>
+          <w:b/>
+          <w:bCs/>
+          <w:sz w:val="22"/>
+          <w:szCs w:val="22"/>
+          <w:lang w:eastAsia="zh-CN"/>
+        </w:rPr>
+      </w:pPr>
+    </w:p>
+    <w:p>
+      <w:pPr>
+        <w:ind w:rightChars="-21" w:right="-42"/>
+        <w:rPr>
+          <w:rFonts w:ascii="Hiragino Sans GB W3" w:eastAsia="Hiragino Sans GB W3" w:hAnsi="Hiragino Sans GB W3"/>
+          <w:b/>
+          <w:bCs/>
+          <w:sz w:val="22"/>
+          <w:szCs w:val="22"/>
+          <w:lang w:eastAsia="zh-CN"/>
+        </w:rPr>
+      </w:pPr>
+    </w:p>
+    <w:p>
+      <w:pPr>
+        <w:ind w:rightChars="-21" w:right="-42"/>
+        <w:rPr>
+          <w:rFonts w:ascii="Hiragino Sans GB W3" w:eastAsia="Hiragino Sans GB W3" w:hAnsi="Hiragino Sans GB W3"/>
+          <w:b/>
+          <w:bCs/>
+          <w:sz w:val="22"/>
+          <w:szCs w:val="22"/>
+          <w:lang w:eastAsia="zh-CN"/>
+        </w:rPr>
+      </w:pPr>
+    </w:p>
+    <w:p>
+      <w:pPr>
+        <w:ind w:rightChars="-21" w:right="-42"/>
+        <w:rPr>
+          <w:rFonts w:ascii="Hiragino Sans GB W3" w:eastAsia="Hiragino Sans GB W3" w:hAnsi="Hiragino Sans GB W3"/>
+          <w:b/>
+          <w:bCs/>
+          <w:sz w:val="22"/>
+          <w:szCs w:val="22"/>
+          <w:lang w:eastAsia="zh-CN"/>
+        </w:rPr>
+      </w:pPr>
+    </w:p>
+    <w:p>
+      <w:pPr>
+        <w:ind w:rightChars="-21" w:right="-42"/>
+        <w:rPr>
+          <w:rFonts w:ascii="Hiragino Sans GB W3" w:eastAsia="Hiragino Sans GB W3" w:hAnsi="Hiragino Sans GB W3"/>
+          <w:b/>
+          <w:bCs/>
+          <w:sz w:val="22"/>
+          <w:szCs w:val="22"/>
+          <w:lang w:eastAsia="zh-CN"/>
+        </w:rPr>
+      </w:pPr>
+    </w:p>
+    <w:p>
+      <w:pPr>
+        <w:ind w:rightChars="-21" w:right="-42"/>
+        <w:rPr>
+          <w:rFonts w:ascii="Hiragino Sans GB W3" w:eastAsia="Hiragino Sans GB W3" w:hAnsi="Hiragino Sans GB W3"/>
+          <w:b/>
+          <w:bCs/>
+          <w:sz w:val="22"/>
+          <w:szCs w:val="22"/>
+          <w:lang w:eastAsia="zh-CN"/>
+        </w:rPr>
+      </w:pPr>
+    </w:p>
+    <w:p>
+      <w:pPr>
+        <w:ind w:rightChars="-21" w:right="-42"/>
+        <w:rPr>
+          <w:rFonts w:ascii="Hiragino Sans GB W3" w:eastAsia="Hiragino Sans GB W3" w:hAnsi="Hiragino Sans GB W3"/>
+          <w:b/>
+          <w:bCs/>
+          <w:sz w:val="22"/>
+          <w:szCs w:val="22"/>
+          <w:lang w:eastAsia="zh-CN"/>
+        </w:rPr>
+      </w:pPr>
+    </w:p>
+    <w:p>
+      <w:pPr>
+        <w:ind w:rightChars="-21" w:right="-42"/>
+        <w:rPr>
+          <w:rFonts w:ascii="Hiragino Sans GB W3" w:eastAsia="Hiragino Sans GB W3" w:hAnsi="Hiragino Sans GB W3"/>
+          <w:b/>
+          <w:bCs/>
+          <w:sz w:val="22"/>
+          <w:szCs w:val="22"/>
+          <w:lang w:eastAsia="zh-CN"/>
+        </w:rPr>
+      </w:pPr>
+    </w:p>
+    <w:p>
+      <w:pPr>
+        <w:ind w:rightChars="-21" w:right="-42"/>
+        <w:rPr>
+          <w:rFonts w:ascii="Hiragino Sans GB W3" w:eastAsia="Hiragino Sans GB W3" w:hAnsi="Hiragino Sans GB W3"/>
+          <w:b/>
+          <w:bCs/>
+          <w:sz w:val="22"/>
+          <w:szCs w:val="22"/>
+          <w:lang w:eastAsia="zh-CN"/>
+        </w:rPr>
+      </w:pPr>
+    </w:p>
+    <w:p>
+      <w:pPr>
+        <w:ind w:rightChars="-21" w:right="-42"/>
+        <w:rPr>
+          <w:rFonts w:ascii="Hiragino Sans GB W3" w:eastAsia="Hiragino Sans GB W3" w:hAnsi="Hiragino Sans GB W3"/>
+          <w:b/>
+          <w:bCs/>
+          <w:sz w:val="22"/>
+          <w:szCs w:val="22"/>
+          <w:lang w:eastAsia="zh-CN"/>
+        </w:rPr>
+      </w:pPr>
+    </w:p>
+    <w:p>
+      <w:pPr>
+        <w:ind w:rightChars="-21" w:right="-42"/>
+        <w:rPr>
+          <w:rFonts w:ascii="Hiragino Sans GB W3" w:eastAsia="Hiragino Sans GB W3" w:hAnsi="Hiragino Sans GB W3"/>
+          <w:b/>
+          <w:bCs/>
+          <w:sz w:val="22"/>
+          <w:szCs w:val="22"/>
+          <w:lang w:eastAsia="zh-CN"/>
+        </w:rPr>
+      </w:pPr>
+    </w:p>
+    <w:p>
+      <w:pPr>
+        <w:ind w:rightChars="-21" w:right="-42"/>
+        <w:rPr>
+          <w:rFonts w:ascii="Hiragino Sans GB W3" w:eastAsia="Hiragino Sans GB W3" w:hAnsi="Hiragino Sans GB W3"/>
+          <w:b/>
+          <w:bCs/>
+          <w:sz w:val="22"/>
+          <w:szCs w:val="22"/>
+          <w:lang w:eastAsia="zh-CN"/>
+        </w:rPr>
+      </w:pPr>
+    </w:p>
+    <w:p>
+      <w:pPr>
+        <w:ind w:rightChars="-21" w:right="-42"/>
+        <w:rPr>
+          <w:rFonts w:ascii="Hiragino Sans GB W3" w:eastAsia="Hiragino Sans GB W3" w:hAnsi="Hiragino Sans GB W3"/>
+          <w:b/>
+          <w:bCs/>
+          <w:sz w:val="22"/>
+          <w:szCs w:val="22"/>
+          <w:lang w:eastAsia="zh-CN"/>
+        </w:rPr>
+      </w:pPr>
+    </w:p>
+    <w:p>
+      <w:pPr>
+        <w:ind w:rightChars="-21" w:right="-42"/>
+        <w:rPr>
+          <w:rFonts w:ascii="Hiragino Sans GB W3" w:eastAsia="Hiragino Sans GB W3" w:hAnsi="Hiragino Sans GB W3"/>
+          <w:b/>
+          <w:bCs/>
+          <w:sz w:val="22"/>
+          <w:szCs w:val="22"/>
+          <w:lang w:eastAsia="zh-CN"/>
+        </w:rPr>
+      </w:pPr>
+    </w:p>
+    <w:p>
+      <w:pPr>
+        <w:ind w:rightChars="-21" w:right="-42"/>
+        <w:rPr>
+          <w:rFonts w:ascii="Hiragino Sans GB W3" w:eastAsia="Hiragino Sans GB W3" w:hAnsi="Hiragino Sans GB W3"/>
+          <w:b/>
+          <w:bCs/>
+          <w:sz w:val="22"/>
+          <w:szCs w:val="22"/>
+          <w:lang w:eastAsia="zh-CN"/>
+        </w:rPr>
+      </w:pPr>
+    </w:p>
+    <w:p>
+      <w:pPr>
+        <w:ind w:rightChars="-21" w:right="-42"/>
+        <w:rPr>
+          <w:rFonts w:ascii="Hiragino Sans GB W3" w:eastAsia="Hiragino Sans GB W3" w:hAnsi="Hiragino Sans GB W3"/>
+          <w:b/>
+          <w:bCs/>
+          <w:sz w:val="22"/>
+          <w:szCs w:val="22"/>
+          <w:lang w:eastAsia="zh-CN"/>
+        </w:rPr>
+      </w:pPr>
+    </w:p>
+    <w:p>
+      <w:pPr>
+        <w:ind w:rightChars="-21" w:right="-42"/>
+        <w:rPr>
+          <w:rFonts w:ascii="Hiragino Sans GB W3" w:eastAsia="Hiragino Sans GB W3" w:hAnsi="Hiragino Sans GB W3"/>
+          <w:b/>
+          <w:bCs/>
+          <w:sz w:val="22"/>
+          <w:szCs w:val="22"/>
+          <w:lang w:eastAsia="zh-CN"/>
+        </w:rPr>
+      </w:pPr>
+    </w:p>
+    <w:p>
+      <w:pPr>
+        <w:ind w:rightChars="-21" w:right="-42"/>
+        <w:rPr>
+          <w:rFonts w:ascii="Hiragino Sans GB W3" w:eastAsia="Hiragino Sans GB W3" w:hAnsi="Hiragino Sans GB W3"/>
+          <w:b/>
+          <w:bCs/>
+          <w:sz w:val="22"/>
+          <w:szCs w:val="22"/>
+          <w:lang w:eastAsia="zh-CN"/>
+        </w:rPr>
+      </w:pPr>
+    </w:p>
+    <w:p>
+      <w:pPr>
+        <w:ind w:rightChars="-21" w:right="-42"/>
+        <w:rPr>
+          <w:rFonts w:ascii="Hiragino Sans GB W3" w:eastAsia="Hiragino Sans GB W3" w:hAnsi="Hiragino Sans GB W3"/>
+          <w:b/>
+          <w:bCs/>
+          <w:sz w:val="22"/>
+          <w:szCs w:val="22"/>
+          <w:lang w:eastAsia="zh-CN"/>
+        </w:rPr>
+      </w:pPr>
+    </w:p>
+    <w:p>
+      <w:pPr>
+        <w:ind w:rightChars="-21" w:right="-42"/>
+        <w:rPr>
+          <w:rFonts w:ascii="Hiragino Sans GB W3" w:eastAsia="Hiragino Sans GB W3" w:hAnsi="Hiragino Sans GB W3"/>
+          <w:b/>
+          <w:bCs/>
+          <w:sz w:val="22"/>
+          <w:szCs w:val="22"/>
+          <w:lang w:eastAsia="zh-CN"/>
+        </w:rPr>
+      </w:pPr>
+    </w:p>
+    <w:p>
+      <w:pPr>
+        <w:ind w:rightChars="-21" w:right="-42"/>
+        <w:rPr>
+          <w:rFonts w:ascii="Hiragino Sans GB W3" w:eastAsia="Hiragino Sans GB W3" w:hAnsi="Hiragino Sans GB W3"/>
+          <w:b/>
+          <w:bCs/>
+          <w:sz w:val="22"/>
+          <w:szCs w:val="22"/>
+          <w:lang w:eastAsia="zh-CN"/>
+        </w:rPr>
+      </w:pPr>
+    </w:p>
+    <w:p>
+      <w:pPr>
+        <w:ind w:rightChars="-21" w:right="-42"/>
+        <w:rPr>
+          <w:rFonts w:ascii="Hiragino Sans GB W3" w:eastAsia="Hiragino Sans GB W3" w:hAnsi="Hiragino Sans GB W3"/>
+          <w:b/>
+          <w:bCs/>
+          <w:sz w:val="22"/>
+          <w:szCs w:val="22"/>
+          <w:lang w:eastAsia="zh-CN"/>
+        </w:rPr>
+      </w:pPr>
+    </w:p>
+    <w:p>
+      <w:pPr>
+        <w:ind w:rightChars="-21" w:right="-42"/>
+        <w:rPr>
+          <w:rFonts w:ascii="Hiragino Sans GB W3" w:eastAsia="Hiragino Sans GB W3" w:hAnsi="Hiragino Sans GB W3"/>
+          <w:b/>
+          <w:bCs/>
+          <w:sz w:val="22"/>
+          <w:szCs w:val="22"/>
+          <w:lang w:eastAsia="zh-CN"/>
+        </w:rPr>
+      </w:pPr>
     </w:p>
     <w:p>
       <w:pPr>
@@ -1612,8 +2553,6 @@
           <w:szCs w:val="28"/>
         </w:rPr>
       </w:pPr>
-      <w:bookmarkStart w:id="1" w:name="_项目背景与目标"/>
-      <w:bookmarkEnd w:id="1"/>
       <w:r>
         <w:rPr>
           <w:rFonts w:ascii="Hiragino Sans GB W3" w:eastAsia="Hiragino Sans GB W3" w:hAnsi="Hiragino Sans GB W3" w:hint="eastAsia"/>
@@ -1622,7 +2561,6 @@
           <w:sz w:val="28"/>
           <w:szCs w:val="28"/>
         </w:rPr>
-        <w:lastRenderedPageBreak/>
         <w:t>项目背景与目标</w:t>
       </w:r>
     </w:p>
@@ -11830,7 +12768,7 @@
 </file>
 
 <file path=customXml/itemProps1.xml><?xml version="1.0" encoding="utf-8"?>
-<ds:datastoreItem xmlns:ds="http://schemas.openxmlformats.org/officeDocument/2006/customXml" ds:itemID="{569C0785-6652-1C46-92B1-CB5EDF835AFE}">
+<ds:datastoreItem xmlns:ds="http://schemas.openxmlformats.org/officeDocument/2006/customXml" ds:itemID="{09363283-96DA-344F-9A7B-27BE10B4364E}">
   <ds:schemaRefs>
     <ds:schemaRef ds:uri="http://schemas.openxmlformats.org/officeDocument/2006/bibliography"/>
   </ds:schemaRefs>

</xml_diff>

<commit_message>
Use median sales where we lack data in regular model training; raise error where the prediction is empty; adjust airflow DAG name; fix one table name in the data preparation SQL.
</commit_message>
<xml_diff>
--- a/documents/家乐福销售预测与需求计划项目交接文档Chinese.docx
+++ b/documents/家乐福销售预测与需求计划项目交接文档Chinese.docx
@@ -324,7 +324,7 @@
       <w:pPr>
         <w:pStyle w:val="Title"/>
         <w:rPr>
-          <w:rFonts w:ascii="Hiragino Sans GB W3" w:eastAsia="Hiragino Sans GB W3" w:hAnsi="Hiragino Sans GB W3" w:hint="eastAsia"/>
+          <w:rFonts w:ascii="Hiragino Sans GB W3" w:eastAsia="Hiragino Sans GB W3" w:hAnsi="Hiragino Sans GB W3"/>
           <w:lang w:eastAsia="zh-CN"/>
         </w:rPr>
       </w:pPr>
@@ -349,35 +349,19 @@
           <w:b/>
           <w:bCs/>
         </w:rPr>
-        <w:t>项目背景</w:t>
-      </w:r>
-      <w:r>
-        <w:rPr>
-          <w:rFonts w:ascii="Hiragino Sans GB W3" w:eastAsia="Hiragino Sans GB W3" w:hAnsi="Hiragino Sans GB W3" w:hint="eastAsia"/>
+        <w:t>项目背景与解决方案</w:t>
+      </w:r>
+      <w:r>
+        <w:rPr>
+          <w:rFonts w:ascii="Hiragino Sans GB W3" w:eastAsia="Hiragino Sans GB W3" w:hAnsi="Hiragino Sans GB W3"/>
           <w:b/>
           <w:bCs/>
         </w:rPr>
-        <w:t>与</w:t>
-      </w:r>
-      <w:r>
-        <w:rPr>
-          <w:rFonts w:ascii="Hiragino Sans GB W3" w:eastAsia="Hiragino Sans GB W3" w:hAnsi="Hiragino Sans GB W3" w:hint="eastAsia"/>
-          <w:b/>
-          <w:bCs/>
-        </w:rPr>
-        <w:t>解决方案</w:t>
-      </w:r>
-      <w:r>
-        <w:rPr>
-          <w:rFonts w:ascii="Hiragino Sans GB W3" w:eastAsia="Hiragino Sans GB W3" w:hAnsi="Hiragino Sans GB W3"/>
-          <w:b/>
-          <w:bCs/>
-        </w:rPr>
         <w:t>(</w:t>
       </w:r>
       <w:r>
         <w:rPr>
-          <w:rFonts w:hint="eastAsia"/>
+          <w:rFonts w:ascii="Hiragino Sans GB W3" w:eastAsia="Hiragino Sans GB W3" w:hAnsi="Hiragino Sans GB W3" w:hint="eastAsia"/>
         </w:rPr>
         <w:t>解决方案详细文件</w:t>
       </w:r>
@@ -486,6 +470,72 @@
       <w:pPr>
         <w:pStyle w:val="ListParagraph"/>
         <w:numPr>
+          <w:ilvl w:val="2"/>
+          <w:numId w:val="34"/>
+        </w:numPr>
+        <w:ind w:rightChars="-21" w:right="-42" w:firstLineChars="0"/>
+        <w:rPr>
+          <w:rFonts w:ascii="Hiragino Sans GB W3" w:eastAsia="Hiragino Sans GB W3" w:hAnsi="Hiragino Sans GB W3"/>
+          <w:sz w:val="22"/>
+          <w:szCs w:val="22"/>
+        </w:rPr>
+      </w:pPr>
+      <w:r>
+        <w:rPr>
+          <w:rFonts w:ascii="Hiragino Sans GB W3" w:eastAsia="Hiragino Sans GB W3" w:hAnsi="Hiragino Sans GB W3" w:hint="eastAsia"/>
+          <w:sz w:val="22"/>
+          <w:szCs w:val="22"/>
+        </w:rPr>
+        <w:t>销售预测</w:t>
+      </w:r>
+      <w:r>
+        <w:rPr>
+          <w:rFonts w:ascii="Hiragino Sans GB W3" w:eastAsia="Hiragino Sans GB W3" w:hAnsi="Hiragino Sans GB W3" w:hint="eastAsia"/>
+          <w:sz w:val="22"/>
+          <w:szCs w:val="22"/>
+        </w:rPr>
+        <w:t>模型</w:t>
+      </w:r>
+    </w:p>
+    <w:p>
+      <w:pPr>
+        <w:pStyle w:val="ListParagraph"/>
+        <w:numPr>
+          <w:ilvl w:val="2"/>
+          <w:numId w:val="34"/>
+        </w:numPr>
+        <w:ind w:rightChars="-21" w:right="-42" w:firstLineChars="0"/>
+        <w:rPr>
+          <w:rFonts w:ascii="Hiragino Sans GB W3" w:eastAsia="Hiragino Sans GB W3" w:hAnsi="Hiragino Sans GB W3"/>
+          <w:sz w:val="22"/>
+          <w:szCs w:val="22"/>
+        </w:rPr>
+      </w:pPr>
+      <w:r>
+        <w:rPr>
+          <w:rFonts w:ascii="Hiragino Sans GB W3" w:eastAsia="Hiragino Sans GB W3" w:hAnsi="Hiragino Sans GB W3" w:hint="eastAsia"/>
+          <w:sz w:val="22"/>
+          <w:szCs w:val="22"/>
+          <w:lang w:val="en-AU"/>
+        </w:rPr>
+        <w:t>需求计划</w:t>
+      </w:r>
+      <w:r>
+        <w:rPr>
+          <w:rFonts w:ascii="Hiragino Sans GB W3" w:eastAsia="Hiragino Sans GB W3" w:hAnsi="Hiragino Sans GB W3" w:hint="eastAsia"/>
+          <w:sz w:val="22"/>
+          <w:szCs w:val="22"/>
+          <w:lang w:val="en-AU"/>
+        </w:rPr>
+        <w:t>模型</w:t>
+      </w:r>
+      <w:bookmarkStart w:id="0" w:name="_GoBack"/>
+      <w:bookmarkEnd w:id="0"/>
+    </w:p>
+    <w:p>
+      <w:pPr>
+        <w:pStyle w:val="ListParagraph"/>
+        <w:numPr>
           <w:ilvl w:val="0"/>
           <w:numId w:val="34"/>
         </w:numPr>
@@ -502,19 +552,11 @@
           <w:b/>
           <w:bCs/>
         </w:rPr>
-        <w:t>系统设计与架构</w:t>
-      </w:r>
-      <w:r>
-        <w:rPr>
-          <w:rFonts w:ascii="Hiragino Sans GB W3" w:eastAsia="Hiragino Sans GB W3" w:hAnsi="Hiragino Sans GB W3" w:hint="eastAsia"/>
-          <w:b/>
-          <w:bCs/>
-        </w:rPr>
-        <w:t>(</w:t>
-      </w:r>
-      <w:r>
-        <w:rPr>
-          <w:rFonts w:hint="eastAsia"/>
+        <w:t>系统设计与架构(</w:t>
+      </w:r>
+      <w:r>
+        <w:rPr>
+          <w:rFonts w:ascii="Hiragino Sans GB W3" w:eastAsia="Hiragino Sans GB W3" w:hAnsi="Hiragino Sans GB W3" w:hint="eastAsia"/>
         </w:rPr>
         <w:t>技术文档</w:t>
       </w:r>
@@ -618,35 +660,11 @@
           <w:b/>
           <w:bCs/>
         </w:rPr>
-        <w:t>数据处理</w:t>
-      </w:r>
-      <w:r>
-        <w:rPr>
-          <w:rFonts w:ascii="Hiragino Sans GB W3" w:eastAsia="Hiragino Sans GB W3" w:hAnsi="Hiragino Sans GB W3" w:hint="eastAsia"/>
-          <w:b/>
-          <w:bCs/>
-        </w:rPr>
-        <w:t>与</w:t>
-      </w:r>
-      <w:r>
-        <w:rPr>
-          <w:rFonts w:ascii="Hiragino Sans GB W3" w:eastAsia="Hiragino Sans GB W3" w:hAnsi="Hiragino Sans GB W3" w:hint="eastAsia"/>
-          <w:b/>
-          <w:bCs/>
-        </w:rPr>
-        <w:t>特征工程</w:t>
-      </w:r>
-      <w:r>
-        <w:rPr>
-          <w:rFonts w:ascii="Hiragino Sans GB W3" w:eastAsia="Hiragino Sans GB W3" w:hAnsi="Hiragino Sans GB W3" w:hint="eastAsia"/>
-          <w:b/>
-          <w:bCs/>
-        </w:rPr>
-        <w:t>(</w:t>
-      </w:r>
-      <w:r>
-        <w:rPr>
-          <w:rFonts w:hint="eastAsia"/>
+        <w:t>数据处理与特征工程(</w:t>
+      </w:r>
+      <w:r>
+        <w:rPr>
+          <w:rFonts w:ascii="Hiragino Sans GB W3" w:eastAsia="Hiragino Sans GB W3" w:hAnsi="Hiragino Sans GB W3" w:hint="eastAsia"/>
         </w:rPr>
         <w:t>技术文档</w:t>
       </w:r>
@@ -679,31 +697,7 @@
           <w:sz w:val="22"/>
           <w:szCs w:val="22"/>
         </w:rPr>
-        <w:t>使用的</w:t>
-      </w:r>
-      <w:r>
-        <w:rPr>
-          <w:rFonts w:ascii="Hiragino Sans GB W3" w:eastAsia="Hiragino Sans GB W3" w:hAnsi="Hiragino Sans GB W3" w:hint="eastAsia"/>
-          <w:sz w:val="22"/>
-          <w:szCs w:val="22"/>
-        </w:rPr>
-        <w:t>家乐福</w:t>
-      </w:r>
-      <w:r>
-        <w:rPr>
-          <w:rFonts w:ascii="Hiragino Sans GB W3" w:eastAsia="Hiragino Sans GB W3" w:hAnsi="Hiragino Sans GB W3" w:hint="eastAsia"/>
-          <w:sz w:val="22"/>
-          <w:szCs w:val="22"/>
-        </w:rPr>
-        <w:t>数据</w:t>
-      </w:r>
-      <w:r>
-        <w:rPr>
-          <w:rFonts w:ascii="Hiragino Sans GB W3" w:eastAsia="Hiragino Sans GB W3" w:hAnsi="Hiragino Sans GB W3" w:hint="eastAsia"/>
-          <w:sz w:val="22"/>
-          <w:szCs w:val="22"/>
-        </w:rPr>
-        <w:t>（表名以及列名</w:t>
+        <w:t>使用的家乐福数据（表名以及列名</w:t>
       </w:r>
       <w:r>
         <w:rPr>
@@ -734,23 +728,7 @@
           <w:sz w:val="22"/>
           <w:szCs w:val="22"/>
         </w:rPr>
-        <w:t>交易</w:t>
-      </w:r>
-      <w:r>
-        <w:rPr>
-          <w:rFonts w:ascii="Hiragino Sans GB W3" w:eastAsia="Hiragino Sans GB W3" w:hAnsi="Hiragino Sans GB W3" w:hint="eastAsia"/>
-          <w:sz w:val="22"/>
-          <w:szCs w:val="22"/>
-        </w:rPr>
-        <w:t>记录</w:t>
-      </w:r>
-      <w:r>
-        <w:rPr>
-          <w:rFonts w:ascii="Hiragino Sans GB W3" w:eastAsia="Hiragino Sans GB W3" w:hAnsi="Hiragino Sans GB W3" w:hint="eastAsia"/>
-          <w:sz w:val="22"/>
-          <w:szCs w:val="22"/>
-        </w:rPr>
-        <w:t>数据</w:t>
+        <w:t>交易记录数据</w:t>
       </w:r>
     </w:p>
     <w:p>
@@ -819,23 +797,7 @@
           <w:sz w:val="22"/>
           <w:szCs w:val="22"/>
         </w:rPr>
-        <w:t>数据</w:t>
-      </w:r>
-      <w:r>
-        <w:rPr>
-          <w:rFonts w:ascii="Hiragino Sans GB W3" w:eastAsia="Hiragino Sans GB W3" w:hAnsi="Hiragino Sans GB W3" w:hint="eastAsia"/>
-          <w:sz w:val="22"/>
-          <w:szCs w:val="22"/>
-        </w:rPr>
-        <w:t>处理目标</w:t>
-      </w:r>
-      <w:r>
-        <w:rPr>
-          <w:rFonts w:ascii="Hiragino Sans GB W3" w:eastAsia="Hiragino Sans GB W3" w:hAnsi="Hiragino Sans GB W3" w:hint="eastAsia"/>
-          <w:sz w:val="22"/>
-          <w:szCs w:val="22"/>
-        </w:rPr>
-        <w:t>以及方法</w:t>
+        <w:t>数据处理目标以及方法</w:t>
       </w:r>
     </w:p>
     <w:p>
@@ -858,15 +820,7 @@
           <w:sz w:val="22"/>
           <w:szCs w:val="22"/>
         </w:rPr>
-        <w:t>剔除BP</w:t>
-      </w:r>
-      <w:r>
-        <w:rPr>
-          <w:rFonts w:ascii="Hiragino Sans GB W3" w:eastAsia="Hiragino Sans GB W3" w:hAnsi="Hiragino Sans GB W3" w:hint="eastAsia"/>
-          <w:sz w:val="22"/>
-          <w:szCs w:val="22"/>
-        </w:rPr>
-        <w:t>以及非正常销售</w:t>
+        <w:t>剔除BP以及非正常销售</w:t>
       </w:r>
     </w:p>
     <w:p>
@@ -937,46 +891,6 @@
         </w:rPr>
         <w:t>数据处理流程图示</w:t>
       </w:r>
-      <w:r>
-        <w:rPr>
-          <w:rFonts w:ascii="Hiragino Sans GB W3" w:eastAsia="Hiragino Sans GB W3" w:hAnsi="Hiragino Sans GB W3"/>
-          <w:sz w:val="22"/>
-          <w:szCs w:val="22"/>
-        </w:rPr>
-        <w:t>(</w:t>
-      </w:r>
-      <w:r>
-        <w:rPr>
-          <w:rFonts w:ascii="Hiragino Sans GB W3" w:eastAsia="Hiragino Sans GB W3" w:hAnsi="Hiragino Sans GB W3" w:hint="eastAsia"/>
-          <w:sz w:val="22"/>
-          <w:szCs w:val="22"/>
-        </w:rPr>
-        <w:t>ER</w:t>
-      </w:r>
-      <w:r>
-        <w:rPr>
-          <w:rFonts w:ascii="Hiragino Sans GB W3" w:eastAsia="Hiragino Sans GB W3" w:hAnsi="Hiragino Sans GB W3"/>
-          <w:sz w:val="22"/>
-          <w:szCs w:val="22"/>
-        </w:rPr>
-        <w:t xml:space="preserve"> </w:t>
-      </w:r>
-      <w:r>
-        <w:rPr>
-          <w:rFonts w:ascii="Hiragino Sans GB W3" w:eastAsia="Hiragino Sans GB W3" w:hAnsi="Hiragino Sans GB W3" w:hint="eastAsia"/>
-          <w:sz w:val="22"/>
-          <w:szCs w:val="22"/>
-        </w:rPr>
-        <w:t>diagram</w:t>
-      </w:r>
-      <w:r>
-        <w:rPr>
-          <w:rFonts w:ascii="Hiragino Sans GB W3" w:eastAsia="Hiragino Sans GB W3" w:hAnsi="Hiragino Sans GB W3"/>
-          <w:sz w:val="22"/>
-          <w:szCs w:val="22"/>
-        </w:rPr>
-        <w:t>)</w:t>
-      </w:r>
     </w:p>
     <w:p>
       <w:pPr>
@@ -998,15 +912,7 @@
           <w:sz w:val="22"/>
           <w:szCs w:val="22"/>
         </w:rPr>
-        <w:t>输出表</w:t>
-      </w:r>
-      <w:r>
-        <w:rPr>
-          <w:rFonts w:ascii="Hiragino Sans GB W3" w:eastAsia="Hiragino Sans GB W3" w:hAnsi="Hiragino Sans GB W3" w:hint="eastAsia"/>
-          <w:sz w:val="22"/>
-          <w:szCs w:val="22"/>
-        </w:rPr>
-        <w:t>说明</w:t>
+        <w:t>输出表说明</w:t>
       </w:r>
     </w:p>
     <w:p>
@@ -1075,35 +981,11 @@
           <w:b/>
           <w:bCs/>
         </w:rPr>
-        <w:t>销售预测</w:t>
-      </w:r>
-      <w:r>
-        <w:rPr>
-          <w:rFonts w:ascii="Hiragino Sans GB W3" w:eastAsia="Hiragino Sans GB W3" w:hAnsi="Hiragino Sans GB W3" w:hint="eastAsia"/>
-          <w:b/>
-          <w:bCs/>
-        </w:rPr>
-        <w:t>的</w:t>
-      </w:r>
-      <w:r>
-        <w:rPr>
-          <w:rFonts w:ascii="Hiragino Sans GB W3" w:eastAsia="Hiragino Sans GB W3" w:hAnsi="Hiragino Sans GB W3" w:hint="eastAsia"/>
-          <w:b/>
-          <w:bCs/>
-        </w:rPr>
-        <w:t>建模</w:t>
-      </w:r>
-      <w:r>
-        <w:rPr>
-          <w:rFonts w:ascii="Hiragino Sans GB W3" w:eastAsia="Hiragino Sans GB W3" w:hAnsi="Hiragino Sans GB W3" w:hint="eastAsia"/>
-          <w:b/>
-          <w:bCs/>
-        </w:rPr>
-        <w:t>(</w:t>
-      </w:r>
-      <w:r>
-        <w:rPr>
-          <w:rFonts w:hint="eastAsia"/>
+        <w:t>销售预测的建模(</w:t>
+      </w:r>
+      <w:r>
+        <w:rPr>
+          <w:rFonts w:ascii="Hiragino Sans GB W3" w:eastAsia="Hiragino Sans GB W3" w:hAnsi="Hiragino Sans GB W3" w:hint="eastAsia"/>
         </w:rPr>
         <w:t>技术文档</w:t>
       </w:r>
@@ -1228,23 +1110,7 @@
           <w:sz w:val="22"/>
           <w:szCs w:val="22"/>
         </w:rPr>
-        <w:t>模型</w:t>
-      </w:r>
-      <w:r>
-        <w:rPr>
-          <w:rFonts w:ascii="Hiragino Sans GB W3" w:eastAsia="Hiragino Sans GB W3" w:hAnsi="Hiragino Sans GB W3" w:hint="eastAsia"/>
-          <w:sz w:val="22"/>
-          <w:szCs w:val="22"/>
-        </w:rPr>
-        <w:t>输出</w:t>
-      </w:r>
-      <w:r>
-        <w:rPr>
-          <w:rFonts w:ascii="Hiragino Sans GB W3" w:eastAsia="Hiragino Sans GB W3" w:hAnsi="Hiragino Sans GB W3" w:hint="eastAsia"/>
-          <w:sz w:val="22"/>
-          <w:szCs w:val="22"/>
-        </w:rPr>
-        <w:t>的结果表说明</w:t>
+        <w:t>模型输出的结果表说明</w:t>
       </w:r>
     </w:p>
     <w:p>
@@ -1382,35 +1248,11 @@
           <w:b/>
           <w:bCs/>
         </w:rPr>
-        <w:t>需求计划</w:t>
-      </w:r>
-      <w:r>
-        <w:rPr>
-          <w:rFonts w:ascii="Hiragino Sans GB W3" w:eastAsia="Hiragino Sans GB W3" w:hAnsi="Hiragino Sans GB W3" w:hint="eastAsia"/>
-          <w:b/>
-          <w:bCs/>
-        </w:rPr>
-        <w:t>的</w:t>
-      </w:r>
-      <w:r>
-        <w:rPr>
-          <w:rFonts w:ascii="Hiragino Sans GB W3" w:eastAsia="Hiragino Sans GB W3" w:hAnsi="Hiragino Sans GB W3" w:hint="eastAsia"/>
-          <w:b/>
-          <w:bCs/>
-        </w:rPr>
-        <w:t>逻辑</w:t>
-      </w:r>
-      <w:r>
-        <w:rPr>
-          <w:rFonts w:ascii="Hiragino Sans GB W3" w:eastAsia="Hiragino Sans GB W3" w:hAnsi="Hiragino Sans GB W3" w:hint="eastAsia"/>
-          <w:b/>
-          <w:bCs/>
-        </w:rPr>
-        <w:t>(</w:t>
-      </w:r>
-      <w:r>
-        <w:rPr>
-          <w:rFonts w:hint="eastAsia"/>
+        <w:t>需求计划的逻辑(</w:t>
+      </w:r>
+      <w:r>
+        <w:rPr>
+          <w:rFonts w:ascii="Hiragino Sans GB W3" w:eastAsia="Hiragino Sans GB W3" w:hAnsi="Hiragino Sans GB W3" w:hint="eastAsia"/>
         </w:rPr>
         <w:t>技术文档</w:t>
       </w:r>
@@ -1466,7 +1308,30 @@
           <w:sz w:val="22"/>
           <w:szCs w:val="22"/>
         </w:rPr>
-        <w:t>逻辑</w:t>
+        <w:t>运作逻辑</w:t>
+      </w:r>
+    </w:p>
+    <w:p>
+      <w:pPr>
+        <w:pStyle w:val="ListParagraph"/>
+        <w:numPr>
+          <w:ilvl w:val="1"/>
+          <w:numId w:val="34"/>
+        </w:numPr>
+        <w:ind w:rightChars="-21" w:right="-42" w:firstLineChars="0"/>
+        <w:rPr>
+          <w:rFonts w:ascii="Hiragino Sans GB W3" w:eastAsia="Hiragino Sans GB W3" w:hAnsi="Hiragino Sans GB W3"/>
+          <w:sz w:val="22"/>
+          <w:szCs w:val="22"/>
+        </w:rPr>
+      </w:pPr>
+      <w:r>
+        <w:rPr>
+          <w:rFonts w:ascii="Hiragino Sans GB W3" w:eastAsia="Hiragino Sans GB W3" w:hAnsi="Hiragino Sans GB W3" w:hint="eastAsia"/>
+          <w:sz w:val="22"/>
+          <w:szCs w:val="22"/>
+        </w:rPr>
+        <w:t>输出的文件说明</w:t>
       </w:r>
     </w:p>
     <w:p>
@@ -1569,7 +1434,6 @@
           <w:b/>
           <w:bCs/>
         </w:rPr>
-        <w:lastRenderedPageBreak/>
         <w:t>使用说明</w:t>
       </w:r>
       <w:r>
@@ -1582,7 +1446,7 @@
       </w:r>
       <w:r>
         <w:rPr>
-          <w:rFonts w:hint="eastAsia"/>
+          <w:rFonts w:ascii="Hiragino Sans GB W3" w:eastAsia="Hiragino Sans GB W3" w:hAnsi="Hiragino Sans GB W3" w:hint="eastAsia"/>
         </w:rPr>
         <w:t>用户文档</w:t>
       </w:r>
@@ -1615,15 +1479,7 @@
           <w:sz w:val="22"/>
           <w:szCs w:val="22"/>
         </w:rPr>
-        <w:t>交接文档内容</w:t>
-      </w:r>
-      <w:r>
-        <w:rPr>
-          <w:rFonts w:ascii="Hiragino Sans GB W3" w:eastAsia="Hiragino Sans GB W3" w:hAnsi="Hiragino Sans GB W3" w:hint="eastAsia"/>
-          <w:sz w:val="22"/>
-          <w:szCs w:val="22"/>
-        </w:rPr>
-        <w:t>介绍</w:t>
+        <w:t>代码文件夹内容介绍</w:t>
       </w:r>
     </w:p>
     <w:p>
@@ -1679,52 +1535,20 @@
           <w:ilvl w:val="2"/>
           <w:numId w:val="34"/>
         </w:numPr>
-        <w:ind w:rightChars="-21" w:right="-42" w:firstLineChars="0"/>
-        <w:rPr>
-          <w:rFonts w:ascii="Hiragino Sans GB W3" w:eastAsia="Hiragino Sans GB W3" w:hAnsi="Hiragino Sans GB W3"/>
-          <w:sz w:val="22"/>
-          <w:szCs w:val="22"/>
-        </w:rPr>
-      </w:pPr>
-      <w:r>
-        <w:rPr>
-          <w:rFonts w:ascii="Hiragino Sans GB W3" w:eastAsia="Hiragino Sans GB W3" w:hAnsi="Hiragino Sans GB W3" w:hint="eastAsia"/>
-          <w:sz w:val="22"/>
-          <w:szCs w:val="22"/>
-        </w:rPr>
-        <w:t>设定自动执行任务</w:t>
-      </w:r>
-      <w:r>
-        <w:rPr>
-          <w:rFonts w:ascii="Hiragino Sans GB W3" w:eastAsia="Hiragino Sans GB W3" w:hAnsi="Hiragino Sans GB W3" w:hint="eastAsia"/>
-          <w:sz w:val="22"/>
-          <w:szCs w:val="22"/>
-        </w:rPr>
-        <w:t>（</w:t>
-      </w:r>
-      <w:r>
-        <w:rPr>
-          <w:rFonts w:ascii="Hiragino Sans GB W3" w:eastAsia="Hiragino Sans GB W3" w:hAnsi="Hiragino Sans GB W3" w:hint="eastAsia"/>
-          <w:sz w:val="22"/>
-          <w:szCs w:val="22"/>
-        </w:rPr>
-        <w:t>Air</w:t>
-      </w:r>
-      <w:r>
-        <w:rPr>
-          <w:rFonts w:ascii="Hiragino Sans GB W3" w:eastAsia="Hiragino Sans GB W3" w:hAnsi="Hiragino Sans GB W3" w:hint="eastAsia"/>
-          <w:sz w:val="22"/>
-          <w:szCs w:val="22"/>
-        </w:rPr>
-        <w:t>flow</w:t>
-      </w:r>
-      <w:r>
-        <w:rPr>
-          <w:rFonts w:ascii="Hiragino Sans GB W3" w:eastAsia="Hiragino Sans GB W3" w:hAnsi="Hiragino Sans GB W3" w:hint="eastAsia"/>
-          <w:sz w:val="22"/>
-          <w:szCs w:val="22"/>
-        </w:rPr>
-        <w:t>上）</w:t>
+        <w:ind w:left="1241" w:right="170" w:firstLineChars="0"/>
+        <w:rPr>
+          <w:rFonts w:ascii="Hiragino Sans GB W3" w:eastAsia="Hiragino Sans GB W3" w:hAnsi="Hiragino Sans GB W3"/>
+          <w:sz w:val="22"/>
+          <w:szCs w:val="22"/>
+        </w:rPr>
+      </w:pPr>
+      <w:r>
+        <w:rPr>
+          <w:rFonts w:ascii="Hiragino Sans GB W3" w:eastAsia="Hiragino Sans GB W3" w:hAnsi="Hiragino Sans GB W3" w:hint="eastAsia"/>
+          <w:sz w:val="22"/>
+          <w:szCs w:val="22"/>
+        </w:rPr>
+        <w:t>设定自动执行任务（Airflow上）</w:t>
       </w:r>
     </w:p>
     <w:p>
@@ -1747,7 +1571,7 @@
           <w:sz w:val="22"/>
           <w:szCs w:val="22"/>
         </w:rPr>
-        <w:t>Airflow的操作方法</w:t>
+        <w:t>在Airflow的操作方法</w:t>
       </w:r>
     </w:p>
     <w:p>
@@ -1770,15 +1594,7 @@
           <w:b/>
           <w:bCs/>
         </w:rPr>
-        <w:t>测试</w:t>
-      </w:r>
-      <w:r>
-        <w:rPr>
-          <w:rFonts w:ascii="Hiragino Sans GB W3" w:eastAsia="Hiragino Sans GB W3" w:hAnsi="Hiragino Sans GB W3" w:hint="eastAsia"/>
-          <w:b/>
-          <w:bCs/>
-        </w:rPr>
-        <w:t>方法</w:t>
+        <w:t>测试方法</w:t>
       </w:r>
       <w:r>
         <w:rPr>
@@ -1790,7 +1606,7 @@
       </w:r>
       <w:r>
         <w:rPr>
-          <w:rFonts w:hint="eastAsia"/>
+          <w:rFonts w:ascii="Hiragino Sans GB W3" w:eastAsia="Hiragino Sans GB W3" w:hAnsi="Hiragino Sans GB W3" w:hint="eastAsia"/>
         </w:rPr>
         <w:t>测试文档</w:t>
       </w:r>
@@ -1823,15 +1639,7 @@
           <w:sz w:val="22"/>
           <w:szCs w:val="22"/>
         </w:rPr>
-        <w:t>样本数据</w:t>
-      </w:r>
-      <w:r>
-        <w:rPr>
-          <w:rFonts w:ascii="Hiragino Sans GB W3" w:eastAsia="Hiragino Sans GB W3" w:hAnsi="Hiragino Sans GB W3" w:hint="eastAsia"/>
-          <w:sz w:val="22"/>
-          <w:szCs w:val="22"/>
-        </w:rPr>
-        <w:t>说明</w:t>
+        <w:t>样本数据说明</w:t>
       </w:r>
     </w:p>
     <w:p>
@@ -1854,23 +1662,30 @@
           <w:sz w:val="22"/>
           <w:szCs w:val="22"/>
         </w:rPr>
-        <w:t>日志检索</w:t>
-      </w:r>
-      <w:r>
-        <w:rPr>
-          <w:rFonts w:ascii="Hiragino Sans GB W3" w:eastAsia="Hiragino Sans GB W3" w:hAnsi="Hiragino Sans GB W3" w:hint="eastAsia"/>
-          <w:sz w:val="22"/>
-          <w:szCs w:val="22"/>
-        </w:rPr>
-        <w:t>以及</w:t>
-      </w:r>
-      <w:r>
-        <w:rPr>
-          <w:rFonts w:ascii="Hiragino Sans GB W3" w:eastAsia="Hiragino Sans GB W3" w:hAnsi="Hiragino Sans GB W3" w:hint="eastAsia"/>
-          <w:sz w:val="22"/>
-          <w:szCs w:val="22"/>
-        </w:rPr>
-        <w:t>排错方法</w:t>
+        <w:t>测试的执行方法</w:t>
+      </w:r>
+    </w:p>
+    <w:p>
+      <w:pPr>
+        <w:pStyle w:val="ListParagraph"/>
+        <w:numPr>
+          <w:ilvl w:val="1"/>
+          <w:numId w:val="34"/>
+        </w:numPr>
+        <w:ind w:rightChars="-21" w:right="-42" w:firstLineChars="0"/>
+        <w:rPr>
+          <w:rFonts w:ascii="Hiragino Sans GB W3" w:eastAsia="Hiragino Sans GB W3" w:hAnsi="Hiragino Sans GB W3"/>
+          <w:sz w:val="22"/>
+          <w:szCs w:val="22"/>
+        </w:rPr>
+      </w:pPr>
+      <w:r>
+        <w:rPr>
+          <w:rFonts w:ascii="Hiragino Sans GB W3" w:eastAsia="Hiragino Sans GB W3" w:hAnsi="Hiragino Sans GB W3" w:hint="eastAsia"/>
+          <w:sz w:val="22"/>
+          <w:szCs w:val="22"/>
+        </w:rPr>
+        <w:t>日志检索以及排错方法</w:t>
       </w:r>
     </w:p>
     <w:p>
@@ -1891,43 +1706,13 @@
           <w:b/>
           <w:bCs/>
         </w:rPr>
-        <w:t>安装</w:t>
-      </w:r>
-      <w:r>
-        <w:rPr>
-          <w:rFonts w:ascii="Hiragino Sans GB W3" w:eastAsia="Hiragino Sans GB W3" w:hAnsi="Hiragino Sans GB W3" w:hint="eastAsia"/>
-          <w:b/>
-          <w:bCs/>
-        </w:rPr>
-        <w:t>和</w:t>
-      </w:r>
-      <w:r>
-        <w:rPr>
-          <w:rFonts w:ascii="Hiragino Sans GB W3" w:eastAsia="Hiragino Sans GB W3" w:hAnsi="Hiragino Sans GB W3" w:hint="eastAsia"/>
-          <w:b/>
-          <w:bCs/>
-        </w:rPr>
-        <w:t>部署</w:t>
-      </w:r>
-      <w:r>
-        <w:rPr>
-          <w:rFonts w:ascii="Hiragino Sans GB W3" w:eastAsia="Hiragino Sans GB W3" w:hAnsi="Hiragino Sans GB W3" w:hint="eastAsia"/>
-          <w:b/>
-          <w:bCs/>
-        </w:rPr>
-        <w:t>方法</w:t>
-      </w:r>
-      <w:r>
-        <w:rPr>
-          <w:rFonts w:ascii="Hiragino Sans GB W3" w:eastAsia="Hiragino Sans GB W3" w:hAnsi="Hiragino Sans GB W3" w:hint="eastAsia"/>
-        </w:rPr>
-        <w:t>(</w:t>
-      </w:r>
-      <w:r>
-        <w:rPr>
-          <w:rFonts w:ascii="Hiragino Sans GB W3" w:eastAsia="Hiragino Sans GB W3" w:hAnsi="Hiragino Sans GB W3" w:hint="eastAsia"/>
-        </w:rPr>
-        <w:t>部署文档</w:t>
+        <w:t>安装和部署方法</w:t>
+      </w:r>
+      <w:r>
+        <w:rPr>
+          <w:rFonts w:ascii="Hiragino Sans GB W3" w:eastAsia="Hiragino Sans GB W3" w:hAnsi="Hiragino Sans GB W3" w:hint="eastAsia"/>
+        </w:rPr>
+        <w:t>(部署文档</w:t>
       </w:r>
       <w:r>
         <w:rPr>
@@ -1956,7 +1741,7 @@
           <w:sz w:val="22"/>
           <w:szCs w:val="22"/>
         </w:rPr>
-        <w:t>运行环境</w:t>
+        <w:t>系统运行环境的要求</w:t>
       </w:r>
     </w:p>
     <w:p>
@@ -1968,34 +1753,18 @@
         </w:numPr>
         <w:ind w:rightChars="-21" w:right="-42" w:firstLineChars="0"/>
         <w:rPr>
-          <w:rFonts w:ascii="Hiragino Sans GB W3" w:eastAsia="Hiragino Sans GB W3" w:hAnsi="Hiragino Sans GB W3" w:hint="eastAsia"/>
-          <w:sz w:val="22"/>
-          <w:szCs w:val="22"/>
-        </w:rPr>
-      </w:pPr>
-      <w:r>
-        <w:rPr>
-          <w:rFonts w:ascii="Hiragino Sans GB W3" w:eastAsia="Hiragino Sans GB W3" w:hAnsi="Hiragino Sans GB W3" w:hint="eastAsia"/>
-          <w:sz w:val="22"/>
-          <w:szCs w:val="22"/>
-        </w:rPr>
-        <w:t>安装</w:t>
-      </w:r>
-      <w:r>
-        <w:rPr>
-          <w:rFonts w:ascii="Hiragino Sans GB W3" w:eastAsia="Hiragino Sans GB W3" w:hAnsi="Hiragino Sans GB W3" w:hint="eastAsia"/>
-          <w:sz w:val="22"/>
-          <w:szCs w:val="22"/>
-        </w:rPr>
-        <w:t>和</w:t>
-      </w:r>
-      <w:r>
-        <w:rPr>
-          <w:rFonts w:ascii="Hiragino Sans GB W3" w:eastAsia="Hiragino Sans GB W3" w:hAnsi="Hiragino Sans GB W3" w:hint="eastAsia"/>
-          <w:sz w:val="22"/>
-          <w:szCs w:val="22"/>
-        </w:rPr>
-        <w:t>配置</w:t>
+          <w:rFonts w:ascii="Hiragino Sans GB W3" w:eastAsia="Hiragino Sans GB W3" w:hAnsi="Hiragino Sans GB W3"/>
+          <w:sz w:val="22"/>
+          <w:szCs w:val="22"/>
+        </w:rPr>
+      </w:pPr>
+      <w:r>
+        <w:rPr>
+          <w:rFonts w:ascii="Hiragino Sans GB W3" w:eastAsia="Hiragino Sans GB W3" w:hAnsi="Hiragino Sans GB W3" w:hint="eastAsia"/>
+          <w:sz w:val="22"/>
+          <w:szCs w:val="22"/>
+        </w:rPr>
+        <w:t>安装和配置</w:t>
       </w:r>
     </w:p>
     <w:p>
@@ -2030,26 +1799,18 @@
         </w:numPr>
         <w:ind w:rightChars="-21" w:right="-42" w:firstLineChars="0"/>
         <w:rPr>
-          <w:rFonts w:ascii="Hiragino Sans GB W3" w:eastAsia="Hiragino Sans GB W3" w:hAnsi="Hiragino Sans GB W3" w:hint="eastAsia"/>
-          <w:sz w:val="22"/>
-          <w:szCs w:val="22"/>
-        </w:rPr>
-      </w:pPr>
-      <w:r>
-        <w:rPr>
-          <w:rFonts w:ascii="Hiragino Sans GB W3" w:eastAsia="Hiragino Sans GB W3" w:hAnsi="Hiragino Sans GB W3"/>
-          <w:sz w:val="22"/>
-          <w:szCs w:val="22"/>
-        </w:rPr>
-        <w:t>Python</w:t>
-      </w:r>
-      <w:r>
-        <w:rPr>
-          <w:rFonts w:ascii="Hiragino Sans GB W3" w:eastAsia="Hiragino Sans GB W3" w:hAnsi="Hiragino Sans GB W3"/>
-          <w:sz w:val="22"/>
-          <w:szCs w:val="22"/>
-        </w:rPr>
-        <w:t>3</w:t>
+          <w:rFonts w:ascii="Hiragino Sans GB W3" w:eastAsia="Hiragino Sans GB W3" w:hAnsi="Hiragino Sans GB W3"/>
+          <w:sz w:val="22"/>
+          <w:szCs w:val="22"/>
+        </w:rPr>
+      </w:pPr>
+      <w:r>
+        <w:rPr>
+          <w:rFonts w:ascii="Hiragino Sans GB W3" w:eastAsia="Hiragino Sans GB W3" w:hAnsi="Hiragino Sans GB W3"/>
+          <w:sz w:val="22"/>
+          <w:szCs w:val="22"/>
+        </w:rPr>
+        <w:t>Python3</w:t>
       </w:r>
       <w:r>
         <w:rPr>
@@ -2069,7 +1830,7 @@
         </w:numPr>
         <w:ind w:rightChars="-21" w:right="-42" w:firstLineChars="0"/>
         <w:rPr>
-          <w:rFonts w:ascii="Hiragino Sans GB W3" w:eastAsia="Hiragino Sans GB W3" w:hAnsi="Hiragino Sans GB W3" w:hint="eastAsia"/>
+          <w:rFonts w:ascii="Hiragino Sans GB W3" w:eastAsia="Hiragino Sans GB W3" w:hAnsi="Hiragino Sans GB W3"/>
           <w:b/>
           <w:bCs/>
           <w:sz w:val="22"/>
@@ -2084,8 +1845,6 @@
         </w:rPr>
         <w:t>Spark</w:t>
       </w:r>
-      <w:bookmarkStart w:id="0" w:name="_GoBack"/>
-      <w:bookmarkEnd w:id="0"/>
     </w:p>
     <w:p>
       <w:pPr>
@@ -2104,543 +1863,7 @@
       <w:pPr>
         <w:ind w:rightChars="-21" w:right="-42"/>
         <w:rPr>
-          <w:rFonts w:ascii="Hiragino Sans GB W3" w:eastAsia="Hiragino Sans GB W3" w:hAnsi="Hiragino Sans GB W3"/>
-          <w:b/>
-          <w:bCs/>
-          <w:sz w:val="22"/>
-          <w:szCs w:val="22"/>
-          <w:lang w:eastAsia="zh-CN"/>
-        </w:rPr>
-      </w:pPr>
-    </w:p>
-    <w:p>
-      <w:pPr>
-        <w:ind w:rightChars="-21" w:right="-42"/>
-        <w:rPr>
-          <w:rFonts w:ascii="Hiragino Sans GB W3" w:eastAsia="Hiragino Sans GB W3" w:hAnsi="Hiragino Sans GB W3"/>
-          <w:b/>
-          <w:bCs/>
-          <w:sz w:val="22"/>
-          <w:szCs w:val="22"/>
-          <w:lang w:eastAsia="zh-CN"/>
-        </w:rPr>
-      </w:pPr>
-    </w:p>
-    <w:p>
-      <w:pPr>
-        <w:ind w:rightChars="-21" w:right="-42"/>
-        <w:rPr>
-          <w:rFonts w:ascii="Hiragino Sans GB W3" w:eastAsia="Hiragino Sans GB W3" w:hAnsi="Hiragino Sans GB W3"/>
-          <w:b/>
-          <w:bCs/>
-          <w:sz w:val="22"/>
-          <w:szCs w:val="22"/>
-          <w:lang w:eastAsia="zh-CN"/>
-        </w:rPr>
-      </w:pPr>
-    </w:p>
-    <w:p>
-      <w:pPr>
-        <w:ind w:rightChars="-21" w:right="-42"/>
-        <w:rPr>
-          <w:rFonts w:ascii="Hiragino Sans GB W3" w:eastAsia="Hiragino Sans GB W3" w:hAnsi="Hiragino Sans GB W3"/>
-          <w:b/>
-          <w:bCs/>
-          <w:sz w:val="22"/>
-          <w:szCs w:val="22"/>
-          <w:lang w:eastAsia="zh-CN"/>
-        </w:rPr>
-      </w:pPr>
-    </w:p>
-    <w:p>
-      <w:pPr>
-        <w:ind w:rightChars="-21" w:right="-42"/>
-        <w:rPr>
-          <w:rFonts w:ascii="Hiragino Sans GB W3" w:eastAsia="Hiragino Sans GB W3" w:hAnsi="Hiragino Sans GB W3"/>
-          <w:b/>
-          <w:bCs/>
-          <w:sz w:val="22"/>
-          <w:szCs w:val="22"/>
-          <w:lang w:eastAsia="zh-CN"/>
-        </w:rPr>
-      </w:pPr>
-    </w:p>
-    <w:p>
-      <w:pPr>
-        <w:ind w:rightChars="-21" w:right="-42"/>
-        <w:rPr>
-          <w:rFonts w:ascii="Hiragino Sans GB W3" w:eastAsia="Hiragino Sans GB W3" w:hAnsi="Hiragino Sans GB W3"/>
-          <w:b/>
-          <w:bCs/>
-          <w:sz w:val="22"/>
-          <w:szCs w:val="22"/>
-          <w:lang w:eastAsia="zh-CN"/>
-        </w:rPr>
-      </w:pPr>
-    </w:p>
-    <w:p>
-      <w:pPr>
-        <w:ind w:rightChars="-21" w:right="-42"/>
-        <w:rPr>
-          <w:rFonts w:ascii="Hiragino Sans GB W3" w:eastAsia="Hiragino Sans GB W3" w:hAnsi="Hiragino Sans GB W3"/>
-          <w:b/>
-          <w:bCs/>
-          <w:sz w:val="22"/>
-          <w:szCs w:val="22"/>
-          <w:lang w:eastAsia="zh-CN"/>
-        </w:rPr>
-      </w:pPr>
-    </w:p>
-    <w:p>
-      <w:pPr>
-        <w:ind w:rightChars="-21" w:right="-42"/>
-        <w:rPr>
-          <w:rFonts w:ascii="Hiragino Sans GB W3" w:eastAsia="Hiragino Sans GB W3" w:hAnsi="Hiragino Sans GB W3"/>
-          <w:b/>
-          <w:bCs/>
-          <w:sz w:val="22"/>
-          <w:szCs w:val="22"/>
-          <w:lang w:eastAsia="zh-CN"/>
-        </w:rPr>
-      </w:pPr>
-    </w:p>
-    <w:p>
-      <w:pPr>
-        <w:ind w:rightChars="-21" w:right="-42"/>
-        <w:rPr>
-          <w:rFonts w:ascii="Hiragino Sans GB W3" w:eastAsia="Hiragino Sans GB W3" w:hAnsi="Hiragino Sans GB W3"/>
-          <w:b/>
-          <w:bCs/>
-          <w:sz w:val="22"/>
-          <w:szCs w:val="22"/>
-          <w:lang w:eastAsia="zh-CN"/>
-        </w:rPr>
-      </w:pPr>
-    </w:p>
-    <w:p>
-      <w:pPr>
-        <w:ind w:rightChars="-21" w:right="-42"/>
-        <w:rPr>
-          <w:rFonts w:ascii="Hiragino Sans GB W3" w:eastAsia="Hiragino Sans GB W3" w:hAnsi="Hiragino Sans GB W3"/>
-          <w:b/>
-          <w:bCs/>
-          <w:sz w:val="22"/>
-          <w:szCs w:val="22"/>
-          <w:lang w:eastAsia="zh-CN"/>
-        </w:rPr>
-      </w:pPr>
-    </w:p>
-    <w:p>
-      <w:pPr>
-        <w:ind w:rightChars="-21" w:right="-42"/>
-        <w:rPr>
-          <w:rFonts w:ascii="Hiragino Sans GB W3" w:eastAsia="Hiragino Sans GB W3" w:hAnsi="Hiragino Sans GB W3"/>
-          <w:b/>
-          <w:bCs/>
-          <w:sz w:val="22"/>
-          <w:szCs w:val="22"/>
-          <w:lang w:eastAsia="zh-CN"/>
-        </w:rPr>
-      </w:pPr>
-    </w:p>
-    <w:p>
-      <w:pPr>
-        <w:ind w:rightChars="-21" w:right="-42"/>
-        <w:rPr>
-          <w:rFonts w:ascii="Hiragino Sans GB W3" w:eastAsia="Hiragino Sans GB W3" w:hAnsi="Hiragino Sans GB W3"/>
-          <w:b/>
-          <w:bCs/>
-          <w:sz w:val="22"/>
-          <w:szCs w:val="22"/>
-          <w:lang w:eastAsia="zh-CN"/>
-        </w:rPr>
-      </w:pPr>
-    </w:p>
-    <w:p>
-      <w:pPr>
-        <w:ind w:rightChars="-21" w:right="-42"/>
-        <w:rPr>
-          <w:rFonts w:ascii="Hiragino Sans GB W3" w:eastAsia="Hiragino Sans GB W3" w:hAnsi="Hiragino Sans GB W3"/>
-          <w:b/>
-          <w:bCs/>
-          <w:sz w:val="22"/>
-          <w:szCs w:val="22"/>
-          <w:lang w:eastAsia="zh-CN"/>
-        </w:rPr>
-      </w:pPr>
-    </w:p>
-    <w:p>
-      <w:pPr>
-        <w:ind w:rightChars="-21" w:right="-42"/>
-        <w:rPr>
-          <w:rFonts w:ascii="Hiragino Sans GB W3" w:eastAsia="Hiragino Sans GB W3" w:hAnsi="Hiragino Sans GB W3"/>
-          <w:b/>
-          <w:bCs/>
-          <w:sz w:val="22"/>
-          <w:szCs w:val="22"/>
-          <w:lang w:eastAsia="zh-CN"/>
-        </w:rPr>
-      </w:pPr>
-    </w:p>
-    <w:p>
-      <w:pPr>
-        <w:ind w:rightChars="-21" w:right="-42"/>
-        <w:rPr>
-          <w:rFonts w:ascii="Hiragino Sans GB W3" w:eastAsia="Hiragino Sans GB W3" w:hAnsi="Hiragino Sans GB W3"/>
-          <w:b/>
-          <w:bCs/>
-          <w:sz w:val="22"/>
-          <w:szCs w:val="22"/>
-          <w:lang w:eastAsia="zh-CN"/>
-        </w:rPr>
-      </w:pPr>
-    </w:p>
-    <w:p>
-      <w:pPr>
-        <w:ind w:rightChars="-21" w:right="-42"/>
-        <w:rPr>
-          <w:rFonts w:ascii="Hiragino Sans GB W3" w:eastAsia="Hiragino Sans GB W3" w:hAnsi="Hiragino Sans GB W3"/>
-          <w:b/>
-          <w:bCs/>
-          <w:sz w:val="22"/>
-          <w:szCs w:val="22"/>
-          <w:lang w:eastAsia="zh-CN"/>
-        </w:rPr>
-      </w:pPr>
-    </w:p>
-    <w:p>
-      <w:pPr>
-        <w:ind w:rightChars="-21" w:right="-42"/>
-        <w:rPr>
-          <w:rFonts w:ascii="Hiragino Sans GB W3" w:eastAsia="Hiragino Sans GB W3" w:hAnsi="Hiragino Sans GB W3"/>
-          <w:b/>
-          <w:bCs/>
-          <w:sz w:val="22"/>
-          <w:szCs w:val="22"/>
-          <w:lang w:eastAsia="zh-CN"/>
-        </w:rPr>
-      </w:pPr>
-    </w:p>
-    <w:p>
-      <w:pPr>
-        <w:ind w:rightChars="-21" w:right="-42"/>
-        <w:rPr>
-          <w:rFonts w:ascii="Hiragino Sans GB W3" w:eastAsia="Hiragino Sans GB W3" w:hAnsi="Hiragino Sans GB W3"/>
-          <w:b/>
-          <w:bCs/>
-          <w:sz w:val="22"/>
-          <w:szCs w:val="22"/>
-          <w:lang w:eastAsia="zh-CN"/>
-        </w:rPr>
-      </w:pPr>
-    </w:p>
-    <w:p>
-      <w:pPr>
-        <w:ind w:rightChars="-21" w:right="-42"/>
-        <w:rPr>
-          <w:rFonts w:ascii="Hiragino Sans GB W3" w:eastAsia="Hiragino Sans GB W3" w:hAnsi="Hiragino Sans GB W3"/>
-          <w:b/>
-          <w:bCs/>
-          <w:sz w:val="22"/>
-          <w:szCs w:val="22"/>
-          <w:lang w:eastAsia="zh-CN"/>
-        </w:rPr>
-      </w:pPr>
-    </w:p>
-    <w:p>
-      <w:pPr>
-        <w:ind w:rightChars="-21" w:right="-42"/>
-        <w:rPr>
-          <w:rFonts w:ascii="Hiragino Sans GB W3" w:eastAsia="Hiragino Sans GB W3" w:hAnsi="Hiragino Sans GB W3"/>
-          <w:b/>
-          <w:bCs/>
-          <w:sz w:val="22"/>
-          <w:szCs w:val="22"/>
-          <w:lang w:eastAsia="zh-CN"/>
-        </w:rPr>
-      </w:pPr>
-    </w:p>
-    <w:p>
-      <w:pPr>
-        <w:ind w:rightChars="-21" w:right="-42"/>
-        <w:rPr>
-          <w:rFonts w:ascii="Hiragino Sans GB W3" w:eastAsia="Hiragino Sans GB W3" w:hAnsi="Hiragino Sans GB W3"/>
-          <w:b/>
-          <w:bCs/>
-          <w:sz w:val="22"/>
-          <w:szCs w:val="22"/>
-          <w:lang w:eastAsia="zh-CN"/>
-        </w:rPr>
-      </w:pPr>
-    </w:p>
-    <w:p>
-      <w:pPr>
-        <w:ind w:rightChars="-21" w:right="-42"/>
-        <w:rPr>
-          <w:rFonts w:ascii="Hiragino Sans GB W3" w:eastAsia="Hiragino Sans GB W3" w:hAnsi="Hiragino Sans GB W3"/>
-          <w:b/>
-          <w:bCs/>
-          <w:sz w:val="22"/>
-          <w:szCs w:val="22"/>
-          <w:lang w:eastAsia="zh-CN"/>
-        </w:rPr>
-      </w:pPr>
-    </w:p>
-    <w:p>
-      <w:pPr>
-        <w:ind w:rightChars="-21" w:right="-42"/>
-        <w:rPr>
-          <w:rFonts w:ascii="Hiragino Sans GB W3" w:eastAsia="Hiragino Sans GB W3" w:hAnsi="Hiragino Sans GB W3"/>
-          <w:b/>
-          <w:bCs/>
-          <w:sz w:val="22"/>
-          <w:szCs w:val="22"/>
-          <w:lang w:eastAsia="zh-CN"/>
-        </w:rPr>
-      </w:pPr>
-    </w:p>
-    <w:p>
-      <w:pPr>
-        <w:ind w:rightChars="-21" w:right="-42"/>
-        <w:rPr>
-          <w:rFonts w:ascii="Hiragino Sans GB W3" w:eastAsia="Hiragino Sans GB W3" w:hAnsi="Hiragino Sans GB W3"/>
-          <w:b/>
-          <w:bCs/>
-          <w:sz w:val="22"/>
-          <w:szCs w:val="22"/>
-          <w:lang w:eastAsia="zh-CN"/>
-        </w:rPr>
-      </w:pPr>
-    </w:p>
-    <w:p>
-      <w:pPr>
-        <w:ind w:rightChars="-21" w:right="-42"/>
-        <w:rPr>
-          <w:rFonts w:ascii="Hiragino Sans GB W3" w:eastAsia="Hiragino Sans GB W3" w:hAnsi="Hiragino Sans GB W3"/>
-          <w:b/>
-          <w:bCs/>
-          <w:sz w:val="22"/>
-          <w:szCs w:val="22"/>
-          <w:lang w:eastAsia="zh-CN"/>
-        </w:rPr>
-      </w:pPr>
-    </w:p>
-    <w:p>
-      <w:pPr>
-        <w:ind w:rightChars="-21" w:right="-42"/>
-        <w:rPr>
-          <w:rFonts w:ascii="Hiragino Sans GB W3" w:eastAsia="Hiragino Sans GB W3" w:hAnsi="Hiragino Sans GB W3"/>
-          <w:b/>
-          <w:bCs/>
-          <w:sz w:val="22"/>
-          <w:szCs w:val="22"/>
-          <w:lang w:eastAsia="zh-CN"/>
-        </w:rPr>
-      </w:pPr>
-    </w:p>
-    <w:p>
-      <w:pPr>
-        <w:ind w:rightChars="-21" w:right="-42"/>
-        <w:rPr>
-          <w:rFonts w:ascii="Hiragino Sans GB W3" w:eastAsia="Hiragino Sans GB W3" w:hAnsi="Hiragino Sans GB W3"/>
-          <w:b/>
-          <w:bCs/>
-          <w:sz w:val="22"/>
-          <w:szCs w:val="22"/>
-          <w:lang w:eastAsia="zh-CN"/>
-        </w:rPr>
-      </w:pPr>
-    </w:p>
-    <w:p>
-      <w:pPr>
-        <w:ind w:rightChars="-21" w:right="-42"/>
-        <w:rPr>
-          <w:rFonts w:ascii="Hiragino Sans GB W3" w:eastAsia="Hiragino Sans GB W3" w:hAnsi="Hiragino Sans GB W3"/>
-          <w:b/>
-          <w:bCs/>
-          <w:sz w:val="22"/>
-          <w:szCs w:val="22"/>
-          <w:lang w:eastAsia="zh-CN"/>
-        </w:rPr>
-      </w:pPr>
-    </w:p>
-    <w:p>
-      <w:pPr>
-        <w:ind w:rightChars="-21" w:right="-42"/>
-        <w:rPr>
-          <w:rFonts w:ascii="Hiragino Sans GB W3" w:eastAsia="Hiragino Sans GB W3" w:hAnsi="Hiragino Sans GB W3"/>
-          <w:b/>
-          <w:bCs/>
-          <w:sz w:val="22"/>
-          <w:szCs w:val="22"/>
-          <w:lang w:eastAsia="zh-CN"/>
-        </w:rPr>
-      </w:pPr>
-    </w:p>
-    <w:p>
-      <w:pPr>
-        <w:ind w:rightChars="-21" w:right="-42"/>
-        <w:rPr>
-          <w:rFonts w:ascii="Hiragino Sans GB W3" w:eastAsia="Hiragino Sans GB W3" w:hAnsi="Hiragino Sans GB W3"/>
-          <w:b/>
-          <w:bCs/>
-          <w:sz w:val="22"/>
-          <w:szCs w:val="22"/>
-          <w:lang w:eastAsia="zh-CN"/>
-        </w:rPr>
-      </w:pPr>
-    </w:p>
-    <w:p>
-      <w:pPr>
-        <w:ind w:rightChars="-21" w:right="-42"/>
-        <w:rPr>
-          <w:rFonts w:ascii="Hiragino Sans GB W3" w:eastAsia="Hiragino Sans GB W3" w:hAnsi="Hiragino Sans GB W3"/>
-          <w:b/>
-          <w:bCs/>
-          <w:sz w:val="22"/>
-          <w:szCs w:val="22"/>
-          <w:lang w:eastAsia="zh-CN"/>
-        </w:rPr>
-      </w:pPr>
-    </w:p>
-    <w:p>
-      <w:pPr>
-        <w:ind w:rightChars="-21" w:right="-42"/>
-        <w:rPr>
-          <w:rFonts w:ascii="Hiragino Sans GB W3" w:eastAsia="Hiragino Sans GB W3" w:hAnsi="Hiragino Sans GB W3"/>
-          <w:b/>
-          <w:bCs/>
-          <w:sz w:val="22"/>
-          <w:szCs w:val="22"/>
-          <w:lang w:eastAsia="zh-CN"/>
-        </w:rPr>
-      </w:pPr>
-    </w:p>
-    <w:p>
-      <w:pPr>
-        <w:ind w:rightChars="-21" w:right="-42"/>
-        <w:rPr>
-          <w:rFonts w:ascii="Hiragino Sans GB W3" w:eastAsia="Hiragino Sans GB W3" w:hAnsi="Hiragino Sans GB W3"/>
-          <w:b/>
-          <w:bCs/>
-          <w:sz w:val="22"/>
-          <w:szCs w:val="22"/>
-          <w:lang w:eastAsia="zh-CN"/>
-        </w:rPr>
-      </w:pPr>
-    </w:p>
-    <w:p>
-      <w:pPr>
-        <w:ind w:rightChars="-21" w:right="-42"/>
-        <w:rPr>
-          <w:rFonts w:ascii="Hiragino Sans GB W3" w:eastAsia="Hiragino Sans GB W3" w:hAnsi="Hiragino Sans GB W3"/>
-          <w:b/>
-          <w:bCs/>
-          <w:sz w:val="22"/>
-          <w:szCs w:val="22"/>
-          <w:lang w:eastAsia="zh-CN"/>
-        </w:rPr>
-      </w:pPr>
-    </w:p>
-    <w:p>
-      <w:pPr>
-        <w:ind w:rightChars="-21" w:right="-42"/>
-        <w:rPr>
-          <w:rFonts w:ascii="Hiragino Sans GB W3" w:eastAsia="Hiragino Sans GB W3" w:hAnsi="Hiragino Sans GB W3"/>
-          <w:b/>
-          <w:bCs/>
-          <w:sz w:val="28"/>
-          <w:szCs w:val="28"/>
-        </w:rPr>
-      </w:pPr>
-      <w:r>
-        <w:rPr>
-          <w:rFonts w:ascii="Hiragino Sans GB W3" w:eastAsia="Hiragino Sans GB W3" w:hAnsi="Hiragino Sans GB W3" w:hint="eastAsia"/>
-          <w:b/>
-          <w:bCs/>
-          <w:sz w:val="28"/>
-          <w:szCs w:val="28"/>
-        </w:rPr>
-        <w:t>项目背景与目标</w:t>
-      </w:r>
-    </w:p>
-    <w:p>
-      <w:pPr>
-        <w:ind w:rightChars="-21" w:right="-42"/>
-        <w:rPr>
-          <w:rFonts w:ascii="Hiragino Sans GB W3" w:eastAsia="Hiragino Sans GB W3" w:hAnsi="Hiragino Sans GB W3"/>
-          <w:b/>
-          <w:bCs/>
-          <w:sz w:val="28"/>
-          <w:szCs w:val="28"/>
-        </w:rPr>
-      </w:pPr>
-    </w:p>
-    <w:p>
-      <w:pPr>
-        <w:ind w:rightChars="-21" w:right="-42"/>
-        <w:rPr>
-          <w:rFonts w:ascii="Hiragino Sans GB W3" w:eastAsia="Hiragino Sans GB W3" w:hAnsi="Hiragino Sans GB W3"/>
-          <w:b/>
-          <w:bCs/>
-          <w:sz w:val="28"/>
-          <w:szCs w:val="28"/>
-        </w:rPr>
-      </w:pPr>
-    </w:p>
-    <w:p>
-      <w:pPr>
-        <w:ind w:rightChars="-21" w:right="-42"/>
-        <w:rPr>
-          <w:rFonts w:ascii="Hiragino Sans GB W3" w:eastAsia="Hiragino Sans GB W3" w:hAnsi="Hiragino Sans GB W3"/>
-          <w:b/>
-          <w:bCs/>
-          <w:sz w:val="28"/>
-          <w:szCs w:val="28"/>
-        </w:rPr>
-      </w:pPr>
-    </w:p>
-    <w:p>
-      <w:pPr>
-        <w:ind w:rightChars="-21" w:right="-42"/>
-        <w:rPr>
-          <w:rFonts w:ascii="Hiragino Sans GB W3" w:eastAsia="Hiragino Sans GB W3" w:hAnsi="Hiragino Sans GB W3"/>
-          <w:b/>
-          <w:bCs/>
-          <w:sz w:val="28"/>
-          <w:szCs w:val="28"/>
-        </w:rPr>
-      </w:pPr>
-    </w:p>
-    <w:p>
-      <w:pPr>
-        <w:ind w:rightChars="-21" w:right="-42"/>
-        <w:rPr>
-          <w:rFonts w:ascii="Hiragino Sans GB W3" w:eastAsia="Hiragino Sans GB W3" w:hAnsi="Hiragino Sans GB W3"/>
-          <w:b/>
-          <w:bCs/>
-          <w:sz w:val="28"/>
-          <w:szCs w:val="28"/>
-        </w:rPr>
-      </w:pPr>
-    </w:p>
-    <w:p>
-      <w:pPr>
-        <w:ind w:rightChars="-21" w:right="-42"/>
-        <w:rPr>
-          <w:rFonts w:ascii="Hiragino Sans GB W3" w:eastAsia="Hiragino Sans GB W3" w:hAnsi="Hiragino Sans GB W3"/>
-          <w:b/>
-          <w:bCs/>
-          <w:sz w:val="28"/>
-          <w:szCs w:val="28"/>
-        </w:rPr>
-      </w:pPr>
-    </w:p>
-    <w:p>
-      <w:pPr>
-        <w:ind w:rightChars="-21" w:right="-42"/>
-        <w:rPr>
-          <w:rFonts w:ascii="Hiragino Sans GB W3" w:eastAsia="Hiragino Sans GB W3" w:hAnsi="Hiragino Sans GB W3"/>
+          <w:rFonts w:ascii="Hiragino Sans GB W3" w:eastAsia="Hiragino Sans GB W3" w:hAnsi="Hiragino Sans GB W3" w:cs="Calibri"/>
           <w:b/>
           <w:bCs/>
           <w:sz w:val="28"/>
@@ -2656,8 +1879,347 @@
           <w:rFonts w:ascii="Hiragino Sans GB W3" w:eastAsia="Hiragino Sans GB W3" w:hAnsi="Hiragino Sans GB W3"/>
           <w:b/>
           <w:bCs/>
-          <w:sz w:val="28"/>
-          <w:szCs w:val="28"/>
+          <w:sz w:val="22"/>
+          <w:szCs w:val="22"/>
+          <w:lang w:eastAsia="zh-CN"/>
+        </w:rPr>
+      </w:pPr>
+    </w:p>
+    <w:p>
+      <w:pPr>
+        <w:ind w:rightChars="-21" w:right="-42"/>
+        <w:rPr>
+          <w:rFonts w:ascii="Hiragino Sans GB W3" w:eastAsia="Hiragino Sans GB W3" w:hAnsi="Hiragino Sans GB W3"/>
+          <w:b/>
+          <w:bCs/>
+          <w:sz w:val="22"/>
+          <w:szCs w:val="22"/>
+          <w:lang w:eastAsia="zh-CN"/>
+        </w:rPr>
+      </w:pPr>
+    </w:p>
+    <w:p>
+      <w:pPr>
+        <w:ind w:rightChars="-21" w:right="-42"/>
+        <w:rPr>
+          <w:rFonts w:ascii="Hiragino Sans GB W3" w:eastAsia="Hiragino Sans GB W3" w:hAnsi="Hiragino Sans GB W3"/>
+          <w:b/>
+          <w:bCs/>
+          <w:sz w:val="22"/>
+          <w:szCs w:val="22"/>
+          <w:lang w:eastAsia="zh-CN"/>
+        </w:rPr>
+      </w:pPr>
+    </w:p>
+    <w:p>
+      <w:pPr>
+        <w:ind w:rightChars="-21" w:right="-42"/>
+        <w:rPr>
+          <w:rFonts w:ascii="Hiragino Sans GB W3" w:eastAsia="Hiragino Sans GB W3" w:hAnsi="Hiragino Sans GB W3"/>
+          <w:b/>
+          <w:bCs/>
+          <w:sz w:val="22"/>
+          <w:szCs w:val="22"/>
+          <w:lang w:eastAsia="zh-CN"/>
+        </w:rPr>
+      </w:pPr>
+    </w:p>
+    <w:p>
+      <w:pPr>
+        <w:ind w:rightChars="-21" w:right="-42"/>
+        <w:rPr>
+          <w:rFonts w:ascii="Hiragino Sans GB W3" w:eastAsia="Hiragino Sans GB W3" w:hAnsi="Hiragino Sans GB W3"/>
+          <w:b/>
+          <w:bCs/>
+          <w:sz w:val="22"/>
+          <w:szCs w:val="22"/>
+          <w:lang w:eastAsia="zh-CN"/>
+        </w:rPr>
+      </w:pPr>
+    </w:p>
+    <w:p>
+      <w:pPr>
+        <w:ind w:rightChars="-21" w:right="-42"/>
+        <w:rPr>
+          <w:rFonts w:ascii="Hiragino Sans GB W3" w:eastAsia="Hiragino Sans GB W3" w:hAnsi="Hiragino Sans GB W3"/>
+          <w:b/>
+          <w:bCs/>
+          <w:sz w:val="22"/>
+          <w:szCs w:val="22"/>
+          <w:lang w:eastAsia="zh-CN"/>
+        </w:rPr>
+      </w:pPr>
+    </w:p>
+    <w:p>
+      <w:pPr>
+        <w:ind w:rightChars="-21" w:right="-42"/>
+        <w:rPr>
+          <w:rFonts w:ascii="Hiragino Sans GB W3" w:eastAsia="Hiragino Sans GB W3" w:hAnsi="Hiragino Sans GB W3"/>
+          <w:b/>
+          <w:bCs/>
+          <w:sz w:val="22"/>
+          <w:szCs w:val="22"/>
+          <w:lang w:eastAsia="zh-CN"/>
+        </w:rPr>
+      </w:pPr>
+    </w:p>
+    <w:p>
+      <w:pPr>
+        <w:ind w:rightChars="-21" w:right="-42"/>
+        <w:rPr>
+          <w:rFonts w:ascii="Hiragino Sans GB W3" w:eastAsia="Hiragino Sans GB W3" w:hAnsi="Hiragino Sans GB W3"/>
+          <w:b/>
+          <w:bCs/>
+          <w:sz w:val="22"/>
+          <w:szCs w:val="22"/>
+          <w:lang w:eastAsia="zh-CN"/>
+        </w:rPr>
+      </w:pPr>
+    </w:p>
+    <w:p>
+      <w:pPr>
+        <w:ind w:rightChars="-21" w:right="-42"/>
+        <w:rPr>
+          <w:rFonts w:ascii="Hiragino Sans GB W3" w:eastAsia="Hiragino Sans GB W3" w:hAnsi="Hiragino Sans GB W3"/>
+          <w:b/>
+          <w:bCs/>
+          <w:sz w:val="22"/>
+          <w:szCs w:val="22"/>
+          <w:lang w:eastAsia="zh-CN"/>
+        </w:rPr>
+      </w:pPr>
+    </w:p>
+    <w:p>
+      <w:pPr>
+        <w:ind w:rightChars="-21" w:right="-42"/>
+        <w:rPr>
+          <w:rFonts w:ascii="Hiragino Sans GB W3" w:eastAsia="Hiragino Sans GB W3" w:hAnsi="Hiragino Sans GB W3"/>
+          <w:b/>
+          <w:bCs/>
+          <w:sz w:val="22"/>
+          <w:szCs w:val="22"/>
+          <w:lang w:eastAsia="zh-CN"/>
+        </w:rPr>
+      </w:pPr>
+    </w:p>
+    <w:p>
+      <w:pPr>
+        <w:ind w:rightChars="-21" w:right="-42"/>
+        <w:rPr>
+          <w:rFonts w:ascii="Hiragino Sans GB W3" w:eastAsia="Hiragino Sans GB W3" w:hAnsi="Hiragino Sans GB W3"/>
+          <w:b/>
+          <w:bCs/>
+          <w:sz w:val="22"/>
+          <w:szCs w:val="22"/>
+          <w:lang w:eastAsia="zh-CN"/>
+        </w:rPr>
+      </w:pPr>
+    </w:p>
+    <w:p>
+      <w:pPr>
+        <w:ind w:rightChars="-21" w:right="-42"/>
+        <w:rPr>
+          <w:rFonts w:ascii="Hiragino Sans GB W3" w:eastAsia="Hiragino Sans GB W3" w:hAnsi="Hiragino Sans GB W3"/>
+          <w:b/>
+          <w:bCs/>
+          <w:sz w:val="22"/>
+          <w:szCs w:val="22"/>
+          <w:lang w:eastAsia="zh-CN"/>
+        </w:rPr>
+      </w:pPr>
+    </w:p>
+    <w:p>
+      <w:pPr>
+        <w:ind w:rightChars="-21" w:right="-42"/>
+        <w:rPr>
+          <w:rFonts w:ascii="Hiragino Sans GB W3" w:eastAsia="Hiragino Sans GB W3" w:hAnsi="Hiragino Sans GB W3"/>
+          <w:b/>
+          <w:bCs/>
+          <w:sz w:val="22"/>
+          <w:szCs w:val="22"/>
+          <w:lang w:eastAsia="zh-CN"/>
+        </w:rPr>
+      </w:pPr>
+    </w:p>
+    <w:p>
+      <w:pPr>
+        <w:ind w:rightChars="-21" w:right="-42"/>
+        <w:rPr>
+          <w:rFonts w:ascii="Hiragino Sans GB W3" w:eastAsia="Hiragino Sans GB W3" w:hAnsi="Hiragino Sans GB W3"/>
+          <w:b/>
+          <w:bCs/>
+          <w:sz w:val="22"/>
+          <w:szCs w:val="22"/>
+          <w:lang w:eastAsia="zh-CN"/>
+        </w:rPr>
+      </w:pPr>
+    </w:p>
+    <w:p>
+      <w:pPr>
+        <w:ind w:rightChars="-21" w:right="-42"/>
+        <w:rPr>
+          <w:rFonts w:ascii="Hiragino Sans GB W3" w:eastAsia="Hiragino Sans GB W3" w:hAnsi="Hiragino Sans GB W3"/>
+          <w:b/>
+          <w:bCs/>
+          <w:sz w:val="22"/>
+          <w:szCs w:val="22"/>
+          <w:lang w:eastAsia="zh-CN"/>
+        </w:rPr>
+      </w:pPr>
+    </w:p>
+    <w:p>
+      <w:pPr>
+        <w:ind w:rightChars="-21" w:right="-42"/>
+        <w:rPr>
+          <w:rFonts w:ascii="Hiragino Sans GB W3" w:eastAsia="Hiragino Sans GB W3" w:hAnsi="Hiragino Sans GB W3"/>
+          <w:b/>
+          <w:bCs/>
+          <w:sz w:val="22"/>
+          <w:szCs w:val="22"/>
+          <w:lang w:eastAsia="zh-CN"/>
+        </w:rPr>
+      </w:pPr>
+    </w:p>
+    <w:p>
+      <w:pPr>
+        <w:ind w:rightChars="-21" w:right="-42"/>
+        <w:rPr>
+          <w:rFonts w:ascii="Hiragino Sans GB W3" w:eastAsia="Hiragino Sans GB W3" w:hAnsi="Hiragino Sans GB W3"/>
+          <w:b/>
+          <w:bCs/>
+          <w:sz w:val="22"/>
+          <w:szCs w:val="22"/>
+          <w:lang w:eastAsia="zh-CN"/>
+        </w:rPr>
+      </w:pPr>
+    </w:p>
+    <w:p>
+      <w:pPr>
+        <w:ind w:rightChars="-21" w:right="-42"/>
+        <w:rPr>
+          <w:rFonts w:ascii="Hiragino Sans GB W3" w:eastAsia="Hiragino Sans GB W3" w:hAnsi="Hiragino Sans GB W3"/>
+          <w:b/>
+          <w:bCs/>
+          <w:sz w:val="22"/>
+          <w:szCs w:val="22"/>
+          <w:lang w:eastAsia="zh-CN"/>
+        </w:rPr>
+      </w:pPr>
+    </w:p>
+    <w:p>
+      <w:pPr>
+        <w:ind w:rightChars="-21" w:right="-42"/>
+        <w:rPr>
+          <w:rFonts w:ascii="Hiragino Sans GB W3" w:eastAsia="Hiragino Sans GB W3" w:hAnsi="Hiragino Sans GB W3"/>
+          <w:b/>
+          <w:bCs/>
+          <w:sz w:val="22"/>
+          <w:szCs w:val="22"/>
+          <w:lang w:eastAsia="zh-CN"/>
+        </w:rPr>
+      </w:pPr>
+    </w:p>
+    <w:p>
+      <w:pPr>
+        <w:ind w:rightChars="-21" w:right="-42"/>
+        <w:rPr>
+          <w:rFonts w:ascii="Hiragino Sans GB W3" w:eastAsia="Hiragino Sans GB W3" w:hAnsi="Hiragino Sans GB W3"/>
+          <w:b/>
+          <w:bCs/>
+          <w:sz w:val="22"/>
+          <w:szCs w:val="22"/>
+          <w:lang w:eastAsia="zh-CN"/>
+        </w:rPr>
+      </w:pPr>
+    </w:p>
+    <w:p>
+      <w:pPr>
+        <w:ind w:rightChars="-21" w:right="-42"/>
+        <w:rPr>
+          <w:rFonts w:ascii="Hiragino Sans GB W3" w:eastAsia="Hiragino Sans GB W3" w:hAnsi="Hiragino Sans GB W3"/>
+          <w:b/>
+          <w:bCs/>
+          <w:sz w:val="22"/>
+          <w:szCs w:val="22"/>
+          <w:lang w:eastAsia="zh-CN"/>
+        </w:rPr>
+      </w:pPr>
+    </w:p>
+    <w:p>
+      <w:pPr>
+        <w:ind w:rightChars="-21" w:right="-42"/>
+        <w:rPr>
+          <w:rFonts w:ascii="Hiragino Sans GB W3" w:eastAsia="Hiragino Sans GB W3" w:hAnsi="Hiragino Sans GB W3"/>
+          <w:b/>
+          <w:bCs/>
+          <w:sz w:val="22"/>
+          <w:szCs w:val="22"/>
+          <w:lang w:eastAsia="zh-CN"/>
+        </w:rPr>
+      </w:pPr>
+    </w:p>
+    <w:p>
+      <w:pPr>
+        <w:ind w:rightChars="-21" w:right="-42"/>
+        <w:rPr>
+          <w:rFonts w:ascii="Hiragino Sans GB W3" w:eastAsia="Hiragino Sans GB W3" w:hAnsi="Hiragino Sans GB W3"/>
+          <w:b/>
+          <w:bCs/>
+          <w:sz w:val="22"/>
+          <w:szCs w:val="22"/>
+          <w:lang w:eastAsia="zh-CN"/>
+        </w:rPr>
+      </w:pPr>
+    </w:p>
+    <w:p>
+      <w:pPr>
+        <w:ind w:rightChars="-21" w:right="-42"/>
+        <w:rPr>
+          <w:rFonts w:ascii="Hiragino Sans GB W3" w:eastAsia="Hiragino Sans GB W3" w:hAnsi="Hiragino Sans GB W3"/>
+          <w:b/>
+          <w:bCs/>
+          <w:sz w:val="22"/>
+          <w:szCs w:val="22"/>
+          <w:lang w:eastAsia="zh-CN"/>
+        </w:rPr>
+      </w:pPr>
+    </w:p>
+    <w:p>
+      <w:pPr>
+        <w:ind w:rightChars="-21" w:right="-42"/>
+        <w:rPr>
+          <w:rFonts w:ascii="Hiragino Sans GB W3" w:eastAsia="Hiragino Sans GB W3" w:hAnsi="Hiragino Sans GB W3"/>
+          <w:b/>
+          <w:bCs/>
+          <w:sz w:val="22"/>
+          <w:szCs w:val="22"/>
+          <w:lang w:eastAsia="zh-CN"/>
+        </w:rPr>
+      </w:pPr>
+    </w:p>
+    <w:p>
+      <w:pPr>
+        <w:ind w:rightChars="-21" w:right="-42"/>
+        <w:rPr>
+          <w:rFonts w:ascii="Hiragino Sans GB W3" w:eastAsia="Hiragino Sans GB W3" w:hAnsi="Hiragino Sans GB W3"/>
+          <w:b/>
+          <w:bCs/>
+          <w:sz w:val="22"/>
+          <w:szCs w:val="22"/>
+          <w:lang w:eastAsia="zh-CN"/>
+        </w:rPr>
+      </w:pPr>
+    </w:p>
+    <w:p>
+      <w:pPr>
+        <w:ind w:rightChars="-21" w:right="-42"/>
+        <w:rPr>
+          <w:rFonts w:ascii="Hiragino Sans GB W3" w:eastAsia="Hiragino Sans GB W3" w:hAnsi="Hiragino Sans GB W3"/>
+          <w:b/>
+          <w:bCs/>
+          <w:sz w:val="22"/>
+          <w:szCs w:val="22"/>
+          <w:lang w:eastAsia="zh-CN"/>
         </w:rPr>
       </w:pPr>
     </w:p>
@@ -2670,12 +2232,18 @@
           <w:bCs/>
           <w:sz w:val="28"/>
           <w:szCs w:val="28"/>
-        </w:rPr>
-      </w:pPr>
-    </w:p>
-    <w:p>
-      <w:pPr>
-        <w:ind w:rightChars="-21" w:right="-42"/>
+          <w:lang w:eastAsia="zh-CN"/>
+        </w:rPr>
+      </w:pPr>
+    </w:p>
+    <w:p>
+      <w:pPr>
+        <w:pStyle w:val="ListParagraph"/>
+        <w:numPr>
+          <w:ilvl w:val="0"/>
+          <w:numId w:val="35"/>
+        </w:numPr>
+        <w:ind w:rightChars="-21" w:right="-42" w:firstLineChars="0"/>
         <w:rPr>
           <w:rFonts w:ascii="Hiragino Sans GB W3" w:eastAsia="Hiragino Sans GB W3" w:hAnsi="Hiragino Sans GB W3"/>
           <w:b/>
@@ -2684,30 +2252,26 @@
           <w:szCs w:val="28"/>
         </w:rPr>
       </w:pPr>
-    </w:p>
-    <w:p>
-      <w:pPr>
-        <w:ind w:rightChars="-21" w:right="-42"/>
-        <w:rPr>
-          <w:rFonts w:ascii="Hiragino Sans GB W3" w:eastAsia="Hiragino Sans GB W3" w:hAnsi="Hiragino Sans GB W3"/>
+      <w:r>
+        <w:rPr>
+          <w:rFonts w:ascii="Hiragino Sans GB W3" w:eastAsia="Hiragino Sans GB W3" w:hAnsi="Hiragino Sans GB W3" w:hint="eastAsia"/>
           <w:b/>
           <w:bCs/>
           <w:sz w:val="28"/>
           <w:szCs w:val="28"/>
         </w:rPr>
-      </w:pPr>
-    </w:p>
-    <w:p>
-      <w:pPr>
-        <w:ind w:rightChars="-21" w:right="-42"/>
-        <w:rPr>
-          <w:rFonts w:ascii="Hiragino Sans GB W3" w:eastAsia="Hiragino Sans GB W3" w:hAnsi="Hiragino Sans GB W3"/>
+        <w:t>项目背景与</w:t>
+      </w:r>
+      <w:r>
+        <w:rPr>
+          <w:rFonts w:ascii="Hiragino Sans GB W3" w:eastAsia="Hiragino Sans GB W3" w:hAnsi="Hiragino Sans GB W3" w:hint="eastAsia"/>
           <w:b/>
           <w:bCs/>
           <w:sz w:val="28"/>
           <w:szCs w:val="28"/>
         </w:rPr>
-      </w:pPr>
+        <w:t>解决方案</w:t>
+      </w:r>
     </w:p>
     <w:p>
       <w:pPr>
@@ -2723,6 +2287,2057 @@
     </w:p>
     <w:p>
       <w:pPr>
+        <w:pStyle w:val="ListParagraph"/>
+        <w:numPr>
+          <w:ilvl w:val="1"/>
+          <w:numId w:val="35"/>
+        </w:numPr>
+        <w:ind w:rightChars="-21" w:right="-42" w:firstLineChars="0"/>
+        <w:rPr>
+          <w:rFonts w:ascii="Hiragino Sans GB W3" w:eastAsia="Hiragino Sans GB W3" w:hAnsi="Hiragino Sans GB W3"/>
+          <w:sz w:val="26"/>
+          <w:szCs w:val="26"/>
+        </w:rPr>
+      </w:pPr>
+      <w:r>
+        <w:rPr>
+          <w:rFonts w:ascii="Hiragino Sans GB W3" w:eastAsia="Hiragino Sans GB W3" w:hAnsi="Hiragino Sans GB W3" w:hint="eastAsia"/>
+          <w:sz w:val="26"/>
+          <w:szCs w:val="26"/>
+        </w:rPr>
+        <w:t>项目背景</w:t>
+      </w:r>
+    </w:p>
+    <w:p>
+      <w:pPr>
+        <w:ind w:rightChars="-21" w:right="-42"/>
+        <w:rPr>
+          <w:rFonts w:ascii="Hiragino Sans GB W3" w:eastAsia="Hiragino Sans GB W3" w:hAnsi="Hiragino Sans GB W3"/>
+          <w:sz w:val="22"/>
+          <w:szCs w:val="22"/>
+        </w:rPr>
+      </w:pPr>
+    </w:p>
+    <w:p>
+      <w:pPr>
+        <w:ind w:left="284" w:rightChars="-21" w:right="-42"/>
+        <w:rPr>
+          <w:rFonts w:ascii="Hiragino Sans GB W3" w:eastAsia="Hiragino Sans GB W3" w:hAnsi="Hiragino Sans GB W3"/>
+          <w:sz w:val="22"/>
+          <w:szCs w:val="22"/>
+          <w:lang w:eastAsia="zh-CN"/>
+        </w:rPr>
+      </w:pPr>
+      <w:r>
+        <w:rPr>
+          <w:rFonts w:ascii="Hiragino Sans GB W3" w:eastAsia="Hiragino Sans GB W3" w:hAnsi="Hiragino Sans GB W3" w:hint="eastAsia"/>
+          <w:sz w:val="22"/>
+          <w:szCs w:val="22"/>
+          <w:lang w:eastAsia="zh-CN"/>
+        </w:rPr>
+        <w:t>数据咨询公司Artefact为家乐福开发一套销售预测与需求计划的模型，旨在提高供应商到货率，降低大仓和门店库存，已提高大仓和门店的商品上架率。此模型分为销售预测模型和需求计划模型两部分。</w:t>
+      </w:r>
+    </w:p>
+    <w:p>
+      <w:pPr>
+        <w:ind w:rightChars="-21" w:right="-42"/>
+        <w:rPr>
+          <w:rFonts w:ascii="Hiragino Sans GB W3" w:eastAsia="Hiragino Sans GB W3" w:hAnsi="Hiragino Sans GB W3"/>
+          <w:sz w:val="22"/>
+          <w:szCs w:val="22"/>
+          <w:lang w:eastAsia="zh-CN"/>
+        </w:rPr>
+      </w:pPr>
+    </w:p>
+    <w:p>
+      <w:pPr>
+        <w:pStyle w:val="ListParagraph"/>
+        <w:numPr>
+          <w:ilvl w:val="2"/>
+          <w:numId w:val="35"/>
+        </w:numPr>
+        <w:ind w:rightChars="-21" w:right="-42" w:firstLineChars="0"/>
+        <w:rPr>
+          <w:rFonts w:ascii="Hiragino Sans GB W3" w:eastAsia="Hiragino Sans GB W3" w:hAnsi="Hiragino Sans GB W3"/>
+        </w:rPr>
+      </w:pPr>
+      <w:r>
+        <w:rPr>
+          <w:rFonts w:ascii="Hiragino Sans GB W3" w:eastAsia="Hiragino Sans GB W3" w:hAnsi="Hiragino Sans GB W3" w:hint="eastAsia"/>
+        </w:rPr>
+        <w:t>销售预测模型</w:t>
+      </w:r>
+    </w:p>
+    <w:p>
+      <w:pPr>
+        <w:ind w:left="567" w:rightChars="-21" w:right="-42"/>
+        <w:rPr>
+          <w:rFonts w:ascii="Hiragino Sans GB W3" w:eastAsia="Hiragino Sans GB W3" w:hAnsi="Hiragino Sans GB W3"/>
+          <w:sz w:val="22"/>
+          <w:szCs w:val="22"/>
+          <w:lang w:val="en-US" w:eastAsia="zh-CN"/>
+        </w:rPr>
+      </w:pPr>
+      <w:r>
+        <w:rPr>
+          <w:rFonts w:ascii="Hiragino Sans GB W3" w:eastAsia="Hiragino Sans GB W3" w:hAnsi="Hiragino Sans GB W3" w:hint="eastAsia"/>
+          <w:sz w:val="22"/>
+          <w:szCs w:val="22"/>
+          <w:lang w:eastAsia="zh-CN"/>
+        </w:rPr>
+        <w:t>Artefact为家乐福开发一个基于机器学习的销售预测模型。此模型将主要食用家乐福数据池历史数据，按周预测华东区4</w:t>
+      </w:r>
+      <w:r>
+        <w:rPr>
+          <w:rFonts w:ascii="Hiragino Sans GB W3" w:eastAsia="Hiragino Sans GB W3" w:hAnsi="Hiragino Sans GB W3"/>
+          <w:sz w:val="22"/>
+          <w:szCs w:val="22"/>
+          <w:lang w:eastAsia="zh-CN"/>
+        </w:rPr>
+        <w:t>9</w:t>
+      </w:r>
+      <w:r>
+        <w:rPr>
+          <w:rFonts w:ascii="Hiragino Sans GB W3" w:eastAsia="Hiragino Sans GB W3" w:hAnsi="Hiragino Sans GB W3" w:hint="eastAsia"/>
+          <w:sz w:val="22"/>
+          <w:szCs w:val="22"/>
+          <w:lang w:eastAsia="zh-CN"/>
+        </w:rPr>
+        <w:t>家大型超市3个供应商（宝洁，联合利华和雀巢）的未来9周的销售预测。产品范围涵盖正常商品和海报单品。此项目模型为概念验证型模型。</w:t>
+      </w:r>
+    </w:p>
+    <w:p>
+      <w:pPr>
+        <w:ind w:rightChars="-21" w:right="-42"/>
+        <w:rPr>
+          <w:rFonts w:ascii="Hiragino Sans GB W3" w:eastAsia="Hiragino Sans GB W3" w:hAnsi="Hiragino Sans GB W3"/>
+          <w:sz w:val="22"/>
+          <w:szCs w:val="22"/>
+          <w:lang w:val="en-US" w:eastAsia="zh-CN"/>
+        </w:rPr>
+      </w:pPr>
+    </w:p>
+    <w:p>
+      <w:pPr>
+        <w:pStyle w:val="ListParagraph"/>
+        <w:numPr>
+          <w:ilvl w:val="2"/>
+          <w:numId w:val="35"/>
+        </w:numPr>
+        <w:ind w:rightChars="-21" w:right="-42" w:firstLineChars="0"/>
+        <w:rPr>
+          <w:rFonts w:ascii="Hiragino Sans GB W3" w:eastAsia="Hiragino Sans GB W3" w:hAnsi="Hiragino Sans GB W3"/>
+        </w:rPr>
+      </w:pPr>
+      <w:r>
+        <w:rPr>
+          <w:rFonts w:ascii="Hiragino Sans GB W3" w:eastAsia="Hiragino Sans GB W3" w:hAnsi="Hiragino Sans GB W3" w:hint="eastAsia"/>
+        </w:rPr>
+        <w:t>需求计划模型</w:t>
+      </w:r>
+    </w:p>
+    <w:p>
+      <w:pPr>
+        <w:ind w:left="567" w:rightChars="-21" w:right="-42"/>
+        <w:rPr>
+          <w:rFonts w:ascii="Hiragino Sans GB W3" w:eastAsia="Hiragino Sans GB W3" w:hAnsi="Hiragino Sans GB W3"/>
+          <w:sz w:val="22"/>
+          <w:szCs w:val="22"/>
+          <w:lang w:eastAsia="zh-CN"/>
+        </w:rPr>
+      </w:pPr>
+      <w:r>
+        <w:rPr>
+          <w:rFonts w:ascii="Hiragino Sans GB W3" w:eastAsia="Hiragino Sans GB W3" w:hAnsi="Hiragino Sans GB W3" w:hint="eastAsia"/>
+          <w:sz w:val="22"/>
+          <w:szCs w:val="22"/>
+          <w:lang w:eastAsia="zh-CN"/>
+        </w:rPr>
+        <w:t>Artefact将结合供应商和大仓订单参数，把销售预测转化成大仓和门店的订单。此项目模型为概念验证型模型。</w:t>
+      </w:r>
+    </w:p>
+    <w:p>
+      <w:pPr>
+        <w:ind w:rightChars="-21" w:right="-42"/>
+        <w:rPr>
+          <w:rFonts w:ascii="Hiragino Sans GB W3" w:eastAsia="Hiragino Sans GB W3" w:hAnsi="Hiragino Sans GB W3"/>
+          <w:sz w:val="22"/>
+          <w:szCs w:val="22"/>
+          <w:lang w:eastAsia="zh-CN"/>
+        </w:rPr>
+      </w:pPr>
+    </w:p>
+    <w:p>
+      <w:pPr>
+        <w:ind w:rightChars="-21" w:right="-42"/>
+        <w:rPr>
+          <w:rFonts w:ascii="Hiragino Sans GB W3" w:eastAsia="Hiragino Sans GB W3" w:hAnsi="Hiragino Sans GB W3"/>
+          <w:sz w:val="22"/>
+          <w:szCs w:val="22"/>
+          <w:lang w:eastAsia="zh-CN"/>
+        </w:rPr>
+      </w:pPr>
+    </w:p>
+    <w:p>
+      <w:pPr>
+        <w:ind w:rightChars="-21" w:right="-42"/>
+        <w:rPr>
+          <w:rFonts w:ascii="Hiragino Sans GB W3" w:eastAsia="Hiragino Sans GB W3" w:hAnsi="Hiragino Sans GB W3"/>
+          <w:sz w:val="22"/>
+          <w:szCs w:val="22"/>
+          <w:lang w:eastAsia="zh-CN"/>
+        </w:rPr>
+      </w:pPr>
+    </w:p>
+    <w:p>
+      <w:pPr>
+        <w:ind w:rightChars="-21" w:right="-42"/>
+        <w:rPr>
+          <w:rFonts w:ascii="Hiragino Sans GB W3" w:eastAsia="Hiragino Sans GB W3" w:hAnsi="Hiragino Sans GB W3"/>
+          <w:sz w:val="22"/>
+          <w:szCs w:val="22"/>
+          <w:lang w:eastAsia="zh-CN"/>
+        </w:rPr>
+      </w:pPr>
+    </w:p>
+    <w:p>
+      <w:pPr>
+        <w:ind w:rightChars="-21" w:right="-42"/>
+        <w:rPr>
+          <w:rFonts w:ascii="Hiragino Sans GB W3" w:eastAsia="Hiragino Sans GB W3" w:hAnsi="Hiragino Sans GB W3"/>
+          <w:sz w:val="22"/>
+          <w:szCs w:val="22"/>
+          <w:lang w:eastAsia="zh-CN"/>
+        </w:rPr>
+      </w:pPr>
+    </w:p>
+    <w:p>
+      <w:pPr>
+        <w:ind w:rightChars="-21" w:right="-42"/>
+        <w:rPr>
+          <w:rFonts w:ascii="Hiragino Sans GB W3" w:eastAsia="Hiragino Sans GB W3" w:hAnsi="Hiragino Sans GB W3"/>
+          <w:sz w:val="22"/>
+          <w:szCs w:val="22"/>
+          <w:lang w:eastAsia="zh-CN"/>
+        </w:rPr>
+      </w:pPr>
+    </w:p>
+    <w:p>
+      <w:pPr>
+        <w:ind w:rightChars="-21" w:right="-42"/>
+        <w:rPr>
+          <w:rFonts w:ascii="Hiragino Sans GB W3" w:eastAsia="Hiragino Sans GB W3" w:hAnsi="Hiragino Sans GB W3"/>
+          <w:sz w:val="22"/>
+          <w:szCs w:val="22"/>
+          <w:lang w:eastAsia="zh-CN"/>
+        </w:rPr>
+      </w:pPr>
+    </w:p>
+    <w:p>
+      <w:pPr>
+        <w:ind w:rightChars="-21" w:right="-42"/>
+        <w:rPr>
+          <w:rFonts w:ascii="Hiragino Sans GB W3" w:eastAsia="Hiragino Sans GB W3" w:hAnsi="Hiragino Sans GB W3"/>
+          <w:sz w:val="22"/>
+          <w:szCs w:val="22"/>
+          <w:lang w:eastAsia="zh-CN"/>
+        </w:rPr>
+      </w:pPr>
+    </w:p>
+    <w:p>
+      <w:pPr>
+        <w:ind w:rightChars="-21" w:right="-42"/>
+        <w:rPr>
+          <w:rFonts w:ascii="Hiragino Sans GB W3" w:eastAsia="Hiragino Sans GB W3" w:hAnsi="Hiragino Sans GB W3"/>
+          <w:sz w:val="22"/>
+          <w:szCs w:val="22"/>
+          <w:lang w:eastAsia="zh-CN"/>
+        </w:rPr>
+      </w:pPr>
+    </w:p>
+    <w:p>
+      <w:pPr>
+        <w:ind w:rightChars="-21" w:right="-42"/>
+        <w:rPr>
+          <w:rFonts w:ascii="Hiragino Sans GB W3" w:eastAsia="Hiragino Sans GB W3" w:hAnsi="Hiragino Sans GB W3"/>
+          <w:sz w:val="22"/>
+          <w:szCs w:val="22"/>
+          <w:lang w:eastAsia="zh-CN"/>
+        </w:rPr>
+      </w:pPr>
+    </w:p>
+    <w:p>
+      <w:pPr>
+        <w:ind w:rightChars="-21" w:right="-42"/>
+        <w:rPr>
+          <w:rFonts w:ascii="Hiragino Sans GB W3" w:eastAsia="Hiragino Sans GB W3" w:hAnsi="Hiragino Sans GB W3"/>
+          <w:sz w:val="22"/>
+          <w:szCs w:val="22"/>
+          <w:lang w:eastAsia="zh-CN"/>
+        </w:rPr>
+      </w:pPr>
+    </w:p>
+    <w:p>
+      <w:pPr>
+        <w:ind w:rightChars="-21" w:right="-42"/>
+        <w:rPr>
+          <w:rFonts w:ascii="Hiragino Sans GB W3" w:eastAsia="Hiragino Sans GB W3" w:hAnsi="Hiragino Sans GB W3"/>
+          <w:sz w:val="22"/>
+          <w:szCs w:val="22"/>
+          <w:lang w:eastAsia="zh-CN"/>
+        </w:rPr>
+      </w:pPr>
+    </w:p>
+    <w:p>
+      <w:pPr>
+        <w:ind w:rightChars="-21" w:right="-42"/>
+        <w:rPr>
+          <w:rFonts w:ascii="Hiragino Sans GB W3" w:eastAsia="Hiragino Sans GB W3" w:hAnsi="Hiragino Sans GB W3"/>
+          <w:sz w:val="22"/>
+          <w:szCs w:val="22"/>
+          <w:lang w:eastAsia="zh-CN"/>
+        </w:rPr>
+      </w:pPr>
+    </w:p>
+    <w:p>
+      <w:pPr>
+        <w:ind w:rightChars="-21" w:right="-42"/>
+        <w:rPr>
+          <w:rFonts w:ascii="Hiragino Sans GB W3" w:eastAsia="Hiragino Sans GB W3" w:hAnsi="Hiragino Sans GB W3"/>
+          <w:sz w:val="22"/>
+          <w:szCs w:val="22"/>
+          <w:lang w:eastAsia="zh-CN"/>
+        </w:rPr>
+      </w:pPr>
+    </w:p>
+    <w:p>
+      <w:pPr>
+        <w:ind w:rightChars="-21" w:right="-42"/>
+        <w:rPr>
+          <w:rFonts w:ascii="Hiragino Sans GB W3" w:eastAsia="Hiragino Sans GB W3" w:hAnsi="Hiragino Sans GB W3"/>
+          <w:sz w:val="22"/>
+          <w:szCs w:val="22"/>
+          <w:lang w:eastAsia="zh-CN"/>
+        </w:rPr>
+      </w:pPr>
+    </w:p>
+    <w:p>
+      <w:pPr>
+        <w:ind w:rightChars="-21" w:right="-42"/>
+        <w:rPr>
+          <w:rFonts w:ascii="Hiragino Sans GB W3" w:eastAsia="Hiragino Sans GB W3" w:hAnsi="Hiragino Sans GB W3"/>
+          <w:sz w:val="22"/>
+          <w:szCs w:val="22"/>
+          <w:lang w:eastAsia="zh-CN"/>
+        </w:rPr>
+      </w:pPr>
+    </w:p>
+    <w:p>
+      <w:pPr>
+        <w:ind w:rightChars="-21" w:right="-42"/>
+        <w:rPr>
+          <w:rFonts w:ascii="Hiragino Sans GB W3" w:eastAsia="Hiragino Sans GB W3" w:hAnsi="Hiragino Sans GB W3"/>
+          <w:sz w:val="22"/>
+          <w:szCs w:val="22"/>
+          <w:lang w:eastAsia="zh-CN"/>
+        </w:rPr>
+      </w:pPr>
+    </w:p>
+    <w:p>
+      <w:pPr>
+        <w:ind w:rightChars="-21" w:right="-42"/>
+        <w:rPr>
+          <w:rFonts w:ascii="Hiragino Sans GB W3" w:eastAsia="Hiragino Sans GB W3" w:hAnsi="Hiragino Sans GB W3"/>
+          <w:sz w:val="22"/>
+          <w:szCs w:val="22"/>
+          <w:lang w:eastAsia="zh-CN"/>
+        </w:rPr>
+      </w:pPr>
+    </w:p>
+    <w:p>
+      <w:pPr>
+        <w:ind w:rightChars="-21" w:right="-42"/>
+        <w:rPr>
+          <w:rFonts w:ascii="Hiragino Sans GB W3" w:eastAsia="Hiragino Sans GB W3" w:hAnsi="Hiragino Sans GB W3"/>
+          <w:sz w:val="22"/>
+          <w:szCs w:val="22"/>
+          <w:lang w:eastAsia="zh-CN"/>
+        </w:rPr>
+      </w:pPr>
+    </w:p>
+    <w:p>
+      <w:pPr>
+        <w:ind w:rightChars="-21" w:right="-42"/>
+        <w:rPr>
+          <w:rFonts w:ascii="Hiragino Sans GB W3" w:eastAsia="Hiragino Sans GB W3" w:hAnsi="Hiragino Sans GB W3"/>
+          <w:sz w:val="22"/>
+          <w:szCs w:val="22"/>
+          <w:lang w:eastAsia="zh-CN"/>
+        </w:rPr>
+      </w:pPr>
+    </w:p>
+    <w:p>
+      <w:pPr>
+        <w:ind w:rightChars="-21" w:right="-42"/>
+        <w:rPr>
+          <w:rFonts w:ascii="Hiragino Sans GB W3" w:eastAsia="Hiragino Sans GB W3" w:hAnsi="Hiragino Sans GB W3"/>
+          <w:sz w:val="22"/>
+          <w:szCs w:val="22"/>
+          <w:lang w:eastAsia="zh-CN"/>
+        </w:rPr>
+      </w:pPr>
+    </w:p>
+    <w:p>
+      <w:pPr>
+        <w:ind w:rightChars="-21" w:right="-42"/>
+        <w:rPr>
+          <w:rFonts w:ascii="Hiragino Sans GB W3" w:eastAsia="Hiragino Sans GB W3" w:hAnsi="Hiragino Sans GB W3"/>
+          <w:sz w:val="22"/>
+          <w:szCs w:val="22"/>
+          <w:lang w:eastAsia="zh-CN"/>
+        </w:rPr>
+      </w:pPr>
+    </w:p>
+    <w:p>
+      <w:pPr>
+        <w:ind w:rightChars="-21" w:right="-42"/>
+        <w:rPr>
+          <w:rFonts w:ascii="Hiragino Sans GB W3" w:eastAsia="Hiragino Sans GB W3" w:hAnsi="Hiragino Sans GB W3"/>
+          <w:sz w:val="22"/>
+          <w:szCs w:val="22"/>
+          <w:lang w:eastAsia="zh-CN"/>
+        </w:rPr>
+      </w:pPr>
+    </w:p>
+    <w:p>
+      <w:pPr>
+        <w:ind w:rightChars="-21" w:right="-42"/>
+        <w:rPr>
+          <w:rFonts w:ascii="Hiragino Sans GB W3" w:eastAsia="Hiragino Sans GB W3" w:hAnsi="Hiragino Sans GB W3"/>
+          <w:sz w:val="22"/>
+          <w:szCs w:val="22"/>
+          <w:lang w:eastAsia="zh-CN"/>
+        </w:rPr>
+      </w:pPr>
+    </w:p>
+    <w:p>
+      <w:pPr>
+        <w:ind w:rightChars="-21" w:right="-42"/>
+        <w:rPr>
+          <w:rFonts w:ascii="Hiragino Sans GB W3" w:eastAsia="Hiragino Sans GB W3" w:hAnsi="Hiragino Sans GB W3"/>
+          <w:sz w:val="22"/>
+          <w:szCs w:val="22"/>
+          <w:lang w:eastAsia="zh-CN"/>
+        </w:rPr>
+      </w:pPr>
+    </w:p>
+    <w:p>
+      <w:pPr>
+        <w:ind w:rightChars="-21" w:right="-42"/>
+        <w:rPr>
+          <w:rFonts w:ascii="Hiragino Sans GB W3" w:eastAsia="Hiragino Sans GB W3" w:hAnsi="Hiragino Sans GB W3"/>
+          <w:sz w:val="22"/>
+          <w:szCs w:val="22"/>
+          <w:lang w:eastAsia="zh-CN"/>
+        </w:rPr>
+      </w:pPr>
+    </w:p>
+    <w:p>
+      <w:pPr>
+        <w:ind w:rightChars="-21" w:right="-42"/>
+        <w:rPr>
+          <w:rFonts w:ascii="Hiragino Sans GB W3" w:eastAsia="Hiragino Sans GB W3" w:hAnsi="Hiragino Sans GB W3"/>
+          <w:sz w:val="22"/>
+          <w:szCs w:val="22"/>
+          <w:lang w:eastAsia="zh-CN"/>
+        </w:rPr>
+      </w:pPr>
+    </w:p>
+    <w:p>
+      <w:pPr>
+        <w:ind w:rightChars="-21" w:right="-42"/>
+        <w:rPr>
+          <w:rFonts w:ascii="Hiragino Sans GB W3" w:eastAsia="Hiragino Sans GB W3" w:hAnsi="Hiragino Sans GB W3"/>
+          <w:sz w:val="22"/>
+          <w:szCs w:val="22"/>
+          <w:lang w:eastAsia="zh-CN"/>
+        </w:rPr>
+      </w:pPr>
+    </w:p>
+    <w:p>
+      <w:pPr>
+        <w:ind w:rightChars="-21" w:right="-42"/>
+        <w:rPr>
+          <w:rFonts w:ascii="Hiragino Sans GB W3" w:eastAsia="Hiragino Sans GB W3" w:hAnsi="Hiragino Sans GB W3"/>
+          <w:sz w:val="22"/>
+          <w:szCs w:val="22"/>
+          <w:lang w:eastAsia="zh-CN"/>
+        </w:rPr>
+      </w:pPr>
+    </w:p>
+    <w:p>
+      <w:pPr>
+        <w:ind w:rightChars="-21" w:right="-42"/>
+        <w:rPr>
+          <w:rFonts w:ascii="Hiragino Sans GB W3" w:eastAsia="Hiragino Sans GB W3" w:hAnsi="Hiragino Sans GB W3"/>
+          <w:sz w:val="22"/>
+          <w:szCs w:val="22"/>
+          <w:lang w:eastAsia="zh-CN"/>
+        </w:rPr>
+      </w:pPr>
+    </w:p>
+    <w:p>
+      <w:pPr>
+        <w:pStyle w:val="ListParagraph"/>
+        <w:numPr>
+          <w:ilvl w:val="1"/>
+          <w:numId w:val="35"/>
+        </w:numPr>
+        <w:ind w:rightChars="-21" w:right="-42" w:firstLineChars="0"/>
+        <w:rPr>
+          <w:rFonts w:ascii="Hiragino Sans GB W3" w:eastAsia="Hiragino Sans GB W3" w:hAnsi="Hiragino Sans GB W3"/>
+          <w:sz w:val="26"/>
+          <w:szCs w:val="26"/>
+        </w:rPr>
+      </w:pPr>
+      <w:r>
+        <w:rPr>
+          <w:rFonts w:ascii="Hiragino Sans GB W3" w:eastAsia="Hiragino Sans GB W3" w:hAnsi="Hiragino Sans GB W3" w:hint="eastAsia"/>
+          <w:sz w:val="26"/>
+          <w:szCs w:val="26"/>
+        </w:rPr>
+        <w:t>解决方案</w:t>
+      </w:r>
+    </w:p>
+    <w:p>
+      <w:pPr>
+        <w:pStyle w:val="ListParagraph"/>
+        <w:ind w:left="792" w:rightChars="-21" w:right="-42" w:firstLineChars="0" w:firstLine="0"/>
+        <w:rPr>
+          <w:rFonts w:ascii="Hiragino Sans GB W3" w:eastAsia="Hiragino Sans GB W3" w:hAnsi="Hiragino Sans GB W3"/>
+          <w:sz w:val="22"/>
+          <w:szCs w:val="22"/>
+        </w:rPr>
+      </w:pPr>
+    </w:p>
+    <w:p>
+      <w:pPr>
+        <w:ind w:rightChars="-21" w:right="-42" w:firstLine="284"/>
+        <w:rPr>
+          <w:rFonts w:ascii="Hiragino Sans GB W3" w:eastAsia="Hiragino Sans GB W3" w:hAnsi="Hiragino Sans GB W3"/>
+          <w:sz w:val="22"/>
+          <w:szCs w:val="22"/>
+          <w:lang w:eastAsia="zh-CN"/>
+        </w:rPr>
+      </w:pPr>
+      <w:r>
+        <w:rPr>
+          <w:rFonts w:ascii="Hiragino Sans GB W3" w:eastAsia="Hiragino Sans GB W3" w:hAnsi="Hiragino Sans GB W3" w:hint="eastAsia"/>
+          <w:sz w:val="22"/>
+          <w:szCs w:val="22"/>
+          <w:lang w:eastAsia="zh-CN"/>
+        </w:rPr>
+        <w:t>项目解决方案主要分为两个板块：销售预测模型和需求计划</w:t>
+      </w:r>
+      <w:r>
+        <w:rPr>
+          <w:rFonts w:ascii="Hiragino Sans GB W3" w:eastAsia="Hiragino Sans GB W3" w:hAnsi="Hiragino Sans GB W3" w:hint="eastAsia"/>
+          <w:sz w:val="22"/>
+          <w:szCs w:val="22"/>
+          <w:lang w:eastAsia="zh-CN"/>
+        </w:rPr>
+        <w:t>模型。</w:t>
+      </w:r>
+    </w:p>
+    <w:p>
+      <w:pPr>
+        <w:ind w:rightChars="-21" w:right="-42"/>
+        <w:rPr>
+          <w:rFonts w:ascii="Hiragino Sans GB W3" w:eastAsia="Hiragino Sans GB W3" w:hAnsi="Hiragino Sans GB W3"/>
+          <w:sz w:val="22"/>
+          <w:szCs w:val="22"/>
+          <w:lang w:eastAsia="zh-CN"/>
+        </w:rPr>
+      </w:pPr>
+    </w:p>
+    <w:p>
+      <w:pPr>
+        <w:pStyle w:val="ListParagraph"/>
+        <w:numPr>
+          <w:ilvl w:val="2"/>
+          <w:numId w:val="35"/>
+        </w:numPr>
+        <w:ind w:rightChars="-21" w:right="-42" w:firstLineChars="0"/>
+        <w:rPr>
+          <w:rFonts w:ascii="Hiragino Sans GB W3" w:eastAsia="Hiragino Sans GB W3" w:hAnsi="Hiragino Sans GB W3"/>
+          <w:sz w:val="22"/>
+          <w:szCs w:val="22"/>
+        </w:rPr>
+      </w:pPr>
+      <w:r>
+        <w:rPr>
+          <w:rFonts w:ascii="Hiragino Sans GB W3" w:eastAsia="Hiragino Sans GB W3" w:hAnsi="Hiragino Sans GB W3" w:hint="eastAsia"/>
+          <w:sz w:val="22"/>
+          <w:szCs w:val="22"/>
+        </w:rPr>
+        <w:t>销售预测</w:t>
+      </w:r>
+      <w:r>
+        <w:rPr>
+          <w:rFonts w:ascii="Hiragino Sans GB W3" w:eastAsia="Hiragino Sans GB W3" w:hAnsi="Hiragino Sans GB W3" w:hint="eastAsia"/>
+          <w:sz w:val="22"/>
+          <w:szCs w:val="22"/>
+        </w:rPr>
+        <w:t>模型</w:t>
+      </w:r>
+    </w:p>
+    <w:p>
+      <w:pPr>
+        <w:ind w:rightChars="-21" w:right="-42"/>
+        <w:rPr>
+          <w:rFonts w:ascii="Hiragino Sans GB W3" w:eastAsia="Hiragino Sans GB W3" w:hAnsi="Hiragino Sans GB W3"/>
+          <w:sz w:val="22"/>
+          <w:szCs w:val="22"/>
+        </w:rPr>
+      </w:pPr>
+    </w:p>
+    <w:p>
+      <w:pPr>
+        <w:ind w:left="840" w:rightChars="-21" w:right="-42"/>
+        <w:rPr>
+          <w:rFonts w:ascii="Hiragino Sans GB W3" w:eastAsia="Hiragino Sans GB W3" w:hAnsi="Hiragino Sans GB W3"/>
+          <w:sz w:val="22"/>
+          <w:szCs w:val="22"/>
+          <w:lang w:eastAsia="zh-CN"/>
+        </w:rPr>
+      </w:pPr>
+      <w:r>
+        <w:rPr>
+          <w:rFonts w:ascii="Hiragino Sans GB W3" w:eastAsia="Hiragino Sans GB W3" w:hAnsi="Hiragino Sans GB W3" w:hint="eastAsia"/>
+          <w:sz w:val="22"/>
+          <w:szCs w:val="22"/>
+          <w:lang w:eastAsia="zh-CN"/>
+        </w:rPr>
+        <w:t>销售预测模型主要分为5个步骤：商业数据源获取，数据清理和转化，模型特征转化，模型训练，结果输出。</w:t>
+      </w:r>
+    </w:p>
+    <w:p>
+      <w:pPr>
+        <w:ind w:rightChars="-21" w:right="-42"/>
+        <w:rPr>
+          <w:rFonts w:ascii="Hiragino Sans GB W3" w:eastAsia="Hiragino Sans GB W3" w:hAnsi="Hiragino Sans GB W3"/>
+          <w:sz w:val="22"/>
+          <w:szCs w:val="22"/>
+          <w:lang w:eastAsia="zh-CN"/>
+        </w:rPr>
+      </w:pPr>
+    </w:p>
+    <w:p>
+      <w:pPr>
+        <w:ind w:left="420" w:rightChars="-21" w:right="-42" w:firstLine="420"/>
+        <w:rPr>
+          <w:rFonts w:ascii="Hiragino Sans GB W3" w:eastAsia="Hiragino Sans GB W3" w:hAnsi="Hiragino Sans GB W3"/>
+          <w:sz w:val="22"/>
+          <w:szCs w:val="22"/>
+          <w:lang w:eastAsia="zh-CN"/>
+        </w:rPr>
+      </w:pPr>
+      <w:r>
+        <w:rPr>
+          <w:rFonts w:ascii="Hiragino Sans GB W3" w:eastAsia="Hiragino Sans GB W3" w:hAnsi="Hiragino Sans GB W3" w:hint="eastAsia"/>
+          <w:sz w:val="22"/>
+          <w:szCs w:val="22"/>
+          <w:lang w:eastAsia="zh-CN"/>
+        </w:rPr>
+        <w:t>步骤一 商业数据源获取</w:t>
+      </w:r>
+    </w:p>
+    <w:p>
+      <w:pPr>
+        <w:ind w:left="840" w:rightChars="-21" w:right="-42"/>
+        <w:rPr>
+          <w:rFonts w:ascii="Hiragino Sans GB W3" w:eastAsia="Hiragino Sans GB W3" w:hAnsi="Hiragino Sans GB W3"/>
+          <w:sz w:val="22"/>
+          <w:szCs w:val="22"/>
+          <w:lang w:val="en-US" w:eastAsia="zh-CN"/>
+        </w:rPr>
+      </w:pPr>
+      <w:r>
+        <w:rPr>
+          <w:rFonts w:ascii="Hiragino Sans GB W3" w:eastAsia="Hiragino Sans GB W3" w:hAnsi="Hiragino Sans GB W3" w:hint="eastAsia"/>
+          <w:sz w:val="22"/>
+          <w:szCs w:val="22"/>
+          <w:lang w:val="en-US" w:eastAsia="zh-CN"/>
+        </w:rPr>
+        <w:t>在项目前期，Artefact的咨询顾问对家乐福业务团队与IT团队进行访谈，明确影响销售的商业因素，并得知商业数据是如何储存在数据池中。采访记录与采访报告参见交付物3《访谈报告》。</w:t>
+      </w:r>
+    </w:p>
+    <w:p>
+      <w:pPr>
+        <w:ind w:rightChars="-21" w:right="-42"/>
+        <w:rPr>
+          <w:rFonts w:ascii="Hiragino Sans GB W3" w:eastAsia="Hiragino Sans GB W3" w:hAnsi="Hiragino Sans GB W3"/>
+          <w:sz w:val="22"/>
+          <w:szCs w:val="22"/>
+          <w:lang w:val="en-US" w:eastAsia="zh-CN"/>
+        </w:rPr>
+      </w:pPr>
+    </w:p>
+    <w:p>
+      <w:pPr>
+        <w:ind w:left="420" w:rightChars="-21" w:right="-42" w:firstLine="420"/>
+        <w:rPr>
+          <w:rFonts w:ascii="Hiragino Sans GB W3" w:eastAsia="Hiragino Sans GB W3" w:hAnsi="Hiragino Sans GB W3"/>
+          <w:sz w:val="22"/>
+          <w:szCs w:val="22"/>
+          <w:lang w:val="en-US" w:eastAsia="zh-CN"/>
+        </w:rPr>
+      </w:pPr>
+      <w:r>
+        <w:rPr>
+          <w:rFonts w:ascii="Hiragino Sans GB W3" w:eastAsia="Hiragino Sans GB W3" w:hAnsi="Hiragino Sans GB W3" w:hint="eastAsia"/>
+          <w:sz w:val="22"/>
+          <w:szCs w:val="22"/>
+          <w:lang w:val="en-US" w:eastAsia="zh-CN"/>
+        </w:rPr>
+        <w:t>步骤二</w:t>
+      </w:r>
+      <w:r>
+        <w:rPr>
+          <w:rFonts w:ascii="Hiragino Sans GB W3" w:eastAsia="Hiragino Sans GB W3" w:hAnsi="Hiragino Sans GB W3"/>
+          <w:sz w:val="22"/>
+          <w:szCs w:val="22"/>
+          <w:lang w:val="en-US" w:eastAsia="zh-CN"/>
+        </w:rPr>
+        <w:t xml:space="preserve"> </w:t>
+      </w:r>
+      <w:r>
+        <w:rPr>
+          <w:rFonts w:ascii="Hiragino Sans GB W3" w:eastAsia="Hiragino Sans GB W3" w:hAnsi="Hiragino Sans GB W3" w:hint="eastAsia"/>
+          <w:sz w:val="22"/>
+          <w:szCs w:val="22"/>
+          <w:lang w:val="en-US" w:eastAsia="zh-CN"/>
+        </w:rPr>
+        <w:t>数据清理和转化</w:t>
+      </w:r>
+    </w:p>
+    <w:p>
+      <w:pPr>
+        <w:ind w:left="840" w:rightChars="-21" w:right="-42"/>
+        <w:rPr>
+          <w:rFonts w:ascii="Hiragino Sans GB W3" w:eastAsia="Hiragino Sans GB W3" w:hAnsi="Hiragino Sans GB W3"/>
+          <w:sz w:val="22"/>
+          <w:szCs w:val="22"/>
+          <w:lang w:val="en-US" w:eastAsia="zh-CN"/>
+        </w:rPr>
+      </w:pPr>
+      <w:r>
+        <w:rPr>
+          <w:rFonts w:ascii="Hiragino Sans GB W3" w:eastAsia="Hiragino Sans GB W3" w:hAnsi="Hiragino Sans GB W3" w:hint="eastAsia"/>
+          <w:sz w:val="22"/>
+          <w:szCs w:val="22"/>
+          <w:lang w:val="en-US" w:eastAsia="zh-CN"/>
+        </w:rPr>
+        <w:t>Artefact的数据工程师对于数据池中的数据库进行处理。具体处理过程参照技术文档。</w:t>
+      </w:r>
+    </w:p>
+    <w:p>
+      <w:pPr>
+        <w:ind w:rightChars="-21" w:right="-42"/>
+        <w:rPr>
+          <w:rFonts w:ascii="Hiragino Sans GB W3" w:eastAsia="Hiragino Sans GB W3" w:hAnsi="Hiragino Sans GB W3"/>
+          <w:sz w:val="22"/>
+          <w:szCs w:val="22"/>
+          <w:lang w:val="en-US" w:eastAsia="zh-CN"/>
+        </w:rPr>
+      </w:pPr>
+    </w:p>
+    <w:p>
+      <w:pPr>
+        <w:ind w:left="420" w:rightChars="-21" w:right="-42" w:firstLine="420"/>
+        <w:rPr>
+          <w:rFonts w:ascii="Hiragino Sans GB W3" w:eastAsia="Hiragino Sans GB W3" w:hAnsi="Hiragino Sans GB W3"/>
+          <w:sz w:val="22"/>
+          <w:szCs w:val="22"/>
+          <w:lang w:eastAsia="zh-CN"/>
+        </w:rPr>
+      </w:pPr>
+      <w:r>
+        <w:rPr>
+          <w:rFonts w:ascii="Hiragino Sans GB W3" w:eastAsia="Hiragino Sans GB W3" w:hAnsi="Hiragino Sans GB W3" w:hint="eastAsia"/>
+          <w:sz w:val="22"/>
+          <w:szCs w:val="22"/>
+          <w:lang w:val="en-US" w:eastAsia="zh-CN"/>
+        </w:rPr>
+        <w:t xml:space="preserve">步骤三 </w:t>
+      </w:r>
+      <w:r>
+        <w:rPr>
+          <w:rFonts w:ascii="Hiragino Sans GB W3" w:eastAsia="Hiragino Sans GB W3" w:hAnsi="Hiragino Sans GB W3" w:hint="eastAsia"/>
+          <w:sz w:val="22"/>
+          <w:szCs w:val="22"/>
+          <w:lang w:eastAsia="zh-CN"/>
+        </w:rPr>
+        <w:t>模型特征转化</w:t>
+      </w:r>
+    </w:p>
+    <w:p>
+      <w:pPr>
+        <w:ind w:left="840" w:rightChars="-21" w:right="-42"/>
+        <w:rPr>
+          <w:rFonts w:ascii="Hiragino Sans GB W3" w:eastAsia="Hiragino Sans GB W3" w:hAnsi="Hiragino Sans GB W3"/>
+          <w:sz w:val="22"/>
+          <w:szCs w:val="22"/>
+          <w:lang w:val="en-US" w:eastAsia="zh-CN"/>
+        </w:rPr>
+      </w:pPr>
+      <w:r>
+        <w:rPr>
+          <w:rFonts w:ascii="Hiragino Sans GB W3" w:eastAsia="Hiragino Sans GB W3" w:hAnsi="Hiragino Sans GB W3" w:hint="eastAsia"/>
+          <w:sz w:val="22"/>
+          <w:szCs w:val="22"/>
+          <w:lang w:eastAsia="zh-CN"/>
+        </w:rPr>
+        <w:t>Artefact的数据科学家将表中数据提炼成</w:t>
+      </w:r>
+      <w:r>
+        <w:rPr>
+          <w:rFonts w:ascii="Hiragino Sans GB W3" w:eastAsia="Hiragino Sans GB W3" w:hAnsi="Hiragino Sans GB W3" w:hint="eastAsia"/>
+          <w:sz w:val="22"/>
+          <w:szCs w:val="22"/>
+          <w:lang w:val="en-US" w:eastAsia="zh-CN"/>
+        </w:rPr>
+        <w:t>DM与非DM</w:t>
+      </w:r>
+      <w:r>
+        <w:rPr>
+          <w:rFonts w:ascii="Hiragino Sans GB W3" w:eastAsia="Hiragino Sans GB W3" w:hAnsi="Hiragino Sans GB W3" w:hint="eastAsia"/>
+          <w:sz w:val="22"/>
+          <w:szCs w:val="22"/>
+          <w:lang w:eastAsia="zh-CN"/>
+        </w:rPr>
+        <w:t>模型的特征，</w:t>
+      </w:r>
+      <w:r>
+        <w:rPr>
+          <w:rFonts w:ascii="Hiragino Sans GB W3" w:eastAsia="Hiragino Sans GB W3" w:hAnsi="Hiragino Sans GB W3" w:hint="eastAsia"/>
+          <w:sz w:val="22"/>
+          <w:szCs w:val="22"/>
+          <w:lang w:val="en-US" w:eastAsia="zh-CN"/>
+        </w:rPr>
+        <w:t>具体转化过程参照技术文档。</w:t>
+      </w:r>
+    </w:p>
+    <w:p>
+      <w:pPr>
+        <w:ind w:rightChars="-21" w:right="-42"/>
+        <w:rPr>
+          <w:rFonts w:ascii="Hiragino Sans GB W3" w:eastAsia="Hiragino Sans GB W3" w:hAnsi="Hiragino Sans GB W3"/>
+          <w:sz w:val="22"/>
+          <w:szCs w:val="22"/>
+          <w:lang w:eastAsia="zh-CN"/>
+        </w:rPr>
+      </w:pPr>
+    </w:p>
+    <w:p>
+      <w:pPr>
+        <w:ind w:left="420" w:rightChars="-21" w:right="-42" w:firstLine="420"/>
+        <w:rPr>
+          <w:rFonts w:ascii="Hiragino Sans GB W3" w:eastAsia="Hiragino Sans GB W3" w:hAnsi="Hiragino Sans GB W3"/>
+          <w:sz w:val="22"/>
+          <w:szCs w:val="22"/>
+          <w:lang w:eastAsia="zh-CN"/>
+        </w:rPr>
+      </w:pPr>
+      <w:r>
+        <w:rPr>
+          <w:rFonts w:ascii="Hiragino Sans GB W3" w:eastAsia="Hiragino Sans GB W3" w:hAnsi="Hiragino Sans GB W3" w:hint="eastAsia"/>
+          <w:sz w:val="22"/>
+          <w:szCs w:val="22"/>
+          <w:lang w:eastAsia="zh-CN"/>
+        </w:rPr>
+        <w:t>步骤四 模型训练</w:t>
+      </w:r>
+    </w:p>
+    <w:p>
+      <w:pPr>
+        <w:ind w:left="840" w:rightChars="-21" w:right="-42"/>
+        <w:rPr>
+          <w:rFonts w:ascii="Hiragino Sans GB W3" w:eastAsia="Hiragino Sans GB W3" w:hAnsi="Hiragino Sans GB W3"/>
+          <w:sz w:val="22"/>
+          <w:szCs w:val="22"/>
+          <w:lang w:eastAsia="zh-CN"/>
+        </w:rPr>
+      </w:pPr>
+      <w:r>
+        <w:rPr>
+          <w:rFonts w:ascii="Hiragino Sans GB W3" w:eastAsia="Hiragino Sans GB W3" w:hAnsi="Hiragino Sans GB W3" w:hint="eastAsia"/>
+          <w:sz w:val="22"/>
+          <w:szCs w:val="22"/>
+          <w:lang w:eastAsia="zh-CN"/>
+        </w:rPr>
+        <w:t>模型的特征将会加入到DM和非DM模型中进行模型训练：非DM模型为单周单品模型，即每周每单品一个模型；DM模型为一个模型。</w:t>
+      </w:r>
+      <w:r>
+        <w:rPr>
+          <w:rFonts w:ascii="Hiragino Sans GB W3" w:eastAsia="Hiragino Sans GB W3" w:hAnsi="Hiragino Sans GB W3" w:hint="eastAsia"/>
+          <w:sz w:val="22"/>
+          <w:szCs w:val="22"/>
+          <w:lang w:val="en-US" w:eastAsia="zh-CN"/>
+        </w:rPr>
+        <w:t>具体训练过程参照技术文档。</w:t>
+      </w:r>
+    </w:p>
+    <w:p>
+      <w:pPr>
+        <w:ind w:rightChars="-21" w:right="-42"/>
+        <w:rPr>
+          <w:rFonts w:ascii="Hiragino Sans GB W3" w:eastAsia="Hiragino Sans GB W3" w:hAnsi="Hiragino Sans GB W3"/>
+          <w:sz w:val="22"/>
+          <w:szCs w:val="22"/>
+          <w:lang w:eastAsia="zh-CN"/>
+        </w:rPr>
+      </w:pPr>
+    </w:p>
+    <w:p>
+      <w:pPr>
+        <w:ind w:left="420" w:rightChars="-21" w:right="-42" w:firstLine="420"/>
+        <w:rPr>
+          <w:rFonts w:ascii="Hiragino Sans GB W3" w:eastAsia="Hiragino Sans GB W3" w:hAnsi="Hiragino Sans GB W3"/>
+          <w:sz w:val="22"/>
+          <w:szCs w:val="22"/>
+          <w:lang w:eastAsia="zh-CN"/>
+        </w:rPr>
+      </w:pPr>
+      <w:r>
+        <w:rPr>
+          <w:rFonts w:ascii="Hiragino Sans GB W3" w:eastAsia="Hiragino Sans GB W3" w:hAnsi="Hiragino Sans GB W3" w:hint="eastAsia"/>
+          <w:sz w:val="22"/>
+          <w:szCs w:val="22"/>
+          <w:lang w:eastAsia="zh-CN"/>
+        </w:rPr>
+        <w:t>步骤五 结果输出</w:t>
+      </w:r>
+    </w:p>
+    <w:p>
+      <w:pPr>
+        <w:ind w:left="840" w:rightChars="-21" w:right="-42" w:firstLine="11"/>
+        <w:rPr>
+          <w:rFonts w:ascii="Hiragino Sans GB W3" w:eastAsia="Hiragino Sans GB W3" w:hAnsi="Hiragino Sans GB W3"/>
+          <w:sz w:val="22"/>
+          <w:szCs w:val="22"/>
+          <w:lang w:eastAsia="zh-CN"/>
+        </w:rPr>
+      </w:pPr>
+      <w:r>
+        <w:rPr>
+          <w:rFonts w:ascii="Hiragino Sans GB W3" w:eastAsia="Hiragino Sans GB W3" w:hAnsi="Hiragino Sans GB W3" w:hint="eastAsia"/>
+          <w:sz w:val="22"/>
+          <w:szCs w:val="22"/>
+          <w:lang w:eastAsia="zh-CN"/>
+        </w:rPr>
+        <w:t>模型将会产生销售预测的结果，非DM模型输出结果为单品单店每周的销量预测，DM模型输出结果为单品单店DM档期的销量预测。具体输出过程参照技术文档。</w:t>
+      </w:r>
+    </w:p>
+    <w:p>
+      <w:pPr>
+        <w:ind w:rightChars="-21" w:right="-42"/>
+        <w:rPr>
+          <w:rFonts w:ascii="Hiragino Sans GB W3" w:eastAsia="Hiragino Sans GB W3" w:hAnsi="Hiragino Sans GB W3"/>
+          <w:sz w:val="22"/>
+          <w:szCs w:val="22"/>
+          <w:lang w:eastAsia="zh-CN"/>
+        </w:rPr>
+      </w:pPr>
+    </w:p>
+    <w:p>
+      <w:pPr>
+        <w:ind w:rightChars="-21" w:right="-42"/>
+        <w:rPr>
+          <w:rFonts w:ascii="Hiragino Sans GB W3" w:eastAsia="Hiragino Sans GB W3" w:hAnsi="Hiragino Sans GB W3"/>
+          <w:sz w:val="22"/>
+          <w:szCs w:val="22"/>
+          <w:lang w:eastAsia="zh-CN"/>
+        </w:rPr>
+      </w:pPr>
+    </w:p>
+    <w:p>
+      <w:pPr>
+        <w:ind w:rightChars="-21" w:right="-42"/>
+        <w:rPr>
+          <w:rFonts w:ascii="Hiragino Sans GB W3" w:eastAsia="Hiragino Sans GB W3" w:hAnsi="Hiragino Sans GB W3"/>
+          <w:sz w:val="22"/>
+          <w:szCs w:val="22"/>
+          <w:lang w:eastAsia="zh-CN"/>
+        </w:rPr>
+      </w:pPr>
+    </w:p>
+    <w:p>
+      <w:pPr>
+        <w:pStyle w:val="ListParagraph"/>
+        <w:numPr>
+          <w:ilvl w:val="2"/>
+          <w:numId w:val="35"/>
+        </w:numPr>
+        <w:ind w:rightChars="-21" w:right="-42" w:firstLineChars="0"/>
+        <w:rPr>
+          <w:rFonts w:ascii="Hiragino Sans GB W3" w:eastAsia="Hiragino Sans GB W3" w:hAnsi="Hiragino Sans GB W3"/>
+          <w:sz w:val="22"/>
+          <w:szCs w:val="22"/>
+        </w:rPr>
+      </w:pPr>
+      <w:r>
+        <w:rPr>
+          <w:rFonts w:ascii="Hiragino Sans GB W3" w:eastAsia="Hiragino Sans GB W3" w:hAnsi="Hiragino Sans GB W3" w:hint="eastAsia"/>
+          <w:sz w:val="22"/>
+          <w:szCs w:val="22"/>
+          <w:lang w:val="en-AU"/>
+        </w:rPr>
+        <w:t>需求计划</w:t>
+      </w:r>
+      <w:r>
+        <w:rPr>
+          <w:rFonts w:ascii="Hiragino Sans GB W3" w:eastAsia="Hiragino Sans GB W3" w:hAnsi="Hiragino Sans GB W3" w:hint="eastAsia"/>
+          <w:sz w:val="22"/>
+          <w:szCs w:val="22"/>
+          <w:lang w:val="en-AU"/>
+        </w:rPr>
+        <w:t>模型</w:t>
+      </w:r>
+    </w:p>
+    <w:p>
+      <w:pPr>
+        <w:ind w:rightChars="-21" w:right="-42"/>
+        <w:rPr>
+          <w:rFonts w:ascii="Hiragino Sans GB W3" w:eastAsia="Hiragino Sans GB W3" w:hAnsi="Hiragino Sans GB W3"/>
+          <w:sz w:val="22"/>
+          <w:szCs w:val="22"/>
+          <w:lang w:val="en-US" w:eastAsia="zh-CN"/>
+        </w:rPr>
+      </w:pPr>
+    </w:p>
+    <w:p>
+      <w:pPr>
+        <w:ind w:left="147" w:rightChars="-21" w:right="-42" w:firstLine="420"/>
+        <w:rPr>
+          <w:rFonts w:ascii="Hiragino Sans GB W3" w:eastAsia="Hiragino Sans GB W3" w:hAnsi="Hiragino Sans GB W3"/>
+          <w:sz w:val="22"/>
+          <w:szCs w:val="22"/>
+          <w:lang w:val="en-US" w:eastAsia="zh-CN"/>
+        </w:rPr>
+      </w:pPr>
+      <w:r>
+        <w:rPr>
+          <w:rFonts w:ascii="Hiragino Sans GB W3" w:eastAsia="Hiragino Sans GB W3" w:hAnsi="Hiragino Sans GB W3" w:hint="eastAsia"/>
+          <w:sz w:val="22"/>
+          <w:szCs w:val="22"/>
+          <w:lang w:val="en-US" w:eastAsia="zh-CN"/>
+        </w:rPr>
+        <w:t>需求计划模型分为非DM模型和DM模型</w:t>
+      </w:r>
+    </w:p>
+    <w:p>
+      <w:pPr>
+        <w:ind w:rightChars="-21" w:right="-42"/>
+        <w:rPr>
+          <w:rFonts w:ascii="Hiragino Sans GB W3" w:eastAsia="Hiragino Sans GB W3" w:hAnsi="Hiragino Sans GB W3"/>
+          <w:sz w:val="22"/>
+          <w:szCs w:val="22"/>
+          <w:lang w:val="en-US" w:eastAsia="zh-CN"/>
+        </w:rPr>
+      </w:pPr>
+    </w:p>
+    <w:p>
+      <w:pPr>
+        <w:pStyle w:val="ListParagraph"/>
+        <w:numPr>
+          <w:ilvl w:val="3"/>
+          <w:numId w:val="35"/>
+        </w:numPr>
+        <w:ind w:rightChars="-21" w:right="-42" w:firstLineChars="0"/>
+        <w:rPr>
+          <w:rFonts w:ascii="Hiragino Sans GB W3" w:eastAsia="Hiragino Sans GB W3" w:hAnsi="Hiragino Sans GB W3"/>
+          <w:sz w:val="22"/>
+          <w:szCs w:val="22"/>
+        </w:rPr>
+      </w:pPr>
+      <w:r>
+        <w:rPr>
+          <w:rFonts w:ascii="Hiragino Sans GB W3" w:eastAsia="Hiragino Sans GB W3" w:hAnsi="Hiragino Sans GB W3" w:hint="eastAsia"/>
+          <w:sz w:val="22"/>
+          <w:szCs w:val="22"/>
+        </w:rPr>
+        <w:t>非DM模型</w:t>
+      </w:r>
+    </w:p>
+    <w:p>
+      <w:pPr>
+        <w:ind w:rightChars="-21" w:right="-42"/>
+        <w:rPr>
+          <w:rFonts w:ascii="Hiragino Sans GB W3" w:eastAsia="Hiragino Sans GB W3" w:hAnsi="Hiragino Sans GB W3"/>
+          <w:sz w:val="22"/>
+          <w:szCs w:val="22"/>
+          <w:lang w:val="en-US" w:eastAsia="zh-CN"/>
+        </w:rPr>
+      </w:pPr>
+    </w:p>
+    <w:p>
+      <w:pPr>
+        <w:ind w:left="840" w:rightChars="-21" w:right="-42" w:firstLine="11"/>
+        <w:rPr>
+          <w:rFonts w:ascii="Hiragino Sans GB W3" w:eastAsia="Hiragino Sans GB W3" w:hAnsi="Hiragino Sans GB W3"/>
+          <w:sz w:val="22"/>
+          <w:szCs w:val="22"/>
+          <w:lang w:val="en-US" w:eastAsia="zh-CN"/>
+        </w:rPr>
+      </w:pPr>
+      <w:r>
+        <w:rPr>
+          <w:rFonts w:ascii="Hiragino Sans GB W3" w:eastAsia="Hiragino Sans GB W3" w:hAnsi="Hiragino Sans GB W3" w:hint="eastAsia"/>
+          <w:sz w:val="22"/>
+          <w:szCs w:val="22"/>
+          <w:lang w:val="en-US" w:eastAsia="zh-CN"/>
+        </w:rPr>
+        <w:t>非DM需求计划模型主要分为5个步骤：门店每周非DM销售量分成每天销售量，门店订货参数识别，门店未来库存估计，门店下单量计算，大仓下单量计算，具体处理过程参照技术文档。</w:t>
+      </w:r>
+    </w:p>
+    <w:p>
+      <w:pPr>
+        <w:ind w:rightChars="-21" w:right="-42"/>
+        <w:rPr>
+          <w:rFonts w:ascii="Hiragino Sans GB W3" w:eastAsia="Hiragino Sans GB W3" w:hAnsi="Hiragino Sans GB W3"/>
+          <w:sz w:val="22"/>
+          <w:szCs w:val="22"/>
+          <w:lang w:val="en-US" w:eastAsia="zh-CN"/>
+        </w:rPr>
+      </w:pPr>
+    </w:p>
+    <w:p>
+      <w:pPr>
+        <w:ind w:left="420" w:rightChars="-21" w:right="-42" w:firstLine="420"/>
+        <w:rPr>
+          <w:rFonts w:ascii="Hiragino Sans GB W3" w:eastAsia="Hiragino Sans GB W3" w:hAnsi="Hiragino Sans GB W3"/>
+          <w:sz w:val="22"/>
+          <w:szCs w:val="22"/>
+          <w:lang w:eastAsia="zh-CN"/>
+        </w:rPr>
+      </w:pPr>
+      <w:r>
+        <w:rPr>
+          <w:rFonts w:ascii="Hiragino Sans GB W3" w:eastAsia="Hiragino Sans GB W3" w:hAnsi="Hiragino Sans GB W3" w:hint="eastAsia"/>
+          <w:sz w:val="22"/>
+          <w:szCs w:val="22"/>
+          <w:lang w:eastAsia="zh-CN"/>
+        </w:rPr>
+        <w:t xml:space="preserve">步骤一 </w:t>
+      </w:r>
+      <w:r>
+        <w:rPr>
+          <w:rFonts w:ascii="Hiragino Sans GB W3" w:eastAsia="Hiragino Sans GB W3" w:hAnsi="Hiragino Sans GB W3" w:hint="eastAsia"/>
+          <w:sz w:val="22"/>
+          <w:szCs w:val="22"/>
+          <w:lang w:val="en-US" w:eastAsia="zh-CN"/>
+        </w:rPr>
+        <w:t>门店每周非DM销售量分成每天销售量</w:t>
+      </w:r>
+    </w:p>
+    <w:p>
+      <w:pPr>
+        <w:ind w:left="840" w:rightChars="-21" w:right="-42"/>
+        <w:rPr>
+          <w:rFonts w:ascii="Hiragino Sans GB W3" w:eastAsia="Hiragino Sans GB W3" w:hAnsi="Hiragino Sans GB W3"/>
+          <w:sz w:val="22"/>
+          <w:szCs w:val="22"/>
+          <w:lang w:eastAsia="zh-CN"/>
+        </w:rPr>
+      </w:pPr>
+      <w:r>
+        <w:rPr>
+          <w:rFonts w:ascii="Hiragino Sans GB W3" w:eastAsia="Hiragino Sans GB W3" w:hAnsi="Hiragino Sans GB W3" w:hint="eastAsia"/>
+          <w:sz w:val="22"/>
+          <w:szCs w:val="22"/>
+          <w:lang w:eastAsia="zh-CN"/>
+        </w:rPr>
+        <w:lastRenderedPageBreak/>
+        <w:t>根据单品单店的历史销售规律将门店每周非DM销售量分解成每天销售量，</w:t>
+      </w:r>
+      <w:r>
+        <w:rPr>
+          <w:rFonts w:ascii="Hiragino Sans GB W3" w:eastAsia="Hiragino Sans GB W3" w:hAnsi="Hiragino Sans GB W3" w:hint="eastAsia"/>
+          <w:sz w:val="22"/>
+          <w:szCs w:val="22"/>
+          <w:lang w:val="en-US" w:eastAsia="zh-CN"/>
+        </w:rPr>
+        <w:t>具体处理过程参照技术文档。</w:t>
+      </w:r>
+    </w:p>
+    <w:p>
+      <w:pPr>
+        <w:ind w:rightChars="-21" w:right="-42"/>
+        <w:rPr>
+          <w:rFonts w:ascii="Hiragino Sans GB W3" w:eastAsia="Hiragino Sans GB W3" w:hAnsi="Hiragino Sans GB W3"/>
+          <w:sz w:val="22"/>
+          <w:szCs w:val="22"/>
+          <w:lang w:eastAsia="zh-CN"/>
+        </w:rPr>
+      </w:pPr>
+    </w:p>
+    <w:p>
+      <w:pPr>
+        <w:ind w:left="840" w:rightChars="-21" w:right="-42"/>
+        <w:rPr>
+          <w:rFonts w:ascii="Hiragino Sans GB W3" w:eastAsia="Hiragino Sans GB W3" w:hAnsi="Hiragino Sans GB W3"/>
+          <w:sz w:val="22"/>
+          <w:szCs w:val="22"/>
+          <w:lang w:eastAsia="zh-CN"/>
+        </w:rPr>
+      </w:pPr>
+      <w:r>
+        <w:rPr>
+          <w:rFonts w:ascii="Hiragino Sans GB W3" w:eastAsia="Hiragino Sans GB W3" w:hAnsi="Hiragino Sans GB W3" w:hint="eastAsia"/>
+          <w:sz w:val="22"/>
+          <w:szCs w:val="22"/>
+          <w:lang w:eastAsia="zh-CN"/>
+        </w:rPr>
+        <w:t xml:space="preserve">步骤二 </w:t>
+      </w:r>
+      <w:r>
+        <w:rPr>
+          <w:rFonts w:ascii="Hiragino Sans GB W3" w:eastAsia="Hiragino Sans GB W3" w:hAnsi="Hiragino Sans GB W3" w:hint="eastAsia"/>
+          <w:sz w:val="22"/>
+          <w:szCs w:val="22"/>
+          <w:lang w:val="en-US" w:eastAsia="zh-CN"/>
+        </w:rPr>
+        <w:t>门店订货参数识别</w:t>
+      </w:r>
+    </w:p>
+    <w:p>
+      <w:pPr>
+        <w:ind w:left="840" w:rightChars="-21" w:right="-42"/>
+        <w:rPr>
+          <w:rFonts w:ascii="Hiragino Sans GB W3" w:eastAsia="Hiragino Sans GB W3" w:hAnsi="Hiragino Sans GB W3"/>
+          <w:sz w:val="22"/>
+          <w:szCs w:val="22"/>
+          <w:lang w:eastAsia="zh-CN"/>
+        </w:rPr>
+      </w:pPr>
+      <w:r>
+        <w:rPr>
+          <w:rFonts w:ascii="Hiragino Sans GB W3" w:eastAsia="Hiragino Sans GB W3" w:hAnsi="Hiragino Sans GB W3" w:hint="eastAsia"/>
+          <w:sz w:val="22"/>
+          <w:szCs w:val="22"/>
+          <w:lang w:eastAsia="zh-CN"/>
+        </w:rPr>
+        <w:t>把供应链团队提供的订货参数倒入模型中，</w:t>
+      </w:r>
+      <w:r>
+        <w:rPr>
+          <w:rFonts w:ascii="Hiragino Sans GB W3" w:eastAsia="Hiragino Sans GB W3" w:hAnsi="Hiragino Sans GB W3" w:hint="eastAsia"/>
+          <w:sz w:val="22"/>
+          <w:szCs w:val="22"/>
+          <w:lang w:val="en-US" w:eastAsia="zh-CN"/>
+        </w:rPr>
+        <w:t>具体处理过程参照技术文档。</w:t>
+      </w:r>
+    </w:p>
+    <w:p>
+      <w:pPr>
+        <w:ind w:rightChars="-21" w:right="-42"/>
+        <w:rPr>
+          <w:rFonts w:ascii="Hiragino Sans GB W3" w:eastAsia="Hiragino Sans GB W3" w:hAnsi="Hiragino Sans GB W3"/>
+          <w:sz w:val="22"/>
+          <w:szCs w:val="22"/>
+          <w:lang w:eastAsia="zh-CN"/>
+        </w:rPr>
+      </w:pPr>
+    </w:p>
+    <w:p>
+      <w:pPr>
+        <w:ind w:left="420" w:rightChars="-21" w:right="-42" w:firstLine="420"/>
+        <w:rPr>
+          <w:rFonts w:ascii="Hiragino Sans GB W3" w:eastAsia="Hiragino Sans GB W3" w:hAnsi="Hiragino Sans GB W3"/>
+          <w:sz w:val="22"/>
+          <w:szCs w:val="22"/>
+          <w:lang w:eastAsia="zh-CN"/>
+        </w:rPr>
+      </w:pPr>
+      <w:r>
+        <w:rPr>
+          <w:rFonts w:ascii="Hiragino Sans GB W3" w:eastAsia="Hiragino Sans GB W3" w:hAnsi="Hiragino Sans GB W3" w:hint="eastAsia"/>
+          <w:sz w:val="22"/>
+          <w:szCs w:val="22"/>
+          <w:lang w:eastAsia="zh-CN"/>
+        </w:rPr>
+        <w:t xml:space="preserve">步骤三 </w:t>
+      </w:r>
+      <w:r>
+        <w:rPr>
+          <w:rFonts w:ascii="Hiragino Sans GB W3" w:eastAsia="Hiragino Sans GB W3" w:hAnsi="Hiragino Sans GB W3" w:hint="eastAsia"/>
+          <w:sz w:val="22"/>
+          <w:szCs w:val="22"/>
+          <w:lang w:val="en-US" w:eastAsia="zh-CN"/>
+        </w:rPr>
+        <w:t>门店未来库存估计</w:t>
+      </w:r>
+    </w:p>
+    <w:p>
+      <w:pPr>
+        <w:ind w:left="840" w:rightChars="-21" w:right="-42"/>
+        <w:rPr>
+          <w:rFonts w:ascii="Hiragino Sans GB W3" w:eastAsia="Hiragino Sans GB W3" w:hAnsi="Hiragino Sans GB W3"/>
+          <w:sz w:val="22"/>
+          <w:szCs w:val="22"/>
+          <w:lang w:eastAsia="zh-CN"/>
+        </w:rPr>
+      </w:pPr>
+      <w:r>
+        <w:rPr>
+          <w:rFonts w:ascii="Hiragino Sans GB W3" w:eastAsia="Hiragino Sans GB W3" w:hAnsi="Hiragino Sans GB W3" w:hint="eastAsia"/>
+          <w:sz w:val="22"/>
+          <w:szCs w:val="22"/>
+          <w:lang w:eastAsia="zh-CN"/>
+        </w:rPr>
+        <w:t>根据未来销售预测和现有库存情况，推算每个订货周期以及到货周期的库存情况，</w:t>
+      </w:r>
+      <w:r>
+        <w:rPr>
+          <w:rFonts w:ascii="Hiragino Sans GB W3" w:eastAsia="Hiragino Sans GB W3" w:hAnsi="Hiragino Sans GB W3" w:hint="eastAsia"/>
+          <w:sz w:val="22"/>
+          <w:szCs w:val="22"/>
+          <w:lang w:val="en-US" w:eastAsia="zh-CN"/>
+        </w:rPr>
+        <w:t>具体处理过程参照技术文档。</w:t>
+      </w:r>
+    </w:p>
+    <w:p>
+      <w:pPr>
+        <w:ind w:rightChars="-21" w:right="-42"/>
+        <w:rPr>
+          <w:rFonts w:ascii="Hiragino Sans GB W3" w:eastAsia="Hiragino Sans GB W3" w:hAnsi="Hiragino Sans GB W3"/>
+          <w:sz w:val="22"/>
+          <w:szCs w:val="22"/>
+          <w:lang w:eastAsia="zh-CN"/>
+        </w:rPr>
+      </w:pPr>
+    </w:p>
+    <w:p>
+      <w:pPr>
+        <w:ind w:left="420" w:rightChars="-21" w:right="-42" w:firstLine="420"/>
+        <w:rPr>
+          <w:rFonts w:ascii="Hiragino Sans GB W3" w:eastAsia="Hiragino Sans GB W3" w:hAnsi="Hiragino Sans GB W3"/>
+          <w:sz w:val="22"/>
+          <w:szCs w:val="22"/>
+          <w:lang w:eastAsia="zh-CN"/>
+        </w:rPr>
+      </w:pPr>
+      <w:r>
+        <w:rPr>
+          <w:rFonts w:ascii="Hiragino Sans GB W3" w:eastAsia="Hiragino Sans GB W3" w:hAnsi="Hiragino Sans GB W3" w:hint="eastAsia"/>
+          <w:sz w:val="22"/>
+          <w:szCs w:val="22"/>
+          <w:lang w:eastAsia="zh-CN"/>
+        </w:rPr>
+        <w:t xml:space="preserve">步骤四 </w:t>
+      </w:r>
+      <w:r>
+        <w:rPr>
+          <w:rFonts w:ascii="Hiragino Sans GB W3" w:eastAsia="Hiragino Sans GB W3" w:hAnsi="Hiragino Sans GB W3" w:hint="eastAsia"/>
+          <w:sz w:val="22"/>
+          <w:szCs w:val="22"/>
+          <w:lang w:val="en-US" w:eastAsia="zh-CN"/>
+        </w:rPr>
+        <w:t>门店下单量计算</w:t>
+      </w:r>
+    </w:p>
+    <w:p>
+      <w:pPr>
+        <w:ind w:left="840" w:rightChars="-21" w:right="-42"/>
+        <w:rPr>
+          <w:rFonts w:ascii="Hiragino Sans GB W3" w:eastAsia="Hiragino Sans GB W3" w:hAnsi="Hiragino Sans GB W3"/>
+          <w:sz w:val="22"/>
+          <w:szCs w:val="22"/>
+          <w:lang w:val="en-US" w:eastAsia="zh-CN"/>
+        </w:rPr>
+      </w:pPr>
+      <w:r>
+        <w:rPr>
+          <w:rFonts w:ascii="Hiragino Sans GB W3" w:eastAsia="Hiragino Sans GB W3" w:hAnsi="Hiragino Sans GB W3" w:hint="eastAsia"/>
+          <w:sz w:val="22"/>
+          <w:szCs w:val="22"/>
+          <w:lang w:eastAsia="zh-CN"/>
+        </w:rPr>
+        <w:t>根据未来预测的库存情况计算门店下单量，并按订货单位（PCB）转换，</w:t>
+      </w:r>
+      <w:r>
+        <w:rPr>
+          <w:rFonts w:ascii="Hiragino Sans GB W3" w:eastAsia="Hiragino Sans GB W3" w:hAnsi="Hiragino Sans GB W3" w:hint="eastAsia"/>
+          <w:sz w:val="22"/>
+          <w:szCs w:val="22"/>
+          <w:lang w:val="en-US" w:eastAsia="zh-CN"/>
+        </w:rPr>
+        <w:t>具体处理过程参照技术文档。</w:t>
+      </w:r>
+    </w:p>
+    <w:p>
+      <w:pPr>
+        <w:ind w:rightChars="-21" w:right="-42"/>
+        <w:rPr>
+          <w:rFonts w:ascii="Hiragino Sans GB W3" w:eastAsia="Hiragino Sans GB W3" w:hAnsi="Hiragino Sans GB W3"/>
+          <w:sz w:val="22"/>
+          <w:szCs w:val="22"/>
+          <w:lang w:eastAsia="zh-CN"/>
+        </w:rPr>
+      </w:pPr>
+    </w:p>
+    <w:p>
+      <w:pPr>
+        <w:ind w:left="420" w:rightChars="-21" w:right="-42" w:firstLine="420"/>
+        <w:rPr>
+          <w:rFonts w:ascii="Hiragino Sans GB W3" w:eastAsia="Hiragino Sans GB W3" w:hAnsi="Hiragino Sans GB W3"/>
+          <w:sz w:val="22"/>
+          <w:szCs w:val="22"/>
+          <w:lang w:eastAsia="zh-CN"/>
+        </w:rPr>
+      </w:pPr>
+      <w:r>
+        <w:rPr>
+          <w:rFonts w:ascii="Hiragino Sans GB W3" w:eastAsia="Hiragino Sans GB W3" w:hAnsi="Hiragino Sans GB W3" w:hint="eastAsia"/>
+          <w:sz w:val="22"/>
+          <w:szCs w:val="22"/>
+          <w:lang w:eastAsia="zh-CN"/>
+        </w:rPr>
+        <w:t xml:space="preserve">步骤五 </w:t>
+      </w:r>
+      <w:r>
+        <w:rPr>
+          <w:rFonts w:ascii="Hiragino Sans GB W3" w:eastAsia="Hiragino Sans GB W3" w:hAnsi="Hiragino Sans GB W3" w:hint="eastAsia"/>
+          <w:sz w:val="22"/>
+          <w:szCs w:val="22"/>
+          <w:lang w:val="en-US" w:eastAsia="zh-CN"/>
+        </w:rPr>
+        <w:t>大仓下单量计算</w:t>
+      </w:r>
+    </w:p>
+    <w:p>
+      <w:pPr>
+        <w:ind w:left="840" w:rightChars="-21" w:right="-42"/>
+        <w:rPr>
+          <w:rFonts w:ascii="Hiragino Sans GB W3" w:eastAsia="Hiragino Sans GB W3" w:hAnsi="Hiragino Sans GB W3"/>
+          <w:sz w:val="22"/>
+          <w:szCs w:val="22"/>
+          <w:lang w:eastAsia="zh-CN"/>
+        </w:rPr>
+      </w:pPr>
+      <w:r>
+        <w:rPr>
+          <w:rFonts w:ascii="Hiragino Sans GB W3" w:eastAsia="Hiragino Sans GB W3" w:hAnsi="Hiragino Sans GB W3" w:hint="eastAsia"/>
+          <w:sz w:val="22"/>
+          <w:szCs w:val="22"/>
+          <w:lang w:eastAsia="zh-CN"/>
+        </w:rPr>
+        <w:t>汇总门店下单量到华东区所有门店总下单量。</w:t>
+      </w:r>
+    </w:p>
+    <w:p>
+      <w:pPr>
+        <w:ind w:left="420" w:rightChars="-21" w:right="-42" w:firstLine="420"/>
+        <w:rPr>
+          <w:rFonts w:ascii="Hiragino Sans GB W3" w:eastAsia="Hiragino Sans GB W3" w:hAnsi="Hiragino Sans GB W3"/>
+          <w:sz w:val="22"/>
+          <w:szCs w:val="22"/>
+          <w:lang w:eastAsia="zh-CN"/>
+        </w:rPr>
+      </w:pPr>
+      <w:r>
+        <w:rPr>
+          <w:rFonts w:ascii="Hiragino Sans GB W3" w:eastAsia="Hiragino Sans GB W3" w:hAnsi="Hiragino Sans GB W3" w:hint="eastAsia"/>
+          <w:sz w:val="22"/>
+          <w:szCs w:val="22"/>
+          <w:lang w:eastAsia="zh-CN"/>
+        </w:rPr>
+        <w:t>针对于越库单品，东区总下单量即为所有门店加总下单量。</w:t>
+      </w:r>
+    </w:p>
+    <w:p>
+      <w:pPr>
+        <w:ind w:left="420" w:rightChars="-21" w:right="-42" w:firstLine="420"/>
+        <w:rPr>
+          <w:rFonts w:ascii="Hiragino Sans GB W3" w:eastAsia="Hiragino Sans GB W3" w:hAnsi="Hiragino Sans GB W3"/>
+          <w:sz w:val="22"/>
+          <w:szCs w:val="22"/>
+          <w:lang w:eastAsia="zh-CN"/>
+        </w:rPr>
+      </w:pPr>
+      <w:r>
+        <w:rPr>
+          <w:rFonts w:ascii="Hiragino Sans GB W3" w:eastAsia="Hiragino Sans GB W3" w:hAnsi="Hiragino Sans GB W3" w:hint="eastAsia"/>
+          <w:sz w:val="22"/>
+          <w:szCs w:val="22"/>
+          <w:lang w:eastAsia="zh-CN"/>
+        </w:rPr>
+        <w:t>对于存库单品，大仓库存水平在1</w:t>
+      </w:r>
+      <w:r>
+        <w:rPr>
+          <w:rFonts w:ascii="Hiragino Sans GB W3" w:eastAsia="Hiragino Sans GB W3" w:hAnsi="Hiragino Sans GB W3"/>
+          <w:sz w:val="22"/>
+          <w:szCs w:val="22"/>
+          <w:lang w:eastAsia="zh-CN"/>
+        </w:rPr>
+        <w:t>2-24</w:t>
+      </w:r>
+      <w:r>
+        <w:rPr>
+          <w:rFonts w:ascii="Hiragino Sans GB W3" w:eastAsia="Hiragino Sans GB W3" w:hAnsi="Hiragino Sans GB W3" w:hint="eastAsia"/>
+          <w:sz w:val="22"/>
+          <w:szCs w:val="22"/>
+          <w:lang w:eastAsia="zh-CN"/>
+        </w:rPr>
+        <w:t>天区间波动。</w:t>
+      </w:r>
+    </w:p>
+    <w:p>
+      <w:pPr>
+        <w:ind w:left="420" w:rightChars="-21" w:right="-42" w:firstLine="420"/>
+        <w:rPr>
+          <w:rFonts w:ascii="Hiragino Sans GB W3" w:eastAsia="Hiragino Sans GB W3" w:hAnsi="Hiragino Sans GB W3"/>
+          <w:sz w:val="22"/>
+          <w:szCs w:val="22"/>
+          <w:lang w:eastAsia="zh-CN"/>
+        </w:rPr>
+      </w:pPr>
+      <w:r>
+        <w:rPr>
+          <w:rFonts w:ascii="Hiragino Sans GB W3" w:eastAsia="Hiragino Sans GB W3" w:hAnsi="Hiragino Sans GB W3" w:hint="eastAsia"/>
+          <w:sz w:val="22"/>
+          <w:szCs w:val="22"/>
+          <w:lang w:val="en-US" w:eastAsia="zh-CN"/>
+        </w:rPr>
+        <w:t>具体处理过程参照技术文档。</w:t>
+      </w:r>
+    </w:p>
+    <w:p>
+      <w:pPr>
+        <w:ind w:rightChars="-21" w:right="-42"/>
+        <w:rPr>
+          <w:rFonts w:ascii="Hiragino Sans GB W3" w:eastAsia="Hiragino Sans GB W3" w:hAnsi="Hiragino Sans GB W3"/>
+          <w:sz w:val="22"/>
+          <w:szCs w:val="22"/>
+          <w:lang w:eastAsia="zh-CN"/>
+        </w:rPr>
+      </w:pPr>
+    </w:p>
+    <w:p>
+      <w:pPr>
+        <w:pStyle w:val="ListParagraph"/>
+        <w:numPr>
+          <w:ilvl w:val="3"/>
+          <w:numId w:val="35"/>
+        </w:numPr>
+        <w:ind w:rightChars="-21" w:right="-42" w:firstLineChars="0"/>
+        <w:rPr>
+          <w:rFonts w:ascii="Hiragino Sans GB W3" w:eastAsia="Hiragino Sans GB W3" w:hAnsi="Hiragino Sans GB W3"/>
+          <w:sz w:val="22"/>
+          <w:szCs w:val="22"/>
+        </w:rPr>
+      </w:pPr>
+      <w:r>
+        <w:rPr>
+          <w:rFonts w:ascii="Hiragino Sans GB W3" w:eastAsia="Hiragino Sans GB W3" w:hAnsi="Hiragino Sans GB W3" w:hint="eastAsia"/>
+          <w:sz w:val="22"/>
+          <w:szCs w:val="22"/>
+        </w:rPr>
+        <w:t>DM模型</w:t>
+      </w:r>
+    </w:p>
+    <w:p>
+      <w:pPr>
+        <w:ind w:rightChars="-21" w:right="-42"/>
+        <w:rPr>
+          <w:rFonts w:ascii="Hiragino Sans GB W3" w:eastAsia="Hiragino Sans GB W3" w:hAnsi="Hiragino Sans GB W3"/>
+          <w:sz w:val="22"/>
+          <w:szCs w:val="22"/>
+          <w:lang w:eastAsia="zh-CN"/>
+        </w:rPr>
+      </w:pPr>
+    </w:p>
+    <w:p>
+      <w:pPr>
+        <w:ind w:left="840" w:rightChars="-21" w:right="-42"/>
+        <w:rPr>
+          <w:rFonts w:ascii="Hiragino Sans GB W3" w:eastAsia="Hiragino Sans GB W3" w:hAnsi="Hiragino Sans GB W3"/>
+          <w:sz w:val="22"/>
+          <w:szCs w:val="22"/>
+          <w:lang w:eastAsia="zh-CN"/>
+        </w:rPr>
+      </w:pPr>
+      <w:r>
+        <w:rPr>
+          <w:rFonts w:ascii="Hiragino Sans GB W3" w:eastAsia="Hiragino Sans GB W3" w:hAnsi="Hiragino Sans GB W3" w:hint="eastAsia"/>
+          <w:sz w:val="22"/>
+          <w:szCs w:val="22"/>
+          <w:lang w:eastAsia="zh-CN"/>
+        </w:rPr>
+        <w:t>DM需求计划模型主要分为</w:t>
+      </w:r>
+      <w:r>
+        <w:rPr>
+          <w:rFonts w:ascii="Hiragino Sans GB W3" w:eastAsia="Hiragino Sans GB W3" w:hAnsi="Hiragino Sans GB W3"/>
+          <w:sz w:val="22"/>
+          <w:szCs w:val="22"/>
+          <w:lang w:eastAsia="zh-CN"/>
+        </w:rPr>
+        <w:t>5</w:t>
+      </w:r>
+      <w:r>
+        <w:rPr>
+          <w:rFonts w:ascii="Hiragino Sans GB W3" w:eastAsia="Hiragino Sans GB W3" w:hAnsi="Hiragino Sans GB W3" w:hint="eastAsia"/>
+          <w:sz w:val="22"/>
+          <w:szCs w:val="22"/>
+          <w:lang w:eastAsia="zh-CN"/>
+        </w:rPr>
+        <w:t>个步骤：DM期间销售预测总量按天分解，越库单品订货，存库单品A类促销进价（PPP）大仓囤货，大仓发送给门店存库单品7</w:t>
+      </w:r>
+      <w:r>
+        <w:rPr>
+          <w:rFonts w:ascii="Hiragino Sans GB W3" w:eastAsia="Hiragino Sans GB W3" w:hAnsi="Hiragino Sans GB W3"/>
+          <w:sz w:val="22"/>
+          <w:szCs w:val="22"/>
+          <w:lang w:eastAsia="zh-CN"/>
+        </w:rPr>
+        <w:t>5%</w:t>
+      </w:r>
+      <w:r>
+        <w:rPr>
+          <w:rFonts w:ascii="Hiragino Sans GB W3" w:eastAsia="Hiragino Sans GB W3" w:hAnsi="Hiragino Sans GB W3" w:hint="eastAsia"/>
+          <w:sz w:val="22"/>
+          <w:szCs w:val="22"/>
+          <w:lang w:eastAsia="zh-CN"/>
+        </w:rPr>
+        <w:t>量，存库单品剩余2</w:t>
+      </w:r>
+      <w:r>
+        <w:rPr>
+          <w:rFonts w:ascii="Hiragino Sans GB W3" w:eastAsia="Hiragino Sans GB W3" w:hAnsi="Hiragino Sans GB W3"/>
+          <w:sz w:val="22"/>
+          <w:szCs w:val="22"/>
+          <w:lang w:eastAsia="zh-CN"/>
+        </w:rPr>
+        <w:t>5%</w:t>
+      </w:r>
+      <w:r>
+        <w:rPr>
+          <w:rFonts w:ascii="Hiragino Sans GB W3" w:eastAsia="Hiragino Sans GB W3" w:hAnsi="Hiragino Sans GB W3" w:hint="eastAsia"/>
+          <w:sz w:val="22"/>
+          <w:szCs w:val="22"/>
+          <w:lang w:eastAsia="zh-CN"/>
+        </w:rPr>
+        <w:t>量遵循正常订货逻辑</w:t>
+      </w:r>
+    </w:p>
+    <w:p>
+      <w:pPr>
+        <w:ind w:rightChars="-21" w:right="-42"/>
+        <w:rPr>
+          <w:rFonts w:ascii="Hiragino Sans GB W3" w:eastAsia="Hiragino Sans GB W3" w:hAnsi="Hiragino Sans GB W3"/>
+          <w:sz w:val="22"/>
+          <w:szCs w:val="22"/>
+          <w:lang w:eastAsia="zh-CN"/>
+        </w:rPr>
+      </w:pPr>
+    </w:p>
+    <w:p>
+      <w:pPr>
+        <w:ind w:left="420" w:rightChars="-21" w:right="-42" w:firstLine="420"/>
+        <w:rPr>
+          <w:rFonts w:ascii="Hiragino Sans GB W3" w:eastAsia="Hiragino Sans GB W3" w:hAnsi="Hiragino Sans GB W3"/>
+          <w:sz w:val="22"/>
+          <w:szCs w:val="22"/>
+          <w:lang w:eastAsia="zh-CN"/>
+        </w:rPr>
+      </w:pPr>
+      <w:r>
+        <w:rPr>
+          <w:rFonts w:ascii="Hiragino Sans GB W3" w:eastAsia="Hiragino Sans GB W3" w:hAnsi="Hiragino Sans GB W3" w:hint="eastAsia"/>
+          <w:sz w:val="22"/>
+          <w:szCs w:val="22"/>
+          <w:lang w:eastAsia="zh-CN"/>
+        </w:rPr>
+        <w:t>步骤一DM期间销售总量按天分解</w:t>
+      </w:r>
+    </w:p>
+    <w:p>
+      <w:pPr>
+        <w:ind w:left="420" w:rightChars="-21" w:right="-42" w:firstLine="420"/>
+        <w:rPr>
+          <w:rFonts w:ascii="Hiragino Sans GB W3" w:eastAsia="Hiragino Sans GB W3" w:hAnsi="Hiragino Sans GB W3"/>
+          <w:sz w:val="22"/>
+          <w:szCs w:val="22"/>
+          <w:lang w:eastAsia="zh-CN"/>
+        </w:rPr>
+      </w:pPr>
+      <w:r>
+        <w:rPr>
+          <w:rFonts w:ascii="Hiragino Sans GB W3" w:eastAsia="Hiragino Sans GB W3" w:hAnsi="Hiragino Sans GB W3" w:hint="eastAsia"/>
+          <w:sz w:val="22"/>
+          <w:szCs w:val="22"/>
+          <w:lang w:eastAsia="zh-CN"/>
+        </w:rPr>
+        <w:t>将DM期间销售预测总总量在门店层面按天分解。</w:t>
+      </w:r>
+    </w:p>
+    <w:p>
+      <w:pPr>
+        <w:ind w:rightChars="-21" w:right="-42"/>
+        <w:rPr>
+          <w:rFonts w:ascii="Hiragino Sans GB W3" w:eastAsia="Hiragino Sans GB W3" w:hAnsi="Hiragino Sans GB W3"/>
+          <w:sz w:val="22"/>
+          <w:szCs w:val="22"/>
+          <w:lang w:eastAsia="zh-CN"/>
+        </w:rPr>
+      </w:pPr>
+    </w:p>
+    <w:p>
+      <w:pPr>
+        <w:ind w:left="420" w:rightChars="-21" w:right="-42" w:firstLine="420"/>
+        <w:rPr>
+          <w:rFonts w:ascii="Hiragino Sans GB W3" w:eastAsia="Hiragino Sans GB W3" w:hAnsi="Hiragino Sans GB W3"/>
+          <w:sz w:val="22"/>
+          <w:szCs w:val="22"/>
+          <w:lang w:eastAsia="zh-CN"/>
+        </w:rPr>
+      </w:pPr>
+      <w:r>
+        <w:rPr>
+          <w:rFonts w:ascii="Hiragino Sans GB W3" w:eastAsia="Hiragino Sans GB W3" w:hAnsi="Hiragino Sans GB W3" w:hint="eastAsia"/>
+          <w:sz w:val="22"/>
+          <w:szCs w:val="22"/>
+          <w:lang w:eastAsia="zh-CN"/>
+        </w:rPr>
+        <w:t>步骤二 越库单品订货</w:t>
+      </w:r>
+    </w:p>
+    <w:p>
+      <w:pPr>
+        <w:ind w:left="420" w:rightChars="-21" w:right="-42" w:firstLine="420"/>
+        <w:rPr>
+          <w:rFonts w:ascii="Hiragino Sans GB W3" w:eastAsia="Hiragino Sans GB W3" w:hAnsi="Hiragino Sans GB W3"/>
+          <w:sz w:val="22"/>
+          <w:szCs w:val="22"/>
+          <w:lang w:eastAsia="zh-CN"/>
+        </w:rPr>
+      </w:pPr>
+      <w:r>
+        <w:rPr>
+          <w:rFonts w:ascii="Hiragino Sans GB W3" w:eastAsia="Hiragino Sans GB W3" w:hAnsi="Hiragino Sans GB W3" w:hint="eastAsia"/>
+          <w:sz w:val="22"/>
+          <w:szCs w:val="22"/>
+          <w:lang w:eastAsia="zh-CN"/>
+        </w:rPr>
+        <w:t>针对于越库单品，东区总下单量即为所有门店加总销售总量。</w:t>
+      </w:r>
+    </w:p>
+    <w:p>
+      <w:pPr>
+        <w:ind w:rightChars="-21" w:right="-42"/>
+        <w:rPr>
+          <w:rFonts w:ascii="Hiragino Sans GB W3" w:eastAsia="Hiragino Sans GB W3" w:hAnsi="Hiragino Sans GB W3"/>
+          <w:sz w:val="22"/>
+          <w:szCs w:val="22"/>
+          <w:lang w:eastAsia="zh-CN"/>
+        </w:rPr>
+      </w:pPr>
+    </w:p>
+    <w:p>
+      <w:pPr>
+        <w:ind w:left="420" w:rightChars="-21" w:right="-42" w:firstLine="420"/>
+        <w:rPr>
+          <w:rFonts w:ascii="Hiragino Sans GB W3" w:eastAsia="Hiragino Sans GB W3" w:hAnsi="Hiragino Sans GB W3"/>
+          <w:sz w:val="22"/>
+          <w:szCs w:val="22"/>
+          <w:lang w:eastAsia="zh-CN"/>
+        </w:rPr>
+      </w:pPr>
+      <w:r>
+        <w:rPr>
+          <w:rFonts w:ascii="Hiragino Sans GB W3" w:eastAsia="Hiragino Sans GB W3" w:hAnsi="Hiragino Sans GB W3" w:hint="eastAsia"/>
+          <w:sz w:val="22"/>
+          <w:szCs w:val="22"/>
+          <w:lang w:eastAsia="zh-CN"/>
+        </w:rPr>
+        <w:t>步骤三 存库单品A类促销进价（PPP）大仓囤货</w:t>
+      </w:r>
+    </w:p>
+    <w:p>
+      <w:pPr>
+        <w:ind w:left="840" w:rightChars="-21" w:right="-42"/>
+        <w:rPr>
+          <w:rFonts w:ascii="Hiragino Sans GB W3" w:eastAsia="Hiragino Sans GB W3" w:hAnsi="Hiragino Sans GB W3"/>
+          <w:sz w:val="22"/>
+          <w:szCs w:val="22"/>
+          <w:lang w:val="en-US" w:eastAsia="zh-CN"/>
+        </w:rPr>
+      </w:pPr>
+      <w:r>
+        <w:rPr>
+          <w:rFonts w:ascii="Hiragino Sans GB W3" w:eastAsia="Hiragino Sans GB W3" w:hAnsi="Hiragino Sans GB W3" w:hint="eastAsia"/>
+          <w:sz w:val="22"/>
+          <w:szCs w:val="22"/>
+          <w:lang w:eastAsia="zh-CN"/>
+        </w:rPr>
+        <w:t>针对于存库单品B类，汇总东区门店所有销售总量即为大仓订货量</w:t>
+      </w:r>
+    </w:p>
+    <w:p>
+      <w:pPr>
+        <w:ind w:left="840" w:rightChars="-21" w:right="-42"/>
+        <w:rPr>
+          <w:rFonts w:ascii="Hiragino Sans GB W3" w:eastAsia="Hiragino Sans GB W3" w:hAnsi="Hiragino Sans GB W3"/>
+          <w:sz w:val="22"/>
+          <w:szCs w:val="22"/>
+          <w:lang w:eastAsia="zh-CN"/>
+        </w:rPr>
+      </w:pPr>
+      <w:r>
+        <w:rPr>
+          <w:rFonts w:ascii="Hiragino Sans GB W3" w:eastAsia="Hiragino Sans GB W3" w:hAnsi="Hiragino Sans GB W3" w:hint="eastAsia"/>
+          <w:sz w:val="22"/>
+          <w:szCs w:val="22"/>
+          <w:lang w:eastAsia="zh-CN"/>
+        </w:rPr>
+        <w:t>针对于存库单品A类，如果促销进价小于等与非促销进价的</w:t>
+      </w:r>
+      <w:r>
+        <w:rPr>
+          <w:rFonts w:ascii="Hiragino Sans GB W3" w:eastAsia="Hiragino Sans GB W3" w:hAnsi="Hiragino Sans GB W3"/>
+          <w:sz w:val="22"/>
+          <w:szCs w:val="22"/>
+          <w:lang w:eastAsia="zh-CN"/>
+        </w:rPr>
+        <w:t>90%</w:t>
+      </w:r>
+      <w:r>
+        <w:rPr>
+          <w:rFonts w:ascii="Hiragino Sans GB W3" w:eastAsia="Hiragino Sans GB W3" w:hAnsi="Hiragino Sans GB W3" w:hint="eastAsia"/>
+          <w:sz w:val="22"/>
+          <w:szCs w:val="22"/>
+          <w:lang w:eastAsia="zh-CN"/>
+        </w:rPr>
+        <w:t>，计算DM档期结束后</w:t>
+      </w:r>
+      <w:r>
+        <w:rPr>
+          <w:rFonts w:ascii="Hiragino Sans GB W3" w:eastAsia="Hiragino Sans GB W3" w:hAnsi="Hiragino Sans GB W3"/>
+          <w:sz w:val="22"/>
+          <w:szCs w:val="22"/>
+          <w:lang w:eastAsia="zh-CN"/>
+        </w:rPr>
+        <w:t>4</w:t>
+      </w:r>
+      <w:r>
+        <w:rPr>
+          <w:rFonts w:ascii="Hiragino Sans GB W3" w:eastAsia="Hiragino Sans GB W3" w:hAnsi="Hiragino Sans GB W3" w:hint="eastAsia"/>
+          <w:sz w:val="22"/>
+          <w:szCs w:val="22"/>
+          <w:lang w:eastAsia="zh-CN"/>
+        </w:rPr>
+        <w:t>周的正常门店销量，加总到此档DM销售量得到订货总量</w:t>
+      </w:r>
+    </w:p>
+    <w:p>
+      <w:pPr>
+        <w:ind w:rightChars="-21" w:right="-42"/>
+        <w:rPr>
+          <w:rFonts w:ascii="Hiragino Sans GB W3" w:eastAsia="Hiragino Sans GB W3" w:hAnsi="Hiragino Sans GB W3"/>
+          <w:sz w:val="22"/>
+          <w:szCs w:val="22"/>
+          <w:lang w:eastAsia="zh-CN"/>
+        </w:rPr>
+      </w:pPr>
+    </w:p>
+    <w:p>
+      <w:pPr>
+        <w:ind w:left="420" w:rightChars="-21" w:right="-42" w:firstLine="420"/>
+        <w:rPr>
+          <w:rFonts w:ascii="Hiragino Sans GB W3" w:eastAsia="Hiragino Sans GB W3" w:hAnsi="Hiragino Sans GB W3"/>
+          <w:sz w:val="22"/>
+          <w:szCs w:val="22"/>
+          <w:lang w:eastAsia="zh-CN"/>
+        </w:rPr>
+      </w:pPr>
+      <w:r>
+        <w:rPr>
+          <w:rFonts w:ascii="Hiragino Sans GB W3" w:eastAsia="Hiragino Sans GB W3" w:hAnsi="Hiragino Sans GB W3" w:hint="eastAsia"/>
+          <w:sz w:val="22"/>
+          <w:szCs w:val="22"/>
+          <w:lang w:eastAsia="zh-CN"/>
+        </w:rPr>
+        <w:t>步骤四 大仓发送给门店存库单品7</w:t>
+      </w:r>
+      <w:r>
+        <w:rPr>
+          <w:rFonts w:ascii="Hiragino Sans GB W3" w:eastAsia="Hiragino Sans GB W3" w:hAnsi="Hiragino Sans GB W3"/>
+          <w:sz w:val="22"/>
+          <w:szCs w:val="22"/>
+          <w:lang w:eastAsia="zh-CN"/>
+        </w:rPr>
+        <w:t>5%</w:t>
+      </w:r>
+      <w:r>
+        <w:rPr>
+          <w:rFonts w:ascii="Hiragino Sans GB W3" w:eastAsia="Hiragino Sans GB W3" w:hAnsi="Hiragino Sans GB W3" w:hint="eastAsia"/>
+          <w:sz w:val="22"/>
+          <w:szCs w:val="22"/>
+          <w:lang w:eastAsia="zh-CN"/>
+        </w:rPr>
+        <w:t>量</w:t>
+      </w:r>
+    </w:p>
+    <w:p>
+      <w:pPr>
+        <w:ind w:left="420" w:rightChars="-21" w:right="-42" w:firstLine="420"/>
+        <w:rPr>
+          <w:rFonts w:ascii="Hiragino Sans GB W3" w:eastAsia="Hiragino Sans GB W3" w:hAnsi="Hiragino Sans GB W3"/>
+          <w:sz w:val="22"/>
+          <w:szCs w:val="22"/>
+          <w:lang w:eastAsia="zh-CN"/>
+        </w:rPr>
+      </w:pPr>
+      <w:r>
+        <w:rPr>
+          <w:rFonts w:ascii="Hiragino Sans GB W3" w:eastAsia="Hiragino Sans GB W3" w:hAnsi="Hiragino Sans GB W3" w:hint="eastAsia"/>
+          <w:sz w:val="22"/>
+          <w:szCs w:val="22"/>
+          <w:lang w:eastAsia="zh-CN"/>
+        </w:rPr>
+        <w:t>计算存库单品在DM开档前，大仓第一次推送给门店7</w:t>
+      </w:r>
+      <w:r>
+        <w:rPr>
+          <w:rFonts w:ascii="Hiragino Sans GB W3" w:eastAsia="Hiragino Sans GB W3" w:hAnsi="Hiragino Sans GB W3"/>
+          <w:sz w:val="22"/>
+          <w:szCs w:val="22"/>
+          <w:lang w:eastAsia="zh-CN"/>
+        </w:rPr>
+        <w:t>5%</w:t>
+      </w:r>
+      <w:r>
+        <w:rPr>
+          <w:rFonts w:ascii="Hiragino Sans GB W3" w:eastAsia="Hiragino Sans GB W3" w:hAnsi="Hiragino Sans GB W3" w:hint="eastAsia"/>
+          <w:sz w:val="22"/>
+          <w:szCs w:val="22"/>
+          <w:lang w:eastAsia="zh-CN"/>
+        </w:rPr>
+        <w:t>的量。</w:t>
+      </w:r>
+    </w:p>
+    <w:p>
+      <w:pPr>
+        <w:ind w:rightChars="-21" w:right="-42"/>
+        <w:rPr>
+          <w:rFonts w:ascii="Hiragino Sans GB W3" w:eastAsia="Hiragino Sans GB W3" w:hAnsi="Hiragino Sans GB W3"/>
+          <w:sz w:val="22"/>
+          <w:szCs w:val="22"/>
+          <w:lang w:eastAsia="zh-CN"/>
+        </w:rPr>
+      </w:pPr>
+    </w:p>
+    <w:p>
+      <w:pPr>
+        <w:ind w:left="420" w:rightChars="-21" w:right="-42" w:firstLine="420"/>
+        <w:rPr>
+          <w:rFonts w:ascii="Hiragino Sans GB W3" w:eastAsia="Hiragino Sans GB W3" w:hAnsi="Hiragino Sans GB W3"/>
+          <w:sz w:val="22"/>
+          <w:szCs w:val="22"/>
+          <w:lang w:eastAsia="zh-CN"/>
+        </w:rPr>
+      </w:pPr>
+      <w:r>
+        <w:rPr>
+          <w:rFonts w:ascii="Hiragino Sans GB W3" w:eastAsia="Hiragino Sans GB W3" w:hAnsi="Hiragino Sans GB W3" w:hint="eastAsia"/>
+          <w:sz w:val="22"/>
+          <w:szCs w:val="22"/>
+          <w:lang w:eastAsia="zh-CN"/>
+        </w:rPr>
+        <w:t>步骤五</w:t>
+      </w:r>
+      <w:r>
+        <w:rPr>
+          <w:rFonts w:ascii="Hiragino Sans GB W3" w:eastAsia="Hiragino Sans GB W3" w:hAnsi="Hiragino Sans GB W3"/>
+          <w:sz w:val="22"/>
+          <w:szCs w:val="22"/>
+          <w:lang w:eastAsia="zh-CN"/>
+        </w:rPr>
+        <w:t xml:space="preserve"> </w:t>
+      </w:r>
+      <w:r>
+        <w:rPr>
+          <w:rFonts w:ascii="Hiragino Sans GB W3" w:eastAsia="Hiragino Sans GB W3" w:hAnsi="Hiragino Sans GB W3" w:hint="eastAsia"/>
+          <w:sz w:val="22"/>
+          <w:szCs w:val="22"/>
+          <w:lang w:eastAsia="zh-CN"/>
+        </w:rPr>
+        <w:t>存库单品剩余2</w:t>
+      </w:r>
+      <w:r>
+        <w:rPr>
+          <w:rFonts w:ascii="Hiragino Sans GB W3" w:eastAsia="Hiragino Sans GB W3" w:hAnsi="Hiragino Sans GB W3"/>
+          <w:sz w:val="22"/>
+          <w:szCs w:val="22"/>
+          <w:lang w:eastAsia="zh-CN"/>
+        </w:rPr>
+        <w:t>5%</w:t>
+      </w:r>
+      <w:r>
+        <w:rPr>
+          <w:rFonts w:ascii="Hiragino Sans GB W3" w:eastAsia="Hiragino Sans GB W3" w:hAnsi="Hiragino Sans GB W3" w:hint="eastAsia"/>
+          <w:sz w:val="22"/>
+          <w:szCs w:val="22"/>
+          <w:lang w:eastAsia="zh-CN"/>
+        </w:rPr>
+        <w:t>量遵循正常订货逻辑</w:t>
+      </w:r>
+    </w:p>
+    <w:p>
+      <w:pPr>
+        <w:ind w:left="840" w:rightChars="-21" w:right="-42"/>
+        <w:rPr>
+          <w:rFonts w:ascii="Hiragino Sans GB W3" w:eastAsia="Hiragino Sans GB W3" w:hAnsi="Hiragino Sans GB W3"/>
+          <w:sz w:val="22"/>
+          <w:szCs w:val="22"/>
+          <w:lang w:eastAsia="zh-CN"/>
+        </w:rPr>
+      </w:pPr>
+      <w:r>
+        <w:rPr>
+          <w:rFonts w:ascii="Hiragino Sans GB W3" w:eastAsia="Hiragino Sans GB W3" w:hAnsi="Hiragino Sans GB W3" w:hint="eastAsia"/>
+          <w:sz w:val="22"/>
+          <w:szCs w:val="22"/>
+          <w:lang w:eastAsia="zh-CN"/>
+        </w:rPr>
+        <w:t>存库单品剩余2</w:t>
+      </w:r>
+      <w:r>
+        <w:rPr>
+          <w:rFonts w:ascii="Hiragino Sans GB W3" w:eastAsia="Hiragino Sans GB W3" w:hAnsi="Hiragino Sans GB W3"/>
+          <w:sz w:val="22"/>
+          <w:szCs w:val="22"/>
+          <w:lang w:eastAsia="zh-CN"/>
+        </w:rPr>
+        <w:t>5%</w:t>
+      </w:r>
+      <w:r>
+        <w:rPr>
+          <w:rFonts w:ascii="Hiragino Sans GB W3" w:eastAsia="Hiragino Sans GB W3" w:hAnsi="Hiragino Sans GB W3" w:hint="eastAsia"/>
+          <w:sz w:val="22"/>
+          <w:szCs w:val="22"/>
+          <w:lang w:eastAsia="zh-CN"/>
+        </w:rPr>
+        <w:t>量遵循正常订货逻辑，DM开档后，有需求的门店订货。如果无需求，则转化成大仓库存。</w:t>
+      </w:r>
+    </w:p>
+    <w:p>
+      <w:pPr>
         <w:ind w:rightChars="-21" w:right="-42"/>
         <w:rPr>
           <w:rFonts w:ascii="Hiragino Sans GB W3" w:eastAsia="Hiragino Sans GB W3" w:hAnsi="Hiragino Sans GB W3"/>
@@ -2730,6 +4345,7 @@
           <w:bCs/>
           <w:sz w:val="28"/>
           <w:szCs w:val="28"/>
+          <w:lang w:eastAsia="zh-CN"/>
         </w:rPr>
       </w:pPr>
     </w:p>
@@ -2742,6 +4358,7 @@
           <w:bCs/>
           <w:sz w:val="28"/>
           <w:szCs w:val="28"/>
+          <w:lang w:eastAsia="zh-CN"/>
         </w:rPr>
       </w:pPr>
     </w:p>
@@ -2754,6 +4371,7 @@
           <w:bCs/>
           <w:sz w:val="28"/>
           <w:szCs w:val="28"/>
+          <w:lang w:eastAsia="zh-CN"/>
         </w:rPr>
       </w:pPr>
     </w:p>
@@ -2766,6 +4384,7 @@
           <w:bCs/>
           <w:sz w:val="28"/>
           <w:szCs w:val="28"/>
+          <w:lang w:eastAsia="zh-CN"/>
         </w:rPr>
       </w:pPr>
     </w:p>
@@ -2778,6 +4397,7 @@
           <w:bCs/>
           <w:sz w:val="28"/>
           <w:szCs w:val="28"/>
+          <w:lang w:eastAsia="zh-CN"/>
         </w:rPr>
       </w:pPr>
     </w:p>
@@ -2790,6 +4410,7 @@
           <w:bCs/>
           <w:sz w:val="28"/>
           <w:szCs w:val="28"/>
+          <w:lang w:eastAsia="zh-CN"/>
         </w:rPr>
       </w:pPr>
     </w:p>
@@ -2802,6 +4423,7 @@
           <w:bCs/>
           <w:sz w:val="28"/>
           <w:szCs w:val="28"/>
+          <w:lang w:val="en-US" w:eastAsia="zh-CN"/>
         </w:rPr>
       </w:pPr>
     </w:p>
@@ -2814,6 +4436,7 @@
           <w:bCs/>
           <w:sz w:val="28"/>
           <w:szCs w:val="28"/>
+          <w:lang w:eastAsia="zh-CN"/>
         </w:rPr>
       </w:pPr>
     </w:p>
@@ -2826,6 +4449,7 @@
           <w:bCs/>
           <w:sz w:val="28"/>
           <w:szCs w:val="28"/>
+          <w:lang w:eastAsia="zh-CN"/>
         </w:rPr>
       </w:pPr>
     </w:p>
@@ -2838,6 +4462,7 @@
           <w:bCs/>
           <w:sz w:val="28"/>
           <w:szCs w:val="28"/>
+          <w:lang w:eastAsia="zh-CN"/>
         </w:rPr>
       </w:pPr>
     </w:p>
@@ -2850,6 +4475,7 @@
           <w:bCs/>
           <w:sz w:val="28"/>
           <w:szCs w:val="28"/>
+          <w:lang w:eastAsia="zh-CN"/>
         </w:rPr>
       </w:pPr>
     </w:p>
@@ -2862,6 +4488,7 @@
           <w:bCs/>
           <w:sz w:val="28"/>
           <w:szCs w:val="28"/>
+          <w:lang w:eastAsia="zh-CN"/>
         </w:rPr>
       </w:pPr>
     </w:p>
@@ -2874,6 +4501,7 @@
           <w:bCs/>
           <w:sz w:val="28"/>
           <w:szCs w:val="28"/>
+          <w:lang w:eastAsia="zh-CN"/>
         </w:rPr>
       </w:pPr>
     </w:p>
@@ -2886,6 +4514,7 @@
           <w:bCs/>
           <w:sz w:val="28"/>
           <w:szCs w:val="28"/>
+          <w:lang w:eastAsia="zh-CN"/>
         </w:rPr>
       </w:pPr>
     </w:p>
@@ -2898,6 +4527,176 @@
           <w:bCs/>
           <w:sz w:val="28"/>
           <w:szCs w:val="28"/>
+          <w:lang w:eastAsia="zh-CN"/>
+        </w:rPr>
+      </w:pPr>
+    </w:p>
+    <w:p>
+      <w:pPr>
+        <w:ind w:rightChars="-21" w:right="-42"/>
+        <w:rPr>
+          <w:rFonts w:ascii="Hiragino Sans GB W3" w:eastAsia="Hiragino Sans GB W3" w:hAnsi="Hiragino Sans GB W3"/>
+          <w:b/>
+          <w:bCs/>
+          <w:sz w:val="28"/>
+          <w:szCs w:val="28"/>
+          <w:lang w:eastAsia="zh-CN"/>
+        </w:rPr>
+      </w:pPr>
+    </w:p>
+    <w:p>
+      <w:pPr>
+        <w:ind w:rightChars="-21" w:right="-42"/>
+        <w:rPr>
+          <w:rFonts w:ascii="Hiragino Sans GB W3" w:eastAsia="Hiragino Sans GB W3" w:hAnsi="Hiragino Sans GB W3"/>
+          <w:b/>
+          <w:bCs/>
+          <w:sz w:val="28"/>
+          <w:szCs w:val="28"/>
+          <w:lang w:eastAsia="zh-CN"/>
+        </w:rPr>
+      </w:pPr>
+    </w:p>
+    <w:p>
+      <w:pPr>
+        <w:ind w:rightChars="-21" w:right="-42"/>
+        <w:rPr>
+          <w:rFonts w:ascii="Hiragino Sans GB W3" w:eastAsia="Hiragino Sans GB W3" w:hAnsi="Hiragino Sans GB W3"/>
+          <w:b/>
+          <w:bCs/>
+          <w:sz w:val="28"/>
+          <w:szCs w:val="28"/>
+          <w:lang w:eastAsia="zh-CN"/>
+        </w:rPr>
+      </w:pPr>
+    </w:p>
+    <w:p>
+      <w:pPr>
+        <w:ind w:rightChars="-21" w:right="-42"/>
+        <w:rPr>
+          <w:rFonts w:ascii="Hiragino Sans GB W3" w:eastAsia="Hiragino Sans GB W3" w:hAnsi="Hiragino Sans GB W3"/>
+          <w:b/>
+          <w:bCs/>
+          <w:sz w:val="28"/>
+          <w:szCs w:val="28"/>
+          <w:lang w:eastAsia="zh-CN"/>
+        </w:rPr>
+      </w:pPr>
+    </w:p>
+    <w:p>
+      <w:pPr>
+        <w:ind w:rightChars="-21" w:right="-42"/>
+        <w:rPr>
+          <w:rFonts w:ascii="Hiragino Sans GB W3" w:eastAsia="Hiragino Sans GB W3" w:hAnsi="Hiragino Sans GB W3"/>
+          <w:b/>
+          <w:bCs/>
+          <w:sz w:val="28"/>
+          <w:szCs w:val="28"/>
+          <w:lang w:eastAsia="zh-CN"/>
+        </w:rPr>
+      </w:pPr>
+    </w:p>
+    <w:p>
+      <w:pPr>
+        <w:ind w:rightChars="-21" w:right="-42"/>
+        <w:rPr>
+          <w:rFonts w:ascii="Hiragino Sans GB W3" w:eastAsia="Hiragino Sans GB W3" w:hAnsi="Hiragino Sans GB W3"/>
+          <w:b/>
+          <w:bCs/>
+          <w:sz w:val="28"/>
+          <w:szCs w:val="28"/>
+          <w:lang w:eastAsia="zh-CN"/>
+        </w:rPr>
+      </w:pPr>
+    </w:p>
+    <w:p>
+      <w:pPr>
+        <w:ind w:rightChars="-21" w:right="-42"/>
+        <w:rPr>
+          <w:rFonts w:ascii="Hiragino Sans GB W3" w:eastAsia="Hiragino Sans GB W3" w:hAnsi="Hiragino Sans GB W3"/>
+          <w:b/>
+          <w:bCs/>
+          <w:sz w:val="28"/>
+          <w:szCs w:val="28"/>
+          <w:lang w:eastAsia="zh-CN"/>
+        </w:rPr>
+      </w:pPr>
+    </w:p>
+    <w:p>
+      <w:pPr>
+        <w:ind w:rightChars="-21" w:right="-42"/>
+        <w:rPr>
+          <w:rFonts w:ascii="Hiragino Sans GB W3" w:eastAsia="Hiragino Sans GB W3" w:hAnsi="Hiragino Sans GB W3"/>
+          <w:b/>
+          <w:bCs/>
+          <w:sz w:val="28"/>
+          <w:szCs w:val="28"/>
+          <w:lang w:eastAsia="zh-CN"/>
+        </w:rPr>
+      </w:pPr>
+    </w:p>
+    <w:p>
+      <w:pPr>
+        <w:ind w:rightChars="-21" w:right="-42"/>
+        <w:rPr>
+          <w:rFonts w:ascii="Hiragino Sans GB W3" w:eastAsia="Hiragino Sans GB W3" w:hAnsi="Hiragino Sans GB W3"/>
+          <w:b/>
+          <w:bCs/>
+          <w:sz w:val="28"/>
+          <w:szCs w:val="28"/>
+          <w:lang w:eastAsia="zh-CN"/>
+        </w:rPr>
+      </w:pPr>
+    </w:p>
+    <w:p>
+      <w:pPr>
+        <w:ind w:rightChars="-21" w:right="-42"/>
+        <w:rPr>
+          <w:rFonts w:ascii="Hiragino Sans GB W3" w:eastAsia="Hiragino Sans GB W3" w:hAnsi="Hiragino Sans GB W3"/>
+          <w:b/>
+          <w:bCs/>
+          <w:sz w:val="28"/>
+          <w:szCs w:val="28"/>
+          <w:lang w:eastAsia="zh-CN"/>
+        </w:rPr>
+      </w:pPr>
+    </w:p>
+    <w:p>
+      <w:pPr>
+        <w:ind w:rightChars="-21" w:right="-42"/>
+        <w:rPr>
+          <w:rFonts w:ascii="Hiragino Sans GB W3" w:eastAsia="Hiragino Sans GB W3" w:hAnsi="Hiragino Sans GB W3"/>
+          <w:b/>
+          <w:bCs/>
+          <w:sz w:val="28"/>
+          <w:szCs w:val="28"/>
+          <w:lang w:eastAsia="zh-CN"/>
+        </w:rPr>
+      </w:pPr>
+    </w:p>
+    <w:p>
+      <w:pPr>
+        <w:ind w:rightChars="-21" w:right="-42"/>
+        <w:rPr>
+          <w:rFonts w:ascii="Hiragino Sans GB W3" w:eastAsia="Hiragino Sans GB W3" w:hAnsi="Hiragino Sans GB W3"/>
+          <w:b/>
+          <w:bCs/>
+          <w:sz w:val="28"/>
+          <w:szCs w:val="28"/>
+          <w:lang w:eastAsia="zh-CN"/>
+        </w:rPr>
+      </w:pPr>
+    </w:p>
+    <w:p>
+      <w:pPr>
+        <w:ind w:rightChars="-21" w:right="-42"/>
+        <w:rPr>
+          <w:rFonts w:ascii="Hiragino Sans GB W3" w:eastAsia="Hiragino Sans GB W3" w:hAnsi="Hiragino Sans GB W3"/>
+          <w:b/>
+          <w:bCs/>
+          <w:sz w:val="28"/>
+          <w:szCs w:val="28"/>
+          <w:lang w:eastAsia="zh-CN"/>
         </w:rPr>
       </w:pPr>
     </w:p>
@@ -2910,6 +4709,7 @@
           <w:bCs/>
           <w:sz w:val="32"/>
           <w:szCs w:val="32"/>
+          <w:lang w:eastAsia="zh-CN"/>
         </w:rPr>
       </w:pPr>
       <w:r>
@@ -2922,9 +4722,8 @@
           <w:szCs w:val="28"/>
           <w:lang w:val="en-US" w:eastAsia="zh-CN"/>
         </w:rPr>
-        <w:lastRenderedPageBreak/>
         <w:drawing>
-          <wp:anchor distT="0" distB="0" distL="114300" distR="114300" simplePos="0" relativeHeight="251658240" behindDoc="0" locked="0" layoutInCell="1" allowOverlap="1" wp14:anchorId="55138C68" wp14:editId="7049332B">
+          <wp:anchor distT="0" distB="0" distL="114300" distR="114300" simplePos="0" relativeHeight="251658240" behindDoc="0" locked="0" layoutInCell="1" allowOverlap="1" wp14:anchorId="55138C68" wp14:editId="0566A65D">
             <wp:simplePos x="0" y="0"/>
             <wp:positionH relativeFrom="column">
               <wp:posOffset>-480060</wp:posOffset>
@@ -2951,7 +4750,6 @@
           </wp:anchor>
         </w:drawing>
       </w:r>
-      <w:proofErr w:type="spellStart"/>
       <w:r>
         <w:rPr>
           <w:rFonts w:ascii="Hiragino Sans GB W3" w:eastAsia="Hiragino Sans GB W3" w:hAnsi="Hiragino Sans GB W3" w:hint="eastAsia"/>
@@ -2959,10 +4757,10 @@
           <w:bCs/>
           <w:sz w:val="32"/>
           <w:szCs w:val="32"/>
+          <w:lang w:eastAsia="zh-CN"/>
         </w:rPr>
         <w:t>系统设计与架构</w:t>
       </w:r>
-      <w:proofErr w:type="spellEnd"/>
     </w:p>
     <w:p>
       <w:pPr>
@@ -4091,6 +5889,132 @@
     </w:lvl>
   </w:abstractNum>
   <w:abstractNum w:abstractNumId="9" w15:restartNumberingAfterBreak="0">
+    <w:nsid w:val="2ADE43F6"/>
+    <w:multiLevelType w:val="multilevel"/>
+    <w:tmpl w:val="AECA1030"/>
+    <w:lvl w:ilvl="0">
+      <w:start w:val="1"/>
+      <w:numFmt w:val="decimal"/>
+      <w:lvlText w:val="%1."/>
+      <w:lvlJc w:val="left"/>
+      <w:pPr>
+        <w:ind w:left="360" w:hanging="360"/>
+      </w:pPr>
+      <w:rPr>
+        <w:rFonts w:hint="default"/>
+        <w:b/>
+        <w:bCs/>
+        <w:sz w:val="24"/>
+        <w:szCs w:val="24"/>
+      </w:rPr>
+    </w:lvl>
+    <w:lvl w:ilvl="1">
+      <w:start w:val="1"/>
+      <w:numFmt w:val="decimal"/>
+      <w:lvlText w:val="%1.%2."/>
+      <w:lvlJc w:val="left"/>
+      <w:pPr>
+        <w:ind w:left="567" w:hanging="283"/>
+      </w:pPr>
+      <w:rPr>
+        <w:rFonts w:hint="default"/>
+        <w:b w:val="0"/>
+        <w:bCs w:val="0"/>
+        <w:sz w:val="26"/>
+        <w:szCs w:val="26"/>
+      </w:rPr>
+    </w:lvl>
+    <w:lvl w:ilvl="2">
+      <w:start w:val="1"/>
+      <w:numFmt w:val="decimal"/>
+      <w:lvlText w:val="%1.%2.%3."/>
+      <w:lvlJc w:val="left"/>
+      <w:pPr>
+        <w:ind w:left="851" w:hanging="284"/>
+      </w:pPr>
+      <w:rPr>
+        <w:rFonts w:hint="default"/>
+        <w:b w:val="0"/>
+        <w:bCs w:val="0"/>
+        <w:sz w:val="24"/>
+        <w:szCs w:val="24"/>
+        <w:lang w:val="en-AU"/>
+      </w:rPr>
+    </w:lvl>
+    <w:lvl w:ilvl="3">
+      <w:start w:val="1"/>
+      <w:numFmt w:val="decimal"/>
+      <w:lvlText w:val="%1.%2.%3.%4."/>
+      <w:lvlJc w:val="left"/>
+      <w:pPr>
+        <w:ind w:left="1134" w:hanging="283"/>
+      </w:pPr>
+      <w:rPr>
+        <w:rFonts w:hint="default"/>
+      </w:rPr>
+    </w:lvl>
+    <w:lvl w:ilvl="4">
+      <w:start w:val="1"/>
+      <w:numFmt w:val="decimal"/>
+      <w:lvlText w:val="%1.%2.%3.%4.%5."/>
+      <w:lvlJc w:val="left"/>
+      <w:pPr>
+        <w:ind w:left="2232" w:hanging="1098"/>
+      </w:pPr>
+      <w:rPr>
+        <w:rFonts w:hint="default"/>
+      </w:rPr>
+    </w:lvl>
+    <w:lvl w:ilvl="5">
+      <w:start w:val="1"/>
+      <w:numFmt w:val="decimal"/>
+      <w:lvlText w:val="%1.%2.%3.%4.%5.%6."/>
+      <w:lvlJc w:val="left"/>
+      <w:pPr>
+        <w:ind w:left="2736" w:hanging="936"/>
+      </w:pPr>
+      <w:rPr>
+        <w:rFonts w:hint="default"/>
+      </w:rPr>
+    </w:lvl>
+    <w:lvl w:ilvl="6">
+      <w:start w:val="1"/>
+      <w:numFmt w:val="decimal"/>
+      <w:lvlText w:val="%1.%2.%3.%4.%5.%6.%7."/>
+      <w:lvlJc w:val="left"/>
+      <w:pPr>
+        <w:ind w:left="3240" w:hanging="1080"/>
+      </w:pPr>
+      <w:rPr>
+        <w:rFonts w:hint="default"/>
+      </w:rPr>
+    </w:lvl>
+    <w:lvl w:ilvl="7">
+      <w:start w:val="1"/>
+      <w:numFmt w:val="decimal"/>
+      <w:lvlText w:val="%1.%2.%3.%4.%5.%6.%7.%8."/>
+      <w:lvlJc w:val="left"/>
+      <w:pPr>
+        <w:ind w:left="3744" w:hanging="1224"/>
+      </w:pPr>
+      <w:rPr>
+        <w:rFonts w:hint="default"/>
+      </w:rPr>
+    </w:lvl>
+    <w:lvl w:ilvl="8">
+      <w:start w:val="1"/>
+      <w:numFmt w:val="decimal"/>
+      <w:lvlText w:val="%1.%2.%3.%4.%5.%6.%7.%8.%9."/>
+      <w:lvlJc w:val="left"/>
+      <w:pPr>
+        <w:ind w:left="4320" w:hanging="1440"/>
+      </w:pPr>
+      <w:rPr>
+        <w:rFonts w:hint="default"/>
+      </w:rPr>
+    </w:lvl>
+  </w:abstractNum>
+  <w:abstractNum w:abstractNumId="10" w15:restartNumberingAfterBreak="0">
     <w:nsid w:val="2C2667ED"/>
     <w:multiLevelType w:val="hybridMultilevel"/>
     <w:tmpl w:val="58B2F664"/>
@@ -4179,7 +6103,7 @@
       </w:pPr>
     </w:lvl>
   </w:abstractNum>
-  <w:abstractNum w:abstractNumId="10" w15:restartNumberingAfterBreak="0">
+  <w:abstractNum w:abstractNumId="11" w15:restartNumberingAfterBreak="0">
     <w:nsid w:val="2C370012"/>
     <w:multiLevelType w:val="multilevel"/>
     <w:tmpl w:val="511E4E88"/>
@@ -4269,7 +6193,7 @@
       </w:pPr>
     </w:lvl>
   </w:abstractNum>
-  <w:abstractNum w:abstractNumId="11" w15:restartNumberingAfterBreak="0">
+  <w:abstractNum w:abstractNumId="12" w15:restartNumberingAfterBreak="0">
     <w:nsid w:val="2DF842C3"/>
     <w:multiLevelType w:val="hybridMultilevel"/>
     <w:tmpl w:val="F8A43820"/>
@@ -4382,7 +6306,7 @@
       </w:rPr>
     </w:lvl>
   </w:abstractNum>
-  <w:abstractNum w:abstractNumId="12" w15:restartNumberingAfterBreak="0">
+  <w:abstractNum w:abstractNumId="13" w15:restartNumberingAfterBreak="0">
     <w:nsid w:val="2E86786A"/>
     <w:multiLevelType w:val="hybridMultilevel"/>
     <w:tmpl w:val="296C6BCA"/>
@@ -4468,7 +6392,7 @@
       </w:pPr>
     </w:lvl>
   </w:abstractNum>
-  <w:abstractNum w:abstractNumId="13" w15:restartNumberingAfterBreak="0">
+  <w:abstractNum w:abstractNumId="14" w15:restartNumberingAfterBreak="0">
     <w:nsid w:val="2EE119C9"/>
     <w:multiLevelType w:val="hybridMultilevel"/>
     <w:tmpl w:val="AEF0E41C"/>
@@ -4554,7 +6478,7 @@
       </w:pPr>
     </w:lvl>
   </w:abstractNum>
-  <w:abstractNum w:abstractNumId="14" w15:restartNumberingAfterBreak="0">
+  <w:abstractNum w:abstractNumId="15" w15:restartNumberingAfterBreak="0">
     <w:nsid w:val="36A0450A"/>
     <w:multiLevelType w:val="multilevel"/>
     <w:tmpl w:val="A894D000"/>
@@ -4646,7 +6570,7 @@
       </w:pPr>
     </w:lvl>
   </w:abstractNum>
-  <w:abstractNum w:abstractNumId="15" w15:restartNumberingAfterBreak="0">
+  <w:abstractNum w:abstractNumId="16" w15:restartNumberingAfterBreak="0">
     <w:nsid w:val="379A53A6"/>
     <w:multiLevelType w:val="multilevel"/>
     <w:tmpl w:val="8BC8EA38"/>
@@ -4750,7 +6674,133 @@
       </w:pPr>
     </w:lvl>
   </w:abstractNum>
-  <w:abstractNum w:abstractNumId="16" w15:restartNumberingAfterBreak="0">
+  <w:abstractNum w:abstractNumId="17" w15:restartNumberingAfterBreak="0">
+    <w:nsid w:val="3ADE191E"/>
+    <w:multiLevelType w:val="multilevel"/>
+    <w:tmpl w:val="AECA1030"/>
+    <w:lvl w:ilvl="0">
+      <w:start w:val="1"/>
+      <w:numFmt w:val="decimal"/>
+      <w:lvlText w:val="%1."/>
+      <w:lvlJc w:val="left"/>
+      <w:pPr>
+        <w:ind w:left="360" w:hanging="360"/>
+      </w:pPr>
+      <w:rPr>
+        <w:rFonts w:hint="default"/>
+        <w:b/>
+        <w:bCs/>
+        <w:sz w:val="24"/>
+        <w:szCs w:val="24"/>
+      </w:rPr>
+    </w:lvl>
+    <w:lvl w:ilvl="1">
+      <w:start w:val="1"/>
+      <w:numFmt w:val="decimal"/>
+      <w:lvlText w:val="%1.%2."/>
+      <w:lvlJc w:val="left"/>
+      <w:pPr>
+        <w:ind w:left="567" w:hanging="283"/>
+      </w:pPr>
+      <w:rPr>
+        <w:rFonts w:hint="default"/>
+        <w:b w:val="0"/>
+        <w:bCs w:val="0"/>
+        <w:sz w:val="26"/>
+        <w:szCs w:val="26"/>
+      </w:rPr>
+    </w:lvl>
+    <w:lvl w:ilvl="2">
+      <w:start w:val="1"/>
+      <w:numFmt w:val="decimal"/>
+      <w:lvlText w:val="%1.%2.%3."/>
+      <w:lvlJc w:val="left"/>
+      <w:pPr>
+        <w:ind w:left="851" w:hanging="284"/>
+      </w:pPr>
+      <w:rPr>
+        <w:rFonts w:hint="default"/>
+        <w:b w:val="0"/>
+        <w:bCs w:val="0"/>
+        <w:sz w:val="24"/>
+        <w:szCs w:val="24"/>
+        <w:lang w:val="en-AU"/>
+      </w:rPr>
+    </w:lvl>
+    <w:lvl w:ilvl="3">
+      <w:start w:val="1"/>
+      <w:numFmt w:val="decimal"/>
+      <w:lvlText w:val="%1.%2.%3.%4."/>
+      <w:lvlJc w:val="left"/>
+      <w:pPr>
+        <w:ind w:left="1134" w:hanging="283"/>
+      </w:pPr>
+      <w:rPr>
+        <w:rFonts w:hint="default"/>
+      </w:rPr>
+    </w:lvl>
+    <w:lvl w:ilvl="4">
+      <w:start w:val="1"/>
+      <w:numFmt w:val="decimal"/>
+      <w:lvlText w:val="%1.%2.%3.%4.%5."/>
+      <w:lvlJc w:val="left"/>
+      <w:pPr>
+        <w:ind w:left="2232" w:hanging="1098"/>
+      </w:pPr>
+      <w:rPr>
+        <w:rFonts w:hint="default"/>
+      </w:rPr>
+    </w:lvl>
+    <w:lvl w:ilvl="5">
+      <w:start w:val="1"/>
+      <w:numFmt w:val="decimal"/>
+      <w:lvlText w:val="%1.%2.%3.%4.%5.%6."/>
+      <w:lvlJc w:val="left"/>
+      <w:pPr>
+        <w:ind w:left="2736" w:hanging="936"/>
+      </w:pPr>
+      <w:rPr>
+        <w:rFonts w:hint="default"/>
+      </w:rPr>
+    </w:lvl>
+    <w:lvl w:ilvl="6">
+      <w:start w:val="1"/>
+      <w:numFmt w:val="decimal"/>
+      <w:lvlText w:val="%1.%2.%3.%4.%5.%6.%7."/>
+      <w:lvlJc w:val="left"/>
+      <w:pPr>
+        <w:ind w:left="3240" w:hanging="1080"/>
+      </w:pPr>
+      <w:rPr>
+        <w:rFonts w:hint="default"/>
+      </w:rPr>
+    </w:lvl>
+    <w:lvl w:ilvl="7">
+      <w:start w:val="1"/>
+      <w:numFmt w:val="decimal"/>
+      <w:lvlText w:val="%1.%2.%3.%4.%5.%6.%7.%8."/>
+      <w:lvlJc w:val="left"/>
+      <w:pPr>
+        <w:ind w:left="3744" w:hanging="1224"/>
+      </w:pPr>
+      <w:rPr>
+        <w:rFonts w:hint="default"/>
+      </w:rPr>
+    </w:lvl>
+    <w:lvl w:ilvl="8">
+      <w:start w:val="1"/>
+      <w:numFmt w:val="decimal"/>
+      <w:lvlText w:val="%1.%2.%3.%4.%5.%6.%7.%8.%9."/>
+      <w:lvlJc w:val="left"/>
+      <w:pPr>
+        <w:ind w:left="4320" w:hanging="1440"/>
+      </w:pPr>
+      <w:rPr>
+        <w:rFonts w:hint="default"/>
+      </w:rPr>
+    </w:lvl>
+  </w:abstractNum>
+  <w:abstractNum w:abstractNumId="18" w15:restartNumberingAfterBreak="0">
     <w:nsid w:val="3F962509"/>
     <w:multiLevelType w:val="hybridMultilevel"/>
     <w:tmpl w:val="5882D0F8"/>
@@ -4839,7 +6889,7 @@
       </w:pPr>
     </w:lvl>
   </w:abstractNum>
-  <w:abstractNum w:abstractNumId="17" w15:restartNumberingAfterBreak="0">
+  <w:abstractNum w:abstractNumId="19" w15:restartNumberingAfterBreak="0">
     <w:nsid w:val="423E08EE"/>
     <w:multiLevelType w:val="multilevel"/>
     <w:tmpl w:val="D560579C"/>
@@ -4953,7 +7003,7 @@
       </w:rPr>
     </w:lvl>
   </w:abstractNum>
-  <w:abstractNum w:abstractNumId="18" w15:restartNumberingAfterBreak="0">
+  <w:abstractNum w:abstractNumId="20" w15:restartNumberingAfterBreak="0">
     <w:nsid w:val="45F506B5"/>
     <w:multiLevelType w:val="multilevel"/>
     <w:tmpl w:val="29AE4502"/>
@@ -5039,7 +7089,7 @@
       </w:pPr>
     </w:lvl>
   </w:abstractNum>
-  <w:abstractNum w:abstractNumId="19" w15:restartNumberingAfterBreak="0">
+  <w:abstractNum w:abstractNumId="21" w15:restartNumberingAfterBreak="0">
     <w:nsid w:val="460B5449"/>
     <w:multiLevelType w:val="hybridMultilevel"/>
     <w:tmpl w:val="5882D0F8"/>
@@ -5128,7 +7178,7 @@
       </w:pPr>
     </w:lvl>
   </w:abstractNum>
-  <w:abstractNum w:abstractNumId="20" w15:restartNumberingAfterBreak="0">
+  <w:abstractNum w:abstractNumId="22" w15:restartNumberingAfterBreak="0">
     <w:nsid w:val="4FE603DA"/>
     <w:multiLevelType w:val="multilevel"/>
     <w:tmpl w:val="7216506C"/>
@@ -5242,7 +7292,7 @@
       </w:rPr>
     </w:lvl>
   </w:abstractNum>
-  <w:abstractNum w:abstractNumId="21" w15:restartNumberingAfterBreak="0">
+  <w:abstractNum w:abstractNumId="23" w15:restartNumberingAfterBreak="0">
     <w:nsid w:val="51F5732A"/>
     <w:multiLevelType w:val="hybridMultilevel"/>
     <w:tmpl w:val="01DA6762"/>
@@ -5328,7 +7378,7 @@
       </w:pPr>
     </w:lvl>
   </w:abstractNum>
-  <w:abstractNum w:abstractNumId="22" w15:restartNumberingAfterBreak="0">
+  <w:abstractNum w:abstractNumId="24" w15:restartNumberingAfterBreak="0">
     <w:nsid w:val="522049C8"/>
     <w:multiLevelType w:val="hybridMultilevel"/>
     <w:tmpl w:val="A0568C0A"/>
@@ -5417,7 +7467,7 @@
       </w:pPr>
     </w:lvl>
   </w:abstractNum>
-  <w:abstractNum w:abstractNumId="23" w15:restartNumberingAfterBreak="0">
+  <w:abstractNum w:abstractNumId="25" w15:restartNumberingAfterBreak="0">
     <w:nsid w:val="59EB661F"/>
     <w:multiLevelType w:val="singleLevel"/>
     <w:tmpl w:val="15D86AF6"/>
@@ -5438,7 +7488,7 @@
       </w:rPr>
     </w:lvl>
   </w:abstractNum>
-  <w:abstractNum w:abstractNumId="24" w15:restartNumberingAfterBreak="0">
+  <w:abstractNum w:abstractNumId="26" w15:restartNumberingAfterBreak="0">
     <w:nsid w:val="5B6E52D6"/>
     <w:multiLevelType w:val="hybridMultilevel"/>
     <w:tmpl w:val="E98C42AC"/>
@@ -5563,7 +7613,7 @@
       </w:rPr>
     </w:lvl>
   </w:abstractNum>
-  <w:abstractNum w:abstractNumId="25" w15:restartNumberingAfterBreak="0">
+  <w:abstractNum w:abstractNumId="27" w15:restartNumberingAfterBreak="0">
     <w:nsid w:val="61AF3190"/>
     <w:multiLevelType w:val="multilevel"/>
     <w:tmpl w:val="0409001D"/>
@@ -5676,7 +7726,7 @@
       </w:pPr>
     </w:lvl>
   </w:abstractNum>
-  <w:abstractNum w:abstractNumId="26" w15:restartNumberingAfterBreak="0">
+  <w:abstractNum w:abstractNumId="28" w15:restartNumberingAfterBreak="0">
     <w:nsid w:val="630A31C9"/>
     <w:multiLevelType w:val="hybridMultilevel"/>
     <w:tmpl w:val="59E2D03E"/>
@@ -5793,7 +7843,7 @@
       </w:pPr>
     </w:lvl>
   </w:abstractNum>
-  <w:abstractNum w:abstractNumId="27" w15:restartNumberingAfterBreak="0">
+  <w:abstractNum w:abstractNumId="29" w15:restartNumberingAfterBreak="0">
     <w:nsid w:val="64E62304"/>
     <w:multiLevelType w:val="hybridMultilevel"/>
     <w:tmpl w:val="01DA6762"/>
@@ -5879,7 +7929,7 @@
       </w:pPr>
     </w:lvl>
   </w:abstractNum>
-  <w:abstractNum w:abstractNumId="28" w15:restartNumberingAfterBreak="0">
+  <w:abstractNum w:abstractNumId="30" w15:restartNumberingAfterBreak="0">
     <w:nsid w:val="6A8A0221"/>
     <w:multiLevelType w:val="multilevel"/>
     <w:tmpl w:val="0B4E1214"/>
@@ -6027,7 +8077,7 @@
       </w:rPr>
     </w:lvl>
   </w:abstractNum>
-  <w:abstractNum w:abstractNumId="29" w15:restartNumberingAfterBreak="0">
+  <w:abstractNum w:abstractNumId="31" w15:restartNumberingAfterBreak="0">
     <w:nsid w:val="6EF91DF1"/>
     <w:multiLevelType w:val="hybridMultilevel"/>
     <w:tmpl w:val="220A2836"/>
@@ -6113,7 +8163,7 @@
       </w:pPr>
     </w:lvl>
   </w:abstractNum>
-  <w:abstractNum w:abstractNumId="30" w15:restartNumberingAfterBreak="0">
+  <w:abstractNum w:abstractNumId="32" w15:restartNumberingAfterBreak="0">
     <w:nsid w:val="717978A9"/>
     <w:multiLevelType w:val="hybridMultilevel"/>
     <w:tmpl w:val="AF526492"/>
@@ -6203,7 +8253,7 @@
       </w:pPr>
     </w:lvl>
   </w:abstractNum>
-  <w:abstractNum w:abstractNumId="31" w15:restartNumberingAfterBreak="0">
+  <w:abstractNum w:abstractNumId="33" w15:restartNumberingAfterBreak="0">
     <w:nsid w:val="721E3B8F"/>
     <w:multiLevelType w:val="hybridMultilevel"/>
     <w:tmpl w:val="94C86630"/>
@@ -6295,7 +8345,7 @@
       </w:pPr>
     </w:lvl>
   </w:abstractNum>
-  <w:abstractNum w:abstractNumId="32" w15:restartNumberingAfterBreak="0">
+  <w:abstractNum w:abstractNumId="34" w15:restartNumberingAfterBreak="0">
     <w:nsid w:val="733D3CB8"/>
     <w:multiLevelType w:val="hybridMultilevel"/>
     <w:tmpl w:val="D196F430"/>
@@ -6420,7 +8470,7 @@
       </w:pPr>
     </w:lvl>
   </w:abstractNum>
-  <w:abstractNum w:abstractNumId="33" w15:restartNumberingAfterBreak="0">
+  <w:abstractNum w:abstractNumId="35" w15:restartNumberingAfterBreak="0">
     <w:nsid w:val="7FFC380A"/>
     <w:multiLevelType w:val="multilevel"/>
     <w:tmpl w:val="59BC167E"/>
@@ -6510,31 +8560,31 @@
     <w:abstractNumId w:val="0"/>
   </w:num>
   <w:num w:numId="2">
-    <w:abstractNumId w:val="23"/>
+    <w:abstractNumId w:val="25"/>
   </w:num>
   <w:num w:numId="3">
-    <w:abstractNumId w:val="24"/>
+    <w:abstractNumId w:val="26"/>
   </w:num>
   <w:num w:numId="4">
     <w:abstractNumId w:val="1"/>
   </w:num>
   <w:num w:numId="5">
-    <w:abstractNumId w:val="32"/>
+    <w:abstractNumId w:val="34"/>
   </w:num>
   <w:num w:numId="6">
+    <w:abstractNumId w:val="30"/>
+  </w:num>
+  <w:num w:numId="7">
     <w:abstractNumId w:val="28"/>
   </w:num>
-  <w:num w:numId="7">
-    <w:abstractNumId w:val="26"/>
-  </w:num>
   <w:num w:numId="8">
-    <w:abstractNumId w:val="25"/>
+    <w:abstractNumId w:val="27"/>
   </w:num>
   <w:num w:numId="9">
-    <w:abstractNumId w:val="17"/>
+    <w:abstractNumId w:val="19"/>
   </w:num>
   <w:num w:numId="10">
-    <w:abstractNumId w:val="20"/>
+    <w:abstractNumId w:val="22"/>
   </w:num>
   <w:num w:numId="11">
     <w:abstractNumId w:val="2"/>
@@ -6543,70 +8593,76 @@
     <w:abstractNumId w:val="6"/>
   </w:num>
   <w:num w:numId="13">
-    <w:abstractNumId w:val="22"/>
+    <w:abstractNumId w:val="24"/>
   </w:num>
   <w:num w:numId="14">
-    <w:abstractNumId w:val="19"/>
+    <w:abstractNumId w:val="21"/>
   </w:num>
   <w:num w:numId="15">
     <w:abstractNumId w:val="4"/>
   </w:num>
   <w:num w:numId="16">
-    <w:abstractNumId w:val="30"/>
+    <w:abstractNumId w:val="32"/>
   </w:num>
   <w:num w:numId="17">
-    <w:abstractNumId w:val="11"/>
+    <w:abstractNumId w:val="12"/>
   </w:num>
   <w:num w:numId="18">
-    <w:abstractNumId w:val="21"/>
+    <w:abstractNumId w:val="23"/>
   </w:num>
   <w:num w:numId="19">
-    <w:abstractNumId w:val="27"/>
+    <w:abstractNumId w:val="29"/>
   </w:num>
   <w:num w:numId="20">
-    <w:abstractNumId w:val="31"/>
+    <w:abstractNumId w:val="33"/>
   </w:num>
   <w:num w:numId="21">
-    <w:abstractNumId w:val="14"/>
+    <w:abstractNumId w:val="15"/>
   </w:num>
   <w:num w:numId="22">
-    <w:abstractNumId w:val="9"/>
+    <w:abstractNumId w:val="10"/>
   </w:num>
   <w:num w:numId="23">
     <w:abstractNumId w:val="5"/>
   </w:num>
   <w:num w:numId="24">
-    <w:abstractNumId w:val="16"/>
+    <w:abstractNumId w:val="18"/>
   </w:num>
   <w:num w:numId="25">
     <w:abstractNumId w:val="8"/>
   </w:num>
   <w:num w:numId="26">
-    <w:abstractNumId w:val="33"/>
+    <w:abstractNumId w:val="35"/>
   </w:num>
   <w:num w:numId="27">
     <w:abstractNumId w:val="7"/>
   </w:num>
   <w:num w:numId="28">
-    <w:abstractNumId w:val="18"/>
+    <w:abstractNumId w:val="20"/>
   </w:num>
   <w:num w:numId="29">
-    <w:abstractNumId w:val="10"/>
+    <w:abstractNumId w:val="11"/>
   </w:num>
   <w:num w:numId="30">
     <w:abstractNumId w:val="3"/>
   </w:num>
   <w:num w:numId="31">
-    <w:abstractNumId w:val="12"/>
+    <w:abstractNumId w:val="13"/>
   </w:num>
   <w:num w:numId="32">
-    <w:abstractNumId w:val="29"/>
+    <w:abstractNumId w:val="31"/>
   </w:num>
   <w:num w:numId="33">
-    <w:abstractNumId w:val="13"/>
+    <w:abstractNumId w:val="14"/>
   </w:num>
   <w:num w:numId="34">
-    <w:abstractNumId w:val="15"/>
+    <w:abstractNumId w:val="16"/>
+  </w:num>
+  <w:num w:numId="35">
+    <w:abstractNumId w:val="17"/>
+  </w:num>
+  <w:num w:numId="36">
+    <w:abstractNumId w:val="9"/>
   </w:num>
 </w:numbering>
 </file>
@@ -9887,28 +11943,6 @@
       <dgm:prSet/>
       <dgm:spPr/>
     </dgm:pt>
-    <dgm:pt modelId="{A0EAE038-8ACA-0F43-94AE-C4CA60F64158}">
-      <dgm:prSet phldrT="[Text]" custT="1"/>
-      <dgm:spPr/>
-      <dgm:t>
-        <a:bodyPr/>
-        <a:lstStyle/>
-        <a:p>
-          <a:pPr>
-            <a:buNone/>
-          </a:pPr>
-          <a:endParaRPr lang="en-US" sz="1050"/>
-        </a:p>
-      </dgm:t>
-    </dgm:pt>
-    <dgm:pt modelId="{3F7EAEC5-2036-ED48-ACA5-295D9389D2AA}" type="parTrans" cxnId="{46B44686-BE1E-CD4D-A323-3723A870248C}">
-      <dgm:prSet/>
-      <dgm:spPr/>
-    </dgm:pt>
-    <dgm:pt modelId="{517F4504-6F74-2A4D-A629-CF2620C231AA}" type="sibTrans" cxnId="{46B44686-BE1E-CD4D-A323-3723A870248C}">
-      <dgm:prSet/>
-      <dgm:spPr/>
-    </dgm:pt>
     <dgm:pt modelId="{219BB46A-F293-DA46-810F-D81754BE2C6D}">
       <dgm:prSet phldrT="[Text]" custT="1"/>
       <dgm:spPr/>
@@ -9952,6 +11986,28 @@
       <dgm:spPr/>
     </dgm:pt>
     <dgm:pt modelId="{14AC8A87-92B9-9844-A2BC-1E4122C874BB}" type="sibTrans" cxnId="{F57649CB-B63F-154D-AE0B-BA64FFD15B63}">
+      <dgm:prSet/>
+      <dgm:spPr/>
+    </dgm:pt>
+    <dgm:pt modelId="{21ABEF11-41FE-4949-943B-66945CD4F7DD}">
+      <dgm:prSet phldrT="[Text]" custT="1"/>
+      <dgm:spPr/>
+      <dgm:t>
+        <a:bodyPr/>
+        <a:lstStyle/>
+        <a:p>
+          <a:pPr>
+            <a:buNone/>
+          </a:pPr>
+          <a:endParaRPr lang="en-US" sz="1050"/>
+        </a:p>
+      </dgm:t>
+    </dgm:pt>
+    <dgm:pt modelId="{A02278D6-4A2D-C34E-902C-61D110A3E622}" type="parTrans" cxnId="{698664E9-6FDE-9340-9940-95C0D20793EB}">
+      <dgm:prSet/>
+      <dgm:spPr/>
+    </dgm:pt>
+    <dgm:pt modelId="{64D17B9D-E156-BE46-BBCF-2E618EE4E1F2}" type="sibTrans" cxnId="{698664E9-6FDE-9340-9940-95C0D20793EB}">
       <dgm:prSet/>
       <dgm:spPr/>
     </dgm:pt>
@@ -10085,7 +12141,6 @@
     <dgm:cxn modelId="{FE1D1C7E-F810-4C43-90DE-5FC737ED4B30}" srcId="{E45DDCA8-FB1C-D34D-AD7B-66F825FD2C00}" destId="{52F815BD-2253-C34E-81BF-88DB3F9D0C05}" srcOrd="1" destOrd="0" parTransId="{ABC970C5-A288-6B45-9BB4-AE8E3612E2BB}" sibTransId="{E8392DDC-A95D-DD4F-936A-96FBB59DF97F}"/>
     <dgm:cxn modelId="{637DAC7E-CBB1-D845-A67E-26CBFDF05173}" type="presOf" srcId="{6C0E699C-293F-F240-9342-682D6BE1EFA2}" destId="{69B65CD2-A924-D64F-9393-EBDAD2D300CE}" srcOrd="0" destOrd="5" presId="urn:microsoft.com/office/officeart/2005/8/layout/process3"/>
     <dgm:cxn modelId="{830C3385-399E-C543-91AB-0624E050431A}" type="presOf" srcId="{072EA93B-3844-4448-BE91-B1F0B9942412}" destId="{33CCBE55-32FF-5C4E-B994-DB9E191AC059}" srcOrd="0" destOrd="0" presId="urn:microsoft.com/office/officeart/2005/8/layout/process3"/>
-    <dgm:cxn modelId="{46B44686-BE1E-CD4D-A323-3723A870248C}" srcId="{D4B788FA-E80B-0045-A69A-5D0CD7989069}" destId="{A0EAE038-8ACA-0F43-94AE-C4CA60F64158}" srcOrd="3" destOrd="0" parTransId="{3F7EAEC5-2036-ED48-ACA5-295D9389D2AA}" sibTransId="{517F4504-6F74-2A4D-A629-CF2620C231AA}"/>
     <dgm:cxn modelId="{2668B288-9A7D-FD47-9FFF-94AAADD7CFF2}" type="presOf" srcId="{02A99589-ABF1-1D42-BE59-57187C21DB8E}" destId="{2CF029DF-1CDC-8649-B413-24B7E83EE916}" srcOrd="1" destOrd="0" presId="urn:microsoft.com/office/officeart/2005/8/layout/process3"/>
     <dgm:cxn modelId="{9EB0738E-A845-2745-B7CD-E488B54862FF}" srcId="{D4B788FA-E80B-0045-A69A-5D0CD7989069}" destId="{51A0FD05-6D3F-AC44-804B-9D5A19818317}" srcOrd="4" destOrd="0" parTransId="{D41F134F-9328-2C43-AE69-367BF2DC17D3}" sibTransId="{45C436C8-1DE3-1B45-8B5C-C4C6E98AD6F1}"/>
     <dgm:cxn modelId="{444A1694-D7B4-D048-AAF8-4D711965A344}" srcId="{E45DDCA8-FB1C-D34D-AD7B-66F825FD2C00}" destId="{50CAFFE8-3112-494C-8FF1-9F47B195617E}" srcOrd="2" destOrd="0" parTransId="{4EB81592-5D72-DF45-B462-4359B9D9862F}" sibTransId="{13029301-3F4D-384F-82FA-B21CF9C0EF4D}"/>
@@ -10103,12 +12158,13 @@
     <dgm:cxn modelId="{561E4ED6-2A76-B546-8471-EF9D8226D515}" srcId="{D4B788FA-E80B-0045-A69A-5D0CD7989069}" destId="{072EA93B-3844-4448-BE91-B1F0B9942412}" srcOrd="0" destOrd="0" parTransId="{9FF4585F-80F5-9943-A48E-22197F848B1D}" sibTransId="{BC18B6ED-2D98-3745-84F0-790D0DB4762B}"/>
     <dgm:cxn modelId="{4DF3E6DA-2319-A045-BEBE-B87D6714AA11}" type="presOf" srcId="{E47233DD-F156-0147-800D-F5F88927BD0B}" destId="{69B65CD2-A924-D64F-9393-EBDAD2D300CE}" srcOrd="0" destOrd="0" presId="urn:microsoft.com/office/officeart/2005/8/layout/process3"/>
     <dgm:cxn modelId="{345EC7DC-0109-EF44-809D-A41E2BE655D6}" type="presOf" srcId="{C4DD7DCA-1A91-3644-AFE2-AAFB981A9827}" destId="{23FD1476-AF8A-CB4A-94A2-F58D4AD97A44}" srcOrd="0" destOrd="5" presId="urn:microsoft.com/office/officeart/2005/8/layout/process3"/>
+    <dgm:cxn modelId="{89D398DD-A4AA-FC41-80E7-FA83451934AD}" type="presOf" srcId="{21ABEF11-41FE-4949-943B-66945CD4F7DD}" destId="{33CCBE55-32FF-5C4E-B994-DB9E191AC059}" srcOrd="0" destOrd="3" presId="urn:microsoft.com/office/officeart/2005/8/layout/process3"/>
     <dgm:cxn modelId="{460898DE-F4BE-7F4E-A05C-9FD02A8FDE45}" srcId="{7AED00DD-C31C-5C41-9FB6-69BC921EDE52}" destId="{9B63EF4F-A25F-4641-A7B6-5D00BC2D52AB}" srcOrd="3" destOrd="0" parTransId="{693D6020-39E8-9645-8A04-BD074228F197}" sibTransId="{6086E70F-81C2-9A4B-8E9C-0A19AF22F7DB}"/>
     <dgm:cxn modelId="{F9B1BDE2-F6D2-9944-9F29-88946DD3F3A2}" type="presOf" srcId="{7C08CBA5-A29C-2146-8B72-857797FF5E56}" destId="{184ABBF0-27ED-CE49-836B-3B0BB2EB5EFF}" srcOrd="1" destOrd="0" presId="urn:microsoft.com/office/officeart/2005/8/layout/process3"/>
     <dgm:cxn modelId="{0AA026E7-26C1-B342-A4B3-C1985EA14A6B}" type="presOf" srcId="{D4B788FA-E80B-0045-A69A-5D0CD7989069}" destId="{FE8C861C-CB2E-D141-A60C-8DADC50E73F9}" srcOrd="0" destOrd="0" presId="urn:microsoft.com/office/officeart/2005/8/layout/process3"/>
+    <dgm:cxn modelId="{698664E9-6FDE-9340-9940-95C0D20793EB}" srcId="{D4B788FA-E80B-0045-A69A-5D0CD7989069}" destId="{21ABEF11-41FE-4949-943B-66945CD4F7DD}" srcOrd="3" destOrd="0" parTransId="{A02278D6-4A2D-C34E-902C-61D110A3E622}" sibTransId="{64D17B9D-E156-BE46-BBCF-2E618EE4E1F2}"/>
     <dgm:cxn modelId="{BCD9A0EA-5314-E445-B1BE-FE1ADC159FB9}" type="presOf" srcId="{7AED00DD-C31C-5C41-9FB6-69BC921EDE52}" destId="{3C3E3E31-EB2F-3547-BE60-F325D4B2E032}" srcOrd="1" destOrd="0" presId="urn:microsoft.com/office/officeart/2005/8/layout/process3"/>
     <dgm:cxn modelId="{C3FE06FC-B07D-E344-A1B7-06186D9FB8FF}" type="presOf" srcId="{219BB46A-F293-DA46-810F-D81754BE2C6D}" destId="{23FD1476-AF8A-CB4A-94A2-F58D4AD97A44}" srcOrd="0" destOrd="2" presId="urn:microsoft.com/office/officeart/2005/8/layout/process3"/>
-    <dgm:cxn modelId="{62E4C2FC-E484-F345-A6BA-5AB750ED3715}" type="presOf" srcId="{A0EAE038-8ACA-0F43-94AE-C4CA60F64158}" destId="{33CCBE55-32FF-5C4E-B994-DB9E191AC059}" srcOrd="0" destOrd="3" presId="urn:microsoft.com/office/officeart/2005/8/layout/process3"/>
     <dgm:cxn modelId="{3B96110E-2076-234F-A0AF-CB9833E970A4}" type="presParOf" srcId="{210E8543-D8E1-7A42-B884-1B0C435E2575}" destId="{71A3E04D-061F-7A47-9335-D778E94344A9}" srcOrd="0" destOrd="0" presId="urn:microsoft.com/office/officeart/2005/8/layout/process3"/>
     <dgm:cxn modelId="{29F9B495-BD92-BE42-A0F0-FBF6364A8F8A}" type="presParOf" srcId="{71A3E04D-061F-7A47-9335-D778E94344A9}" destId="{7D72C9C1-FD0B-9548-9988-94973D14BD79}" srcOrd="0" destOrd="0" presId="urn:microsoft.com/office/officeart/2005/8/layout/process3"/>
     <dgm:cxn modelId="{BF12FEE2-3B40-FF4B-8EC6-EECA7A531990}" type="presParOf" srcId="{71A3E04D-061F-7A47-9335-D778E94344A9}" destId="{34CFAB97-88A7-DC49-B133-8B62D0DB0D84}" srcOrd="1" destOrd="0" presId="urn:microsoft.com/office/officeart/2005/8/layout/process3"/>
@@ -12768,7 +14824,7 @@
 </file>
 
 <file path=customXml/itemProps1.xml><?xml version="1.0" encoding="utf-8"?>
-<ds:datastoreItem xmlns:ds="http://schemas.openxmlformats.org/officeDocument/2006/customXml" ds:itemID="{09363283-96DA-344F-9A7B-27BE10B4364E}">
+<ds:datastoreItem xmlns:ds="http://schemas.openxmlformats.org/officeDocument/2006/customXml" ds:itemID="{9F059DB7-3317-B844-9457-1FA2CFB3522E}">
   <ds:schemaRefs>
     <ds:schemaRef ds:uri="http://schemas.openxmlformats.org/officeDocument/2006/bibliography"/>
   </ds:schemaRefs>

</xml_diff>